<commit_message>
Updated Protocols - Removed MethodValue from Create and Edit and updated tables to separate on Test Type as well. Updated database to drop MethodValue from ProductTests
</commit_message>
<xml_diff>
--- a/Files/5000-6000/5020/A5020_Protocol.docx
+++ b/Files/5000-6000/5020/A5020_Protocol.docx
@@ -1099,7 +1099,7 @@
           <w:sz w:val="28"/>
           <w:lang w:val="en-GB"/>
         </w:rPr>
-        <w:t>20</w:t>
+        <w:t>23</w:t>
       </w:r>
       <w:r>
         <w:rPr>
@@ -2100,16 +2100,7 @@
                 <w:bCs/>
                 <w:sz w:val="20"/>
               </w:rPr>
-              <w:jc w:val="center"/>
             </w:pPr>
-            <w:r>
-              <w:rPr>
-                <w:lang w:val="en-GB"/>
-                <w:sz w:val="24"/>
-                <w:szCs w:val="24"/>
-              </w:rPr>
-              <w:t>asd</w:t>
-            </w:r>
           </w:p>
         </w:tc>
         <w:tc>
@@ -2244,17 +2235,7 @@
             <w:vAlign w:val="center"/>
           </w:tcPr>
           <w:p>
-            <w:pPr>
-              <w:jc w:val="center"/>
-            </w:pPr>
-            <w:r>
-              <w:rPr>
-                <w:lang w:val="en-GB"/>
-                <w:sz w:val="24"/>
-                <w:szCs w:val="24"/>
-              </w:rPr>
-              <w:t>sdfh</w:t>
-            </w:r>
+            <w:pPr/>
           </w:p>
         </w:tc>
         <w:tc>

</xml_diff>

<commit_message>
Should have made it so Protocols have MKB Izpylnitel i DZH izpylnitel
</commit_message>
<xml_diff>
--- a/Files/5000-6000/5020/A5020_Protocol.docx
+++ b/Files/5000-6000/5020/A5020_Protocol.docx
@@ -1424,7 +1424,7 @@
           <w:sz w:val="28"/>
           <w:lang w:val="en-GB"/>
         </w:rPr>
-        <w:t>Toi</w:t>
+        <w:t>Te</w:t>
       </w:r>
       <w:r>
         <w:rPr>
@@ -2426,7 +2426,7 @@
           <w:sz w:val="28"/>
           <w:lang w:val="en-GB"/>
         </w:rPr>
-        <w:t>Toi</w:t>
+        <w:t>Te</w:t>
       </w:r>
       <w:r>
         <w:rPr>

</xml_diff>

<commit_message>
Started working on the Protocol (file)
</commit_message>
<xml_diff>
--- a/Files/5000-6000/5020/A5020_Protocol.docx
+++ b/Files/5000-6000/5020/A5020_Protocol.docx
@@ -1,6 +1,6 @@
 
 <file path=word/document.xml><?xml version="1.0" encoding="utf-8"?>
-<w:document xmlns:wpc="http://schemas.microsoft.com/office/word/2010/wordprocessingCanvas" xmlns:mc="http://schemas.openxmlformats.org/markup-compatibility/2006" xmlns:o="urn:schemas-microsoft-com:office:office" xmlns:r="http://schemas.openxmlformats.org/officeDocument/2006/relationships" xmlns:m="http://schemas.openxmlformats.org/officeDocument/2006/math" xmlns:v="urn:schemas-microsoft-com:vml" xmlns:wp14="http://schemas.microsoft.com/office/word/2010/wordprocessingDrawing" xmlns:wp="http://schemas.openxmlformats.org/drawingml/2006/wordprocessingDrawing" xmlns:w10="urn:schemas-microsoft-com:office:word" xmlns:w="http://schemas.openxmlformats.org/wordprocessingml/2006/main" xmlns:w14="http://schemas.microsoft.com/office/word/2010/wordml" xmlns:w15="http://schemas.microsoft.com/office/word/2012/wordml" xmlns:wpg="http://schemas.microsoft.com/office/word/2010/wordprocessingGroup" xmlns:wpi="http://schemas.microsoft.com/office/word/2010/wordprocessingInk" xmlns:wne="http://schemas.microsoft.com/office/word/2006/wordml" xmlns:wps="http://schemas.microsoft.com/office/word/2010/wordprocessingShape" mc:Ignorable="w14 w15 wp14">
+<w:document xmlns:wpc="http://schemas.microsoft.com/office/word/2010/wordprocessingCanvas" xmlns:cx="http://schemas.microsoft.com/office/drawing/2014/chartex" xmlns:cx1="http://schemas.microsoft.com/office/drawing/2015/9/8/chartex" xmlns:mc="http://schemas.openxmlformats.org/markup-compatibility/2006" xmlns:o="urn:schemas-microsoft-com:office:office" xmlns:r="http://schemas.openxmlformats.org/officeDocument/2006/relationships" xmlns:m="http://schemas.openxmlformats.org/officeDocument/2006/math" xmlns:v="urn:schemas-microsoft-com:vml" xmlns:wp14="http://schemas.microsoft.com/office/word/2010/wordprocessingDrawing" xmlns:wp="http://schemas.openxmlformats.org/drawingml/2006/wordprocessingDrawing" xmlns:w10="urn:schemas-microsoft-com:office:word" xmlns:w="http://schemas.openxmlformats.org/wordprocessingml/2006/main" xmlns:w14="http://schemas.microsoft.com/office/word/2010/wordml" xmlns:w15="http://schemas.microsoft.com/office/word/2012/wordml" xmlns:w16se="http://schemas.microsoft.com/office/word/2015/wordml/symex" xmlns:wpg="http://schemas.microsoft.com/office/word/2010/wordprocessingGroup" xmlns:wpi="http://schemas.microsoft.com/office/word/2010/wordprocessingInk" xmlns:wne="http://schemas.microsoft.com/office/word/2006/wordml" xmlns:wps="http://schemas.microsoft.com/office/word/2010/wordprocessingShape" mc:Ignorable="w14 w15 w16se wp14">
   <w:body>
     <w:p>
       <w:pPr>
@@ -649,7 +649,7 @@
           <w:sz w:val="28"/>
           <w:lang w:val="en-GB"/>
         </w:rPr>
-        <w:t>02.09.2015</w:t>
+        <w:t>07.05.2016</w:t>
       </w:r>
       <w:r>
         <w:rPr>
@@ -675,9 +675,33 @@
           <w:numId w:val="5"/>
         </w:numPr>
         <w:rPr>
-          <w:lang w:val="bg-BG"/>
-        </w:rPr>
-      </w:pPr>
+          <w:sz w:val="22"/>
+          <w:lang w:val="bg-BG"/>
+        </w:rPr>
+      </w:pPr>
+      <w:r>
+        <w:rPr>
+          <w:b/>
+          <w:sz w:val="28"/>
+          <w:lang w:val="bg-BG"/>
+        </w:rPr>
+        <w:t>Вид на пробата/образеца:</w:t>
+      </w:r>
+      <w:r>
+        <w:rPr>
+          <w:b/>
+          <w:sz w:val="28"/>
+          <w:lang w:val="bg-BG"/>
+        </w:rPr>
+        <w:br/>
+      </w:r>
+      <w:r>
+        <w:rPr>
+          <w:sz w:val="22"/>
+          <w:lang w:val="bg-BG"/>
+        </w:rPr>
+        <w:t>(наименование на продукта – тип, марка, вид и др.)</w:t>
+      </w:r>
       <w:r>
         <w:rPr>
           <w:lang w:val="en-GB"/>
@@ -778,6 +802,36 @@
         </w:rPr>
         <w:br/>
       </w:r>
+    </w:p>
+    <w:p>
+      <w:pPr>
+        <w:ind w:left="360"/>
+        <w:rPr>
+          <w:sz w:val="28"/>
+          <w:szCs w:val="28"/>
+          <w:lang w:val="en-GB"/>
+        </w:rPr>
+      </w:pPr>
+      <w:bookmarkStart w:id="0" w:name="_GoBack"/>
+      <w:bookmarkEnd w:id="0"/>
+      <w:r>
+        <w:rPr>
+          <w:sz w:val="28"/>
+          <w:szCs w:val="28"/>
+          <w:lang w:val="en-GB"/>
+        </w:rPr>
+        <w:t>#</w:t>
+      </w:r>
+      <w:proofErr w:type="spellStart"/>
+      <w:r>
+        <w:rPr>
+          <w:sz w:val="28"/>
+          <w:szCs w:val="28"/>
+          <w:lang w:val="en-GB"/>
+        </w:rPr>
+        <w:t>ProductsList</w:t>
+      </w:r>
+      <w:proofErr w:type="spellEnd"/>
     </w:p>
     <w:p>
       <w:pPr>
@@ -962,7 +1016,34 @@
           <w:szCs w:val="28"/>
           <w:lang w:val="bg-BG"/>
         </w:rPr>
-        <w:t>Метод за изпитване:</w:t>
+        <w:t>Показател и м</w:t>
+      </w:r>
+      <w:r>
+        <w:rPr>
+          <w:b/>
+          <w:sz w:val="28"/>
+          <w:szCs w:val="28"/>
+          <w:lang w:val="bg-BG"/>
+        </w:rPr>
+        <w:t xml:space="preserve">етод </w:t>
+      </w:r>
+      <w:r>
+        <w:rPr>
+          <w:b/>
+          <w:sz w:val="28"/>
+          <w:szCs w:val="28"/>
+          <w:lang w:val="bg-BG"/>
+        </w:rPr>
+        <w:t>н</w:t>
+      </w:r>
+      <w:r>
+        <w:rPr>
+          <w:b/>
+          <w:sz w:val="28"/>
+          <w:szCs w:val="28"/>
+          <w:lang w:val="bg-BG"/>
+        </w:rPr>
+        <w:t>а изпитване:</w:t>
       </w:r>
       <w:r>
         <w:rPr>
@@ -976,14 +1057,22 @@
           <w:sz w:val="28"/>
           <w:szCs w:val="28"/>
         </w:rPr>
-        <w:t xml:space="preserve"> </w:t>
-      </w:r>
-      <w:r>
-        <w:rPr>
-          <w:sz w:val="28"/>
-          <w:szCs w:val="28"/>
-        </w:rPr>
-        <w:t xml:space="preserve"> БДС ...</w:t>
+        <w:br/>
+      </w:r>
+      <w:r>
+        <w:rPr>
+          <w:sz w:val="28"/>
+          <w:szCs w:val="28"/>
+        </w:rPr>
+        <w:t>1. Бацилус -  БДС ...
+</w:t>
+      </w:r>
+      <w:r>
+        <w:rPr>
+          <w:sz w:val="28"/>
+          <w:szCs w:val="28"/>
+        </w:rPr>
+        <w:br/>
       </w:r>
     </w:p>
     <w:p>
@@ -1014,7 +1103,25 @@
           <w:szCs w:val="28"/>
           <w:lang w:val="bg-BG"/>
         </w:rPr>
-        <w:t>Количество на изпитваните образци/извадки:</w:t>
+        <w:t>Количество на изпитваните образци</w:t>
+      </w:r>
+      <w:r>
+        <w:rPr>
+          <w:b/>
+          <w:sz w:val="28"/>
+          <w:szCs w:val="28"/>
+          <w:lang w:val="bg-BG"/>
+        </w:rPr>
+        <w:t xml:space="preserve"> и опаковка</w:t>
+      </w:r>
+      <w:r>
+        <w:rPr>
+          <w:b/>
+          <w:sz w:val="28"/>
+          <w:szCs w:val="28"/>
+          <w:lang w:val="bg-BG"/>
+        </w:rPr>
+        <w:t>:</w:t>
       </w:r>
       <w:r>
         <w:rPr>
@@ -1049,36 +1156,25 @@
           <w:ilvl w:val="0"/>
           <w:numId w:val="6"/>
         </w:numPr>
-        <w:jc w:val="both"/>
-        <w:rPr>
-          <w:b/>
-          <w:sz w:val="28"/>
-          <w:lang w:val="bg-BG"/>
-        </w:rPr>
-      </w:pPr>
-      <w:r>
-        <w:rPr>
-          <w:b/>
-          <w:sz w:val="28"/>
-          <w:lang w:val="bg-BG"/>
-        </w:rPr>
-        <w:t>Дата и час на получаване на образците/извадките за изпитване в</w:t>
-      </w:r>
-    </w:p>
-    <w:p>
-      <w:pPr>
-        <w:jc w:val="both"/>
-        <w:rPr>
-          <w:sz w:val="28"/>
-        </w:rPr>
-      </w:pPr>
-      <w:r>
-        <w:rPr>
-          <w:b/>
-          <w:sz w:val="28"/>
-          <w:lang w:val="bg-BG"/>
-        </w:rPr>
-        <w:t xml:space="preserve">     лабораторията: </w:t>
+        <w:rPr>
+          <w:sz w:val="28"/>
+        </w:rPr>
+      </w:pPr>
+      <w:r>
+        <w:rPr>
+          <w:b/>
+          <w:sz w:val="28"/>
+          <w:lang w:val="bg-BG"/>
+        </w:rPr>
+        <w:t>Номер на образеца от вх/изх. дневник, дата и час на получаване на образците за изпитване в лабораторията:</w:t>
+      </w:r>
+      <w:r>
+        <w:rPr>
+          <w:b/>
+          <w:sz w:val="28"/>
+          <w:lang w:val="bg-BG"/>
+        </w:rPr>
+        <w:t xml:space="preserve"> </w:t>
       </w:r>
       <w:r>
         <w:rPr>
@@ -1130,115 +1226,11 @@
         </w:rPr>
         <w:t>.</w:t>
       </w:r>
-    </w:p>
-    <w:p>
-      <w:pPr>
-        <w:tabs>
-          <w:tab w:val="left" w:pos="426"/>
-        </w:tabs>
-        <w:ind w:left="426"/>
-        <w:jc w:val="both"/>
-        <w:rPr>
-          <w:lang w:val="bg-BG"/>
-        </w:rPr>
-      </w:pPr>
-      <w:r>
-        <w:rPr>
-          <w:sz w:val="24"/>
-          <w:szCs w:val="24"/>
-          <w:lang w:val="bg-BG"/>
-        </w:rPr>
-        <w:tab/>
-      </w:r>
-      <w:r>
-        <w:rPr>
-          <w:lang w:val="bg-BG"/>
-        </w:rPr>
-        <w:t xml:space="preserve">Пробата е предоставена в лабораторията от </w:t>
-      </w:r>
-      <w:r>
-        <w:rPr>
-          <w:lang w:val="bg-BG"/>
-        </w:rPr>
-        <w:t>заявител</w:t>
-      </w:r>
-      <w:r>
-        <w:rPr>
-          <w:lang w:val="bg-BG"/>
-        </w:rPr>
-        <w:t>я. Лаборатория</w:t>
-      </w:r>
-      <w:r>
-        <w:rPr>
-          <w:lang w:val="bg-BG"/>
-        </w:rPr>
-        <w:t>та</w:t>
-      </w:r>
       <w:r>
         <w:rPr>
           <w:lang w:val="bg-BG"/>
         </w:rPr>
         <w:t xml:space="preserve"> </w:t>
-      </w:r>
-      <w:r>
-        <w:rPr>
-          <w:lang w:val="bg-BG"/>
-        </w:rPr>
-        <w:t>н</w:t>
-      </w:r>
-      <w:r>
-        <w:rPr>
-          <w:lang w:val="bg-BG"/>
-        </w:rPr>
-        <w:t>е носи отговорност за начина на вземане на пробата</w:t>
-      </w:r>
-      <w:r>
-        <w:rPr>
-          <w:lang w:val="bg-BG"/>
-        </w:rPr>
-        <w:t xml:space="preserve">, съхранението, </w:t>
-      </w:r>
-      <w:r>
-        <w:rPr>
-          <w:lang w:val="bg-BG"/>
-        </w:rPr>
-        <w:t>тра</w:t>
-      </w:r>
-      <w:r>
-        <w:rPr>
-          <w:lang w:val="bg-BG"/>
-        </w:rPr>
-        <w:t>нспортирането до</w:t>
-      </w:r>
-      <w:r>
-        <w:rPr>
-          <w:lang w:val="bg-BG"/>
-        </w:rPr>
-        <w:t xml:space="preserve"> приемането </w:t>
-      </w:r>
-      <w:r>
-        <w:rPr>
-          <w:lang w:val="bg-BG"/>
-        </w:rPr>
-        <w:t xml:space="preserve">й </w:t>
-      </w:r>
-      <w:r>
-        <w:rPr>
-          <w:lang w:val="bg-BG"/>
-        </w:rPr>
-        <w:t xml:space="preserve">в </w:t>
-      </w:r>
-      <w:r>
-        <w:rPr>
-          <w:lang w:val="bg-BG"/>
-        </w:rPr>
-        <w:t>лабораторията</w:t>
-      </w:r>
-      <w:r>
-        <w:rPr>
-          <w:lang w:val="bg-BG"/>
-        </w:rPr>
-        <w:t xml:space="preserve">. </w:t>
       </w:r>
     </w:p>
     <w:p>
@@ -1257,7 +1249,6 @@
           <w:ilvl w:val="0"/>
           <w:numId w:val="6"/>
         </w:numPr>
-        <w:jc w:val="both"/>
         <w:rPr>
           <w:sz w:val="28"/>
           <w:lang w:val="bg-BG"/>
@@ -1288,7 +1279,7 @@
         <w:rPr>
           <w:sz w:val="28"/>
         </w:rPr>
-        <w:t>02.09.2015</w:t>
+        <w:t>07.05.2016</w:t>
       </w:r>
       <w:r>
         <w:rPr>
@@ -1313,27 +1304,8 @@
     </w:p>
     <w:p>
       <w:pPr>
-        <w:jc w:val="both"/>
-        <w:rPr>
-          <w:b/>
-          <w:sz w:val="28"/>
-          <w:lang w:val="bg-BG"/>
-        </w:rPr>
-      </w:pPr>
-    </w:p>
-    <w:p>
-      <w:pPr>
         <w:pStyle w:val="BodyTextIndent3"/>
-        <w:ind w:firstLine="720"/>
-        <w:rPr>
-          <w:sz w:val="28"/>
-        </w:rPr>
-      </w:pPr>
-    </w:p>
-    <w:p>
-      <w:pPr>
-        <w:pStyle w:val="BodyTextIndent3"/>
-        <w:ind w:firstLine="720"/>
+        <w:ind w:firstLine="0"/>
         <w:rPr>
           <w:sz w:val="28"/>
         </w:rPr>
@@ -1370,20 +1342,8 @@
     <w:p>
       <w:pPr>
         <w:rPr>
-          <w:b/>
-          <w:sz w:val="28"/>
-          <w:lang w:val="bg-BG"/>
-        </w:rPr>
-        <w:sectPr>
-          <w:headerReference w:type="default" r:id="rId15"/>
-          <w:footnotePr>
-            <w:pos w:val="beneathText"/>
-          </w:footnotePr>
-          <w:pgSz w:w="12240" w:h="15840"/>
-          <w:pgMar w:top="425" w:right="1327" w:bottom="425" w:left="1327" w:header="709" w:footer="709" w:gutter="0"/>
-          <w:cols w:space="708"/>
-          <w:docGrid w:linePitch="360"/>
-        </w:sectPr>
+          <w:lang w:val="bg-BG"/>
+        </w:rPr>
       </w:pPr>
       <w:r>
         <w:rPr>
@@ -1424,1026 +1384,19 @@
           <w:sz w:val="28"/>
           <w:lang w:val="en-GB"/>
         </w:rPr>
-        <w:t>Te</w:t>
-      </w:r>
-      <w:r>
-        <w:rPr>
-          <w:b/>
-          <w:sz w:val="28"/>
-          <w:lang w:val="bg-BG"/>
+        <w:t>#LABLEADER</w:t>
+      </w:r>
+      <w:r>
+        <w:rPr>
+          <w:b/>
+          <w:sz w:val="28"/>
+          <w:lang w:val="en-GB"/>
         </w:rPr>
         <w:t>)</w:t>
       </w:r>
     </w:p>
-    <w:p>
-      <w:pPr>
-        <w:ind w:left="5760"/>
-        <w:jc w:val="right"/>
-        <w:rPr>
-          <w:lang w:val="en-GB"/>
-        </w:rPr>
-      </w:pPr>
-      <w:r>
-        <w:rPr>
-          <w:lang w:val="bg-BG"/>
-        </w:rPr>
-        <w:lastRenderedPageBreak/>
-        <w:tab/>
-      </w:r>
-      <w:r>
-        <w:rPr>
-          <w:lang w:val="bg-BG"/>
-        </w:rPr>
-        <w:t xml:space="preserve">Протокол № </w:t>
-      </w:r>
-      <w:r>
-        <w:t>A5020</w:t>
-      </w:r>
-      <w:r>
-        <w:rPr>
-          <w:lang w:val="bg-BG"/>
-        </w:rPr>
-        <w:t>/</w:t>
-      </w:r>
-      <w:r>
-        <w:rPr>
-          <w:lang w:val="en-GB"/>
-        </w:rPr>
-        <w:t>02.09.2015</w:t>
-      </w:r>
-    </w:p>
-    <w:p>
-      <w:pPr>
-        <w:pStyle w:val="Heading3"/>
-        <w:numPr>
-          <w:ilvl w:val="0"/>
-          <w:numId w:val="0"/>
-        </w:numPr>
-        <w:tabs>
-          <w:tab w:val="left" w:pos="708"/>
-        </w:tabs>
-        <w:ind w:left="360"/>
-        <w:rPr>
-          <w:b/>
-        </w:rPr>
-      </w:pPr>
-    </w:p>
-    <w:p>
-      <w:pPr>
-        <w:pStyle w:val="Heading3"/>
-        <w:numPr>
-          <w:ilvl w:val="0"/>
-          <w:numId w:val="6"/>
-        </w:numPr>
-        <w:tabs>
-          <w:tab w:val="left" w:pos="708"/>
-        </w:tabs>
-        <w:rPr>
-          <w:b/>
-          <w:lang w:val="en-US"/>
-        </w:rPr>
-      </w:pPr>
-      <w:r>
-        <w:rPr>
-          <w:b/>
-        </w:rPr>
-        <w:t>РЕЗУЛТАТИ ОТ ИЗПИТВАНЕТО:</w:t>
-      </w:r>
-    </w:p>
-    <w:p/>
-    <w:tbl>
-      <w:tblPr>
-        <w:tblW w:w="11641" w:type="dxa"/>
-        <w:jc w:val="center"/>
-        <w:tblBorders>
-          <w:top w:val="single" w:sz="4" w:space="0" w:color="auto"/>
-          <w:left w:val="single" w:sz="4" w:space="0" w:color="auto"/>
-          <w:bottom w:val="single" w:sz="4" w:space="0" w:color="auto"/>
-          <w:right w:val="single" w:sz="4" w:space="0" w:color="auto"/>
-          <w:insideH w:val="single" w:sz="4" w:space="0" w:color="auto"/>
-          <w:insideV w:val="single" w:sz="4" w:space="0" w:color="auto"/>
-        </w:tblBorders>
-        <w:tblLayout w:type="fixed"/>
-        <w:tblCellMar>
-          <w:left w:w="70" w:type="dxa"/>
-          <w:right w:w="70" w:type="dxa"/>
-        </w:tblCellMar>
-        <w:tblLook w:val="01E0" w:firstRow="1" w:lastRow="1" w:firstColumn="1" w:lastColumn="1" w:noHBand="0" w:noVBand="0"/>
-      </w:tblPr>
-      <w:tblGrid>
-        <w:gridCol w:w="472"/>
-        <w:gridCol w:w="1696"/>
-        <w:gridCol w:w="987"/>
-        <w:gridCol w:w="2268"/>
-        <w:gridCol w:w="1115"/>
-        <w:gridCol w:w="2693"/>
-        <w:gridCol w:w="1276"/>
-        <w:gridCol w:w="1134"/>
-      </w:tblGrid>
-      <w:tr>
-        <w:trPr>
-          <w:jc w:val="center"/>
-        </w:trPr>
-        <w:tc>
-          <w:tcPr>
-            <w:tcW w:w="472" w:type="dxa"/>
-          </w:tcPr>
-          <w:p>
-            <w:pPr>
-              <w:pStyle w:val="BodyTextIndent3"/>
-              <w:ind w:firstLine="0"/>
-              <w:jc w:val="center"/>
-              <w:rPr>
-                <w:sz w:val="16"/>
-              </w:rPr>
-            </w:pPr>
-            <w:r>
-              <w:rPr>
-                <w:sz w:val="16"/>
-              </w:rPr>
-              <w:t>№ по ред</w:t>
-            </w:r>
-          </w:p>
-        </w:tc>
-        <w:tc>
-          <w:tcPr>
-            <w:tcW w:w="1696" w:type="dxa"/>
-          </w:tcPr>
-          <w:p>
-            <w:pPr>
-              <w:pStyle w:val="BodyTextIndent3"/>
-              <w:ind w:firstLine="0"/>
-              <w:jc w:val="center"/>
-              <w:rPr>
-                <w:sz w:val="16"/>
-              </w:rPr>
-            </w:pPr>
-            <w:r>
-              <w:rPr>
-                <w:sz w:val="16"/>
-              </w:rPr>
-              <w:t>Наименование на показателя</w:t>
-            </w:r>
-          </w:p>
-        </w:tc>
-        <w:tc>
-          <w:tcPr>
-            <w:tcW w:w="987" w:type="dxa"/>
-          </w:tcPr>
-          <w:p>
-            <w:pPr>
-              <w:pStyle w:val="BodyTextIndent3"/>
-              <w:ind w:firstLine="0"/>
-              <w:jc w:val="center"/>
-              <w:rPr>
-                <w:sz w:val="16"/>
-              </w:rPr>
-            </w:pPr>
-            <w:r>
-              <w:rPr>
-                <w:sz w:val="16"/>
-              </w:rPr>
-              <w:t>Единица на величината</w:t>
-            </w:r>
-          </w:p>
-        </w:tc>
-        <w:tc>
-          <w:tcPr>
-            <w:tcW w:w="2268" w:type="dxa"/>
-          </w:tcPr>
-          <w:p>
-            <w:pPr>
-              <w:pStyle w:val="BodyTextIndent3"/>
-              <w:ind w:firstLine="0"/>
-              <w:jc w:val="center"/>
-              <w:rPr>
-                <w:sz w:val="16"/>
-              </w:rPr>
-            </w:pPr>
-            <w:r>
-              <w:rPr>
-                <w:sz w:val="16"/>
-              </w:rPr>
-              <w:t>Методи -стандартизирани, валидирани, вътрешно-лабораторни</w:t>
-            </w:r>
-          </w:p>
-        </w:tc>
-        <w:tc>
-          <w:tcPr>
-            <w:tcW w:w="1115" w:type="dxa"/>
-          </w:tcPr>
-          <w:p>
-            <w:pPr>
-              <w:pStyle w:val="BodyTextIndent3"/>
-              <w:ind w:firstLine="0"/>
-              <w:jc w:val="center"/>
-              <w:rPr>
-                <w:sz w:val="16"/>
-              </w:rPr>
-            </w:pPr>
-            <w:r>
-              <w:rPr>
-                <w:sz w:val="16"/>
-              </w:rPr>
-              <w:t>№ на образеца по входящо-изходящия дневик</w:t>
-            </w:r>
-          </w:p>
-        </w:tc>
-        <w:tc>
-          <w:tcPr>
-            <w:tcW w:w="2693" w:type="dxa"/>
-          </w:tcPr>
-          <w:p>
-            <w:pPr>
-              <w:pStyle w:val="BodyTextIndent3"/>
-              <w:ind w:firstLine="0"/>
-              <w:jc w:val="center"/>
-              <w:rPr>
-                <w:sz w:val="16"/>
-              </w:rPr>
-            </w:pPr>
-            <w:r>
-              <w:rPr>
-                <w:sz w:val="16"/>
-              </w:rPr>
-              <w:t>Резултати от изпитването</w:t>
-            </w:r>
-            <w:r>
-              <w:rPr>
-                <w:sz w:val="16"/>
-                <w:lang w:val="en-US"/>
-              </w:rPr>
-              <w:t xml:space="preserve">, </w:t>
-            </w:r>
-            <w:r>
-              <w:rPr>
-                <w:sz w:val="16"/>
-              </w:rPr>
-              <w:t>неопределеност</w:t>
-            </w:r>
-          </w:p>
-        </w:tc>
-        <w:tc>
-          <w:tcPr>
-            <w:tcW w:w="1276" w:type="dxa"/>
-          </w:tcPr>
-          <w:p>
-            <w:pPr>
-              <w:pStyle w:val="BodyTextIndent3"/>
-              <w:ind w:firstLine="0"/>
-              <w:jc w:val="center"/>
-              <w:rPr>
-                <w:sz w:val="16"/>
-              </w:rPr>
-            </w:pPr>
-            <w:r>
-              <w:rPr>
-                <w:sz w:val="16"/>
-              </w:rPr>
-              <w:t>Стойност и допуск на показателя по метода</w:t>
-            </w:r>
-          </w:p>
-        </w:tc>
-        <w:tc>
-          <w:tcPr>
-            <w:tcW w:w="1134" w:type="dxa"/>
-          </w:tcPr>
-          <w:p>
-            <w:pPr>
-              <w:pStyle w:val="BodyTextIndent3"/>
-              <w:ind w:firstLine="0"/>
-              <w:jc w:val="center"/>
-              <w:rPr>
-                <w:sz w:val="16"/>
-              </w:rPr>
-            </w:pPr>
-            <w:r>
-              <w:rPr>
-                <w:sz w:val="16"/>
-                <w:szCs w:val="16"/>
-              </w:rPr>
-              <w:t>Условия за заобикалящата среда</w:t>
-            </w:r>
-          </w:p>
-        </w:tc>
-      </w:tr>
-      <w:tr>
-        <w:trPr>
-          <w:jc w:val="center"/>
-        </w:trPr>
-        <w:tc>
-          <w:tcPr>
-            <w:tcW w:w="472" w:type="dxa"/>
-          </w:tcPr>
-          <w:p>
-            <w:pPr>
-              <w:pStyle w:val="BodyTextIndent3"/>
-              <w:ind w:firstLine="0"/>
-              <w:jc w:val="center"/>
-              <w:rPr>
-                <w:b/>
-                <w:sz w:val="28"/>
-              </w:rPr>
-            </w:pPr>
-            <w:r>
-              <w:rPr>
-                <w:b/>
-                <w:sz w:val="28"/>
-              </w:rPr>
-              <w:t>1</w:t>
-            </w:r>
-          </w:p>
-        </w:tc>
-        <w:tc>
-          <w:tcPr>
-            <w:tcW w:w="1696" w:type="dxa"/>
-          </w:tcPr>
-          <w:p>
-            <w:pPr>
-              <w:pStyle w:val="BodyTextIndent3"/>
-              <w:ind w:firstLine="0"/>
-              <w:jc w:val="center"/>
-              <w:rPr>
-                <w:b/>
-                <w:sz w:val="28"/>
-              </w:rPr>
-            </w:pPr>
-            <w:r>
-              <w:rPr>
-                <w:b/>
-                <w:sz w:val="28"/>
-              </w:rPr>
-              <w:t>2</w:t>
-            </w:r>
-          </w:p>
-        </w:tc>
-        <w:tc>
-          <w:tcPr>
-            <w:tcW w:w="987" w:type="dxa"/>
-          </w:tcPr>
-          <w:p>
-            <w:pPr>
-              <w:pStyle w:val="BodyTextIndent3"/>
-              <w:ind w:firstLine="0"/>
-              <w:jc w:val="center"/>
-              <w:rPr>
-                <w:b/>
-                <w:sz w:val="28"/>
-              </w:rPr>
-            </w:pPr>
-            <w:r>
-              <w:rPr>
-                <w:b/>
-                <w:sz w:val="28"/>
-              </w:rPr>
-              <w:t>3</w:t>
-            </w:r>
-          </w:p>
-        </w:tc>
-        <w:tc>
-          <w:tcPr>
-            <w:tcW w:w="2268" w:type="dxa"/>
-          </w:tcPr>
-          <w:p>
-            <w:pPr>
-              <w:pStyle w:val="BodyTextIndent3"/>
-              <w:ind w:firstLine="0"/>
-              <w:jc w:val="center"/>
-              <w:rPr>
-                <w:b/>
-                <w:sz w:val="28"/>
-              </w:rPr>
-            </w:pPr>
-            <w:r>
-              <w:rPr>
-                <w:b/>
-                <w:sz w:val="28"/>
-              </w:rPr>
-              <w:t>4</w:t>
-            </w:r>
-          </w:p>
-        </w:tc>
-        <w:tc>
-          <w:tcPr>
-            <w:tcW w:w="1115" w:type="dxa"/>
-          </w:tcPr>
-          <w:p>
-            <w:pPr>
-              <w:pStyle w:val="BodyTextIndent3"/>
-              <w:ind w:firstLine="0"/>
-              <w:jc w:val="center"/>
-              <w:rPr>
-                <w:b/>
-                <w:sz w:val="28"/>
-              </w:rPr>
-            </w:pPr>
-            <w:r>
-              <w:rPr>
-                <w:b/>
-                <w:sz w:val="28"/>
-              </w:rPr>
-              <w:t>5</w:t>
-            </w:r>
-          </w:p>
-        </w:tc>
-        <w:tc>
-          <w:tcPr>
-            <w:tcW w:w="2693" w:type="dxa"/>
-            <w:tcBorders>
-              <w:bottom w:val="single" w:sz="4" w:space="0" w:color="auto"/>
-            </w:tcBorders>
-          </w:tcPr>
-          <w:p>
-            <w:pPr>
-              <w:pStyle w:val="BodyTextIndent3"/>
-              <w:ind w:firstLine="0"/>
-              <w:jc w:val="center"/>
-              <w:rPr>
-                <w:b/>
-                <w:sz w:val="28"/>
-              </w:rPr>
-            </w:pPr>
-            <w:r>
-              <w:rPr>
-                <w:b/>
-                <w:sz w:val="28"/>
-              </w:rPr>
-              <w:t>6</w:t>
-            </w:r>
-          </w:p>
-        </w:tc>
-        <w:tc>
-          <w:tcPr>
-            <w:tcW w:w="1276" w:type="dxa"/>
-          </w:tcPr>
-          <w:p>
-            <w:pPr>
-              <w:pStyle w:val="BodyTextIndent3"/>
-              <w:ind w:firstLine="0"/>
-              <w:jc w:val="center"/>
-              <w:rPr>
-                <w:b/>
-                <w:sz w:val="28"/>
-              </w:rPr>
-            </w:pPr>
-            <w:r>
-              <w:rPr>
-                <w:b/>
-                <w:sz w:val="28"/>
-              </w:rPr>
-              <w:t>7</w:t>
-            </w:r>
-          </w:p>
-        </w:tc>
-        <w:tc>
-          <w:tcPr>
-            <w:tcW w:w="1134" w:type="dxa"/>
-          </w:tcPr>
-          <w:p>
-            <w:pPr>
-              <w:pStyle w:val="BodyTextIndent3"/>
-              <w:ind w:firstLine="0"/>
-              <w:jc w:val="center"/>
-              <w:rPr>
-                <w:b/>
-                <w:sz w:val="28"/>
-              </w:rPr>
-            </w:pPr>
-            <w:r>
-              <w:rPr>
-                <w:b/>
-                <w:sz w:val="28"/>
-              </w:rPr>
-              <w:t>8</w:t>
-            </w:r>
-          </w:p>
-        </w:tc>
-      </w:tr>
-      <w:tr>
-        <w:trPr>
-          <w:trHeight w:val="555"/>
-          <w:jc w:val="center"/>
-        </w:trPr>
-        <w:tc>
-          <w:tcPr>
-            <w:tcW w:w="472" w:type="dxa"/>
-            <w:vAlign w:val="center"/>
-          </w:tcPr>
-          <w:p>
-            <w:pPr>
-              <w:pStyle w:val="BodyTextIndent3"/>
-              <w:snapToGrid w:val="0"/>
-              <w:ind w:firstLine="0"/>
-              <w:rPr>
-                <w:bCs/>
-                <w:szCs w:val="24"/>
-              </w:rPr>
-              <w:jc w:val="center"/>
-            </w:pPr>
-            <w:r>
-              <w:rPr>
-                <w:lang w:val="en-GB"/>
-                <w:sz w:val="24"/>
-                <w:szCs w:val="24"/>
-              </w:rPr>
-              <w:t>1.</w:t>
-            </w:r>
-          </w:p>
-        </w:tc>
-        <w:tc>
-          <w:tcPr>
-            <w:tcW w:w="1696" w:type="dxa"/>
-            <w:vAlign w:val="center"/>
-          </w:tcPr>
-          <w:p>
-            <w:pPr>
-              <w:rPr>
-                <w:i/>
-                <w:sz w:val="22"/>
-                <w:szCs w:val="22"/>
-              </w:rPr>
-              <w:jc w:val="center"/>
-            </w:pPr>
-            <w:r>
-              <w:rPr>
-                <w:lang w:val="en-GB"/>
-                <w:i/>
-                <w:sz w:val="24"/>
-                <w:szCs w:val="24"/>
-              </w:rPr>
-              <w:t>Бацилус</w:t>
-            </w:r>
-          </w:p>
-        </w:tc>
-        <w:tc>
-          <w:tcPr>
-            <w:tcW w:w="987" w:type="dxa"/>
-            <w:vAlign w:val="center"/>
-          </w:tcPr>
-          <w:p>
-            <w:pPr>
-              <w:pStyle w:val="BodyTextIndent3"/>
-              <w:ind w:firstLine="0"/>
-              <w:rPr>
-                <w:sz w:val="22"/>
-                <w:szCs w:val="22"/>
-              </w:rPr>
-              <w:jc w:val="center"/>
-            </w:pPr>
-            <w:r>
-              <w:rPr>
-                <w:sz w:val="22"/>
-                <w:szCs w:val="22"/>
-                <w:lang w:val="en-US"/>
-              </w:rPr>
-              <w:t xml:space="preserve"> </w:t>
-            </w:r>
-          </w:p>
-        </w:tc>
-        <w:tc>
-          <w:tcPr>
-            <w:tcW w:w="2268" w:type="dxa"/>
-            <w:vAlign w:val="center"/>
-          </w:tcPr>
-          <w:p>
-            <w:pPr>
-              <w:pStyle w:val="BodyTextIndent3"/>
-              <w:ind w:firstLine="0"/>
-              <w:rPr>
-                <w:szCs w:val="24"/>
-                <w:lang w:val="en-US"/>
-              </w:rPr>
-              <w:jc w:val="center"/>
-            </w:pPr>
-            <w:r>
-              <w:rPr>
-                <w:lang w:val="en-GB"/>
-                <w:sz w:val="24"/>
-                <w:szCs w:val="24"/>
-              </w:rPr>
-              <w:t xml:space="preserve"> БДС ...</w:t>
-            </w:r>
-          </w:p>
-        </w:tc>
-        <w:tc>
-          <w:tcPr>
-            <w:tcW w:w="1115" w:type="dxa"/>
-            <w:tcBorders>
-              <w:right w:val="single" w:sz="4" w:space="0" w:color="auto"/>
-            </w:tcBorders>
-            <w:vAlign w:val="center"/>
-          </w:tcPr>
-          <w:p>
-            <w:pPr>
-              <w:pStyle w:val="BodyTextIndent3"/>
-              <w:ind w:firstLine="0"/>
-              <w:rPr>
-                <w:szCs w:val="24"/>
-              </w:rPr>
-              <w:jc w:val="center"/>
-            </w:pPr>
-            <w:r>
-              <w:rPr>
-                <w:lang w:val="en-GB"/>
-                <w:sz w:val="24"/>
-                <w:szCs w:val="24"/>
-              </w:rPr>
-              <w:t xml:space="preserve">A5020-1-N1               </w:t>
-            </w:r>
-          </w:p>
-        </w:tc>
-        <w:tc>
-          <w:tcPr>
-            <w:tcW w:w="2693" w:type="dxa"/>
-            <w:tcBorders>
-              <w:top w:val="single" w:sz="4" w:space="0" w:color="auto"/>
-              <w:left w:val="single" w:sz="4" w:space="0" w:color="auto"/>
-              <w:bottom w:val="single" w:sz="4" w:space="0" w:color="auto"/>
-              <w:right w:val="single" w:sz="4" w:space="0" w:color="auto"/>
-            </w:tcBorders>
-            <w:vAlign w:val="center"/>
-          </w:tcPr>
-          <w:p>
-            <w:pPr>
-              <w:pStyle w:val="BodyTextIndent3"/>
-              <w:ind w:firstLine="0"/>
-              <w:rPr>
-                <w:szCs w:val="24"/>
-                <w:lang w:val="ru-RU"/>
-              </w:rPr>
-              <w:jc w:val="center"/>
-            </w:pPr>
-            <w:r>
-              <w:rPr>
-                <w:lang w:val="en-GB"/>
-                <w:sz w:val="24"/>
-                <w:szCs w:val="24"/>
-              </w:rPr>
-              <w:t>qwe</w:t>
-            </w:r>
-          </w:p>
-        </w:tc>
-        <w:tc>
-          <w:tcPr>
-            <w:tcW w:w="1276" w:type="dxa"/>
-            <w:tcBorders>
-              <w:left w:val="single" w:sz="4" w:space="0" w:color="auto"/>
-            </w:tcBorders>
-            <w:vAlign w:val="center"/>
-          </w:tcPr>
-          <w:p>
-            <w:pPr>
-              <w:pStyle w:val="BodyTextIndent3"/>
-              <w:ind w:firstLine="0"/>
-              <w:rPr>
-                <w:rFonts w:cs="MS Sans Serif"/>
-                <w:bCs/>
-                <w:sz w:val="20"/>
-              </w:rPr>
-            </w:pPr>
-          </w:p>
-        </w:tc>
-        <w:tc>
-          <w:tcPr>
-            <w:tcW w:w="1134" w:type="dxa"/>
-            <w:vAlign w:val="center"/>
-          </w:tcPr>
-          <w:p>
-            <w:pPr>
-              <w:pStyle w:val="BodyTextIndent3"/>
-              <w:ind w:firstLine="0"/>
-              <w:rPr>
-                <w:sz w:val="16"/>
-                <w:szCs w:val="16"/>
-              </w:rPr>
-              <w:jc w:val="center"/>
-            </w:pPr>
-          </w:p>
-        </w:tc>
-      </w:tr>
-      <w:tr>
-        <w:tc>
-          <w:tcPr>
-            <w:tcW w:w="12.45" w:type="dxa"/>
-            <w:vAlign w:val="center"/>
-          </w:tcPr>
-          <w:p>
-            <w:pPr>
-              <w:jc w:val="center"/>
-            </w:pPr>
-            <w:r>
-              <w:rPr>
-                <w:lang w:val="en-GB"/>
-                <w:sz w:val="24"/>
-                <w:szCs w:val="24"/>
-              </w:rPr>
-              <w:t>2.</w:t>
-            </w:r>
-          </w:p>
-        </w:tc>
-        <w:tc>
-          <w:tcPr>
-            <w:tcW w:w="44.85" w:type="dxa"/>
-            <w:vAlign w:val="center"/>
-          </w:tcPr>
-          <w:p>
-            <w:pPr>
-              <w:jc w:val="center"/>
-            </w:pPr>
-            <w:r>
-              <w:rPr>
-                <w:lang w:val="en-GB"/>
-                <w:i/>
-                <w:sz w:val="24"/>
-                <w:szCs w:val="24"/>
-              </w:rPr>
-              <w:t>Бацилус</w:t>
-            </w:r>
-          </w:p>
-        </w:tc>
-        <w:tc>
-          <w:tcPr>
-            <w:tcW w:w="26.1" w:type="dxa"/>
-            <w:vAlign w:val="center"/>
-          </w:tcPr>
-          <w:p>
-            <w:pPr>
-              <w:jc w:val="center"/>
-            </w:pPr>
-          </w:p>
-        </w:tc>
-        <w:tc>
-          <w:tcPr>
-            <w:tcW w:w="60" w:type="dxa"/>
-            <w:vAlign w:val="center"/>
-          </w:tcPr>
-          <w:p>
-            <w:pPr>
-              <w:jc w:val="center"/>
-            </w:pPr>
-            <w:r>
-              <w:rPr>
-                <w:lang w:val="en-GB"/>
-                <w:sz w:val="24"/>
-                <w:szCs w:val="24"/>
-              </w:rPr>
-              <w:t xml:space="preserve"> БДС ...</w:t>
-            </w:r>
-          </w:p>
-        </w:tc>
-        <w:tc>
-          <w:tcPr>
-            <w:tcW w:w="29.55" w:type="dxa"/>
-            <w:vAlign w:val="center"/>
-          </w:tcPr>
-          <w:p>
-            <w:pPr>
-              <w:jc w:val="center"/>
-            </w:pPr>
-            <w:r>
-              <w:rPr>
-                <w:lang w:val="en-GB"/>
-                <w:sz w:val="24"/>
-                <w:szCs w:val="24"/>
-              </w:rPr>
-              <w:t xml:space="preserve">A5020-1-N2               </w:t>
-            </w:r>
-          </w:p>
-        </w:tc>
-        <w:tc>
-          <w:tcPr>
-            <w:tcW w:w="71.25" w:type="dxa"/>
-            <w:vAlign w:val="center"/>
-          </w:tcPr>
-          <w:p>
-            <w:pPr>
-              <w:jc w:val="center"/>
-            </w:pPr>
-            <w:r>
-              <w:rPr>
-                <w:lang w:val="en-GB"/>
-                <w:sz w:val="24"/>
-                <w:szCs w:val="24"/>
-              </w:rPr>
-              <w:t>sdc</w:t>
-            </w:r>
-          </w:p>
-        </w:tc>
-        <w:tc>
-          <w:tcPr>
-            <w:tcW w:w="33.75" w:type="dxa"/>
-            <w:vAlign w:val="center"/>
-          </w:tcPr>
-          <w:p>
-            <w:pPr/>
-          </w:p>
-        </w:tc>
-        <w:tc>
-          <w:tcPr>
-            <w:tcW w:w="30" w:type="dxa"/>
-            <w:vAlign w:val="center"/>
-          </w:tcPr>
-          <w:p>
-            <w:pPr>
-              <w:jc w:val="center"/>
-            </w:pPr>
-          </w:p>
-        </w:tc>
-      </w:tr>
-    </w:tbl>
-    <w:p>
-      <w:pPr>
-        <w:jc w:val="both"/>
-        <w:rPr>
-          <w:sz w:val="28"/>
-          <w:szCs w:val="28"/>
-        </w:rPr>
-      </w:pPr>
-    </w:p>
-    <w:p>
-      <w:pPr>
-        <w:jc w:val="both"/>
-        <w:rPr>
-          <w:sz w:val="28"/>
-          <w:szCs w:val="28"/>
-        </w:rPr>
-      </w:pPr>
-    </w:p>
-    <w:p>
-      <w:pPr>
-        <w:spacing w:after="120"/>
-        <w:jc w:val="both"/>
-      </w:pPr>
-      <w:bookmarkStart w:id="0" w:name="_GoBack"/>
-      <w:bookmarkEnd w:id="0"/>
-      <w:r>
-        <w:t>
-Забележка 1: 2Lorem ipsum dolor sit amet, consectetur adipiscing elit. Sed tristique quam justo, et fringilla mauris porttitor vitae. Class aptent taciti sociosqu ad litora torquent per conubia nostra
-</w:t>
-      </w:r>
-      <w:r>
-        <w:br/>
-      </w:r>
-      <w:r>
-        <w:t>
-</w:t>
-      </w:r>
-      <w:r>
-        <w:br/>
-      </w:r>
-      <w:r>
-        <w:t>
-Забележка 2: this
-</w:t>
-      </w:r>
-      <w:r>
-        <w:br/>
-      </w:r>
-      <w:r>
-        <w:t>is
-</w:t>
-      </w:r>
-      <w:r>
-        <w:br/>
-      </w:r>
-      <w:r>
-        <w:t>Sparta
-</w:t>
-      </w:r>
-      <w:r>
-        <w:br/>
-      </w:r>
-      <w:r>
-        <w:t>
-</w:t>
-      </w:r>
-      <w:r>
-        <w:br/>
-      </w:r>
-    </w:p>
-    <w:p>
-      <w:pPr>
-        <w:jc w:val="both"/>
-        <w:rPr>
-          <w:sz w:val="28"/>
-          <w:szCs w:val="28"/>
-        </w:rPr>
-      </w:pPr>
-      <w:r>
-        <w:tab/>
-      </w:r>
-    </w:p>
-    <w:p>
-      <w:pPr>
-        <w:ind w:right="-285" w:hanging="709"/>
-        <w:rPr>
-          <w:sz w:val="28"/>
-          <w:lang w:val="bg-BG"/>
-        </w:rPr>
-      </w:pPr>
-      <w:r>
-        <w:rPr>
-          <w:sz w:val="28"/>
-          <w:lang w:val="bg-BG"/>
-        </w:rPr>
-        <w:t xml:space="preserve">Извършил изпитването:                             </w:t>
-      </w:r>
-      <w:r>
-        <w:rPr>
-          <w:sz w:val="28"/>
-          <w:lang w:val="bg-BG"/>
-        </w:rPr>
-        <w:tab/>
-        <w:t>Ръководител на лабораторията:</w:t>
-      </w:r>
-    </w:p>
-    <w:p>
-      <w:pPr>
-        <w:rPr>
-          <w:sz w:val="28"/>
-          <w:lang w:val="bg-BG"/>
-        </w:rPr>
-      </w:pPr>
-    </w:p>
-    <w:p>
-      <w:pPr>
-        <w:rPr>
-          <w:sz w:val="28"/>
-          <w:lang w:val="bg-BG"/>
-        </w:rPr>
-      </w:pPr>
-      <w:r>
-        <w:rPr>
-          <w:sz w:val="28"/>
-          <w:lang w:val="bg-BG"/>
-        </w:rPr>
-        <w:t xml:space="preserve">       </w:t>
-      </w:r>
-      <w:r>
-        <w:rPr>
-          <w:sz w:val="28"/>
-          <w:lang w:val="bg-BG"/>
-        </w:rPr>
-        <w:tab/>
-      </w:r>
-      <w:r>
-        <w:rPr>
-          <w:sz w:val="28"/>
-          <w:lang w:val="bg-BG"/>
-        </w:rPr>
-        <w:tab/>
-      </w:r>
-      <w:r>
-        <w:rPr>
-          <w:sz w:val="28"/>
-          <w:lang w:val="bg-BG"/>
-        </w:rPr>
-        <w:tab/>
-      </w:r>
-      <w:r>
-        <w:rPr>
-          <w:sz w:val="28"/>
-          <w:lang w:val="bg-BG"/>
-        </w:rPr>
-        <w:t>(</w:t>
-      </w:r>
-      <w:r>
-        <w:rPr>
-          <w:sz w:val="28"/>
-          <w:lang w:val="en-GB"/>
-        </w:rPr>
-        <w:t>Tq</w:t>
-      </w:r>
-      <w:r>
-        <w:rPr>
-          <w:sz w:val="28"/>
-          <w:lang w:val="bg-BG"/>
-        </w:rPr>
-        <w:t>)                                         (</w:t>
-      </w:r>
-      <w:r>
-        <w:rPr>
-          <w:sz w:val="28"/>
-          <w:lang w:val="en-GB"/>
-        </w:rPr>
-        <w:t>Te</w:t>
-      </w:r>
-      <w:r>
-        <w:rPr>
-          <w:sz w:val="28"/>
-          <w:lang w:val="bg-BG"/>
-        </w:rPr>
-        <w:t>)</w:t>
-      </w:r>
-    </w:p>
-    <w:p>
-      <w:pPr>
-        <w:rPr>
-          <w:lang w:val="bg-BG"/>
-        </w:rPr>
-      </w:pPr>
-    </w:p>
     <w:sectPr>
+      <w:headerReference w:type="default" r:id="rId15"/>
       <w:footnotePr>
         <w:pos w:val="beneathText"/>
       </w:footnotePr>
@@ -2457,7 +1410,7 @@
 </file>
 
 <file path=word/endnotes.xml><?xml version="1.0" encoding="utf-8"?>
-<w:endnotes xmlns:wpc="http://schemas.microsoft.com/office/word/2010/wordprocessingCanvas" xmlns:mc="http://schemas.openxmlformats.org/markup-compatibility/2006" xmlns:o="urn:schemas-microsoft-com:office:office" xmlns:r="http://schemas.openxmlformats.org/officeDocument/2006/relationships" xmlns:m="http://schemas.openxmlformats.org/officeDocument/2006/math" xmlns:v="urn:schemas-microsoft-com:vml" xmlns:wp14="http://schemas.microsoft.com/office/word/2010/wordprocessingDrawing" xmlns:wp="http://schemas.openxmlformats.org/drawingml/2006/wordprocessingDrawing" xmlns:w10="urn:schemas-microsoft-com:office:word" xmlns:w="http://schemas.openxmlformats.org/wordprocessingml/2006/main" xmlns:w14="http://schemas.microsoft.com/office/word/2010/wordml" xmlns:w15="http://schemas.microsoft.com/office/word/2012/wordml" xmlns:wpg="http://schemas.microsoft.com/office/word/2010/wordprocessingGroup" xmlns:wpi="http://schemas.microsoft.com/office/word/2010/wordprocessingInk" xmlns:wne="http://schemas.microsoft.com/office/word/2006/wordml" xmlns:wps="http://schemas.microsoft.com/office/word/2010/wordprocessingShape" mc:Ignorable="w14 w15 wp14">
+<w:endnotes xmlns:wpc="http://schemas.microsoft.com/office/word/2010/wordprocessingCanvas" xmlns:cx="http://schemas.microsoft.com/office/drawing/2014/chartex" xmlns:cx1="http://schemas.microsoft.com/office/drawing/2015/9/8/chartex" xmlns:mc="http://schemas.openxmlformats.org/markup-compatibility/2006" xmlns:o="urn:schemas-microsoft-com:office:office" xmlns:r="http://schemas.openxmlformats.org/officeDocument/2006/relationships" xmlns:m="http://schemas.openxmlformats.org/officeDocument/2006/math" xmlns:v="urn:schemas-microsoft-com:vml" xmlns:wp14="http://schemas.microsoft.com/office/word/2010/wordprocessingDrawing" xmlns:wp="http://schemas.openxmlformats.org/drawingml/2006/wordprocessingDrawing" xmlns:w10="urn:schemas-microsoft-com:office:word" xmlns:w="http://schemas.openxmlformats.org/wordprocessingml/2006/main" xmlns:w14="http://schemas.microsoft.com/office/word/2010/wordml" xmlns:w15="http://schemas.microsoft.com/office/word/2012/wordml" xmlns:w16se="http://schemas.microsoft.com/office/word/2015/wordml/symex" xmlns:wpg="http://schemas.microsoft.com/office/word/2010/wordprocessingGroup" xmlns:wpi="http://schemas.microsoft.com/office/word/2010/wordprocessingInk" xmlns:wne="http://schemas.microsoft.com/office/word/2006/wordml" xmlns:wps="http://schemas.microsoft.com/office/word/2010/wordprocessingShape" mc:Ignorable="w14 w15 w16se wp14">
   <w:endnote w:type="separator" w:id="-1">
     <w:p>
       <w:pPr>
@@ -2482,7 +1435,7 @@
 </file>
 
 <file path=word/footnotes.xml><?xml version="1.0" encoding="utf-8"?>
-<w:footnotes xmlns:wpc="http://schemas.microsoft.com/office/word/2010/wordprocessingCanvas" xmlns:mc="http://schemas.openxmlformats.org/markup-compatibility/2006" xmlns:o="urn:schemas-microsoft-com:office:office" xmlns:r="http://schemas.openxmlformats.org/officeDocument/2006/relationships" xmlns:m="http://schemas.openxmlformats.org/officeDocument/2006/math" xmlns:v="urn:schemas-microsoft-com:vml" xmlns:wp14="http://schemas.microsoft.com/office/word/2010/wordprocessingDrawing" xmlns:wp="http://schemas.openxmlformats.org/drawingml/2006/wordprocessingDrawing" xmlns:w10="urn:schemas-microsoft-com:office:word" xmlns:w="http://schemas.openxmlformats.org/wordprocessingml/2006/main" xmlns:w14="http://schemas.microsoft.com/office/word/2010/wordml" xmlns:w15="http://schemas.microsoft.com/office/word/2012/wordml" xmlns:wpg="http://schemas.microsoft.com/office/word/2010/wordprocessingGroup" xmlns:wpi="http://schemas.microsoft.com/office/word/2010/wordprocessingInk" xmlns:wne="http://schemas.microsoft.com/office/word/2006/wordml" xmlns:wps="http://schemas.microsoft.com/office/word/2010/wordprocessingShape" mc:Ignorable="w14 w15 wp14">
+<w:footnotes xmlns:wpc="http://schemas.microsoft.com/office/word/2010/wordprocessingCanvas" xmlns:cx="http://schemas.microsoft.com/office/drawing/2014/chartex" xmlns:cx1="http://schemas.microsoft.com/office/drawing/2015/9/8/chartex" xmlns:mc="http://schemas.openxmlformats.org/markup-compatibility/2006" xmlns:o="urn:schemas-microsoft-com:office:office" xmlns:r="http://schemas.openxmlformats.org/officeDocument/2006/relationships" xmlns:m="http://schemas.openxmlformats.org/officeDocument/2006/math" xmlns:v="urn:schemas-microsoft-com:vml" xmlns:wp14="http://schemas.microsoft.com/office/word/2010/wordprocessingDrawing" xmlns:wp="http://schemas.openxmlformats.org/drawingml/2006/wordprocessingDrawing" xmlns:w10="urn:schemas-microsoft-com:office:word" xmlns:w="http://schemas.openxmlformats.org/wordprocessingml/2006/main" xmlns:w14="http://schemas.microsoft.com/office/word/2010/wordml" xmlns:w15="http://schemas.microsoft.com/office/word/2012/wordml" xmlns:w16se="http://schemas.microsoft.com/office/word/2015/wordml/symex" xmlns:wpg="http://schemas.microsoft.com/office/word/2010/wordprocessingGroup" xmlns:wpi="http://schemas.microsoft.com/office/word/2010/wordprocessingInk" xmlns:wne="http://schemas.microsoft.com/office/word/2006/wordml" xmlns:wps="http://schemas.microsoft.com/office/word/2010/wordprocessingShape" mc:Ignorable="w14 w15 w16se wp14">
   <w:footnote w:type="separator" w:id="-1">
     <w:p>
       <w:pPr>
@@ -2507,7 +1460,7 @@
 </file>
 
 <file path=word/header1.xml><?xml version="1.0" encoding="utf-8"?>
-<w:hdr xmlns:wpc="http://schemas.microsoft.com/office/word/2010/wordprocessingCanvas" xmlns:mc="http://schemas.openxmlformats.org/markup-compatibility/2006" xmlns:o="urn:schemas-microsoft-com:office:office" xmlns:r="http://schemas.openxmlformats.org/officeDocument/2006/relationships" xmlns:m="http://schemas.openxmlformats.org/officeDocument/2006/math" xmlns:v="urn:schemas-microsoft-com:vml" xmlns:wp14="http://schemas.microsoft.com/office/word/2010/wordprocessingDrawing" xmlns:wp="http://schemas.openxmlformats.org/drawingml/2006/wordprocessingDrawing" xmlns:w10="urn:schemas-microsoft-com:office:word" xmlns:w="http://schemas.openxmlformats.org/wordprocessingml/2006/main" xmlns:w14="http://schemas.microsoft.com/office/word/2010/wordml" xmlns:w15="http://schemas.microsoft.com/office/word/2012/wordml" xmlns:wpg="http://schemas.microsoft.com/office/word/2010/wordprocessingGroup" xmlns:wpi="http://schemas.microsoft.com/office/word/2010/wordprocessingInk" xmlns:wne="http://schemas.microsoft.com/office/word/2006/wordml" xmlns:wps="http://schemas.microsoft.com/office/word/2010/wordprocessingShape" mc:Ignorable="w14 w15 wp14">
+<w:hdr xmlns:wpc="http://schemas.microsoft.com/office/word/2010/wordprocessingCanvas" xmlns:cx="http://schemas.microsoft.com/office/drawing/2014/chartex" xmlns:cx1="http://schemas.microsoft.com/office/drawing/2015/9/8/chartex" xmlns:mc="http://schemas.openxmlformats.org/markup-compatibility/2006" xmlns:o="urn:schemas-microsoft-com:office:office" xmlns:r="http://schemas.openxmlformats.org/officeDocument/2006/relationships" xmlns:m="http://schemas.openxmlformats.org/officeDocument/2006/math" xmlns:v="urn:schemas-microsoft-com:vml" xmlns:wp14="http://schemas.microsoft.com/office/word/2010/wordprocessingDrawing" xmlns:wp="http://schemas.openxmlformats.org/drawingml/2006/wordprocessingDrawing" xmlns:w10="urn:schemas-microsoft-com:office:word" xmlns:w="http://schemas.openxmlformats.org/wordprocessingml/2006/main" xmlns:w14="http://schemas.microsoft.com/office/word/2010/wordml" xmlns:w15="http://schemas.microsoft.com/office/word/2012/wordml" xmlns:w16se="http://schemas.microsoft.com/office/word/2015/wordml/symex" xmlns:wpg="http://schemas.microsoft.com/office/word/2010/wordprocessingGroup" xmlns:wpi="http://schemas.microsoft.com/office/word/2010/wordprocessingInk" xmlns:wne="http://schemas.microsoft.com/office/word/2006/wordml" xmlns:wps="http://schemas.microsoft.com/office/word/2010/wordprocessingShape" mc:Ignorable="w14 w15 w16se wp14">
   <w:p>
     <w:pPr>
       <w:pStyle w:val="Header"/>
@@ -2577,7 +1530,7 @@
       <w:rPr>
         <w:noProof/>
       </w:rPr>
-      <w:t>2</w:t>
+      <w:t>1</w:t>
     </w:r>
     <w:r>
       <w:fldChar w:fldCharType="end"/>
@@ -2587,7 +1540,7 @@
 </file>
 
 <file path=word/numbering.xml><?xml version="1.0" encoding="utf-8"?>
-<w:numbering xmlns:wpc="http://schemas.microsoft.com/office/word/2010/wordprocessingCanvas" xmlns:mc="http://schemas.openxmlformats.org/markup-compatibility/2006" xmlns:o="urn:schemas-microsoft-com:office:office" xmlns:r="http://schemas.openxmlformats.org/officeDocument/2006/relationships" xmlns:m="http://schemas.openxmlformats.org/officeDocument/2006/math" xmlns:v="urn:schemas-microsoft-com:vml" xmlns:wp14="http://schemas.microsoft.com/office/word/2010/wordprocessingDrawing" xmlns:wp="http://schemas.openxmlformats.org/drawingml/2006/wordprocessingDrawing" xmlns:w10="urn:schemas-microsoft-com:office:word" xmlns:w="http://schemas.openxmlformats.org/wordprocessingml/2006/main" xmlns:w14="http://schemas.microsoft.com/office/word/2010/wordml" xmlns:w15="http://schemas.microsoft.com/office/word/2012/wordml" xmlns:wpg="http://schemas.microsoft.com/office/word/2010/wordprocessingGroup" xmlns:wpi="http://schemas.microsoft.com/office/word/2010/wordprocessingInk" xmlns:wne="http://schemas.microsoft.com/office/word/2006/wordml" xmlns:wps="http://schemas.microsoft.com/office/word/2010/wordprocessingShape" mc:Ignorable="w14 w15 wp14">
+<w:numbering xmlns:wpc="http://schemas.microsoft.com/office/word/2010/wordprocessingCanvas" xmlns:cx="http://schemas.microsoft.com/office/drawing/2014/chartex" xmlns:cx1="http://schemas.microsoft.com/office/drawing/2015/9/8/chartex" xmlns:mc="http://schemas.openxmlformats.org/markup-compatibility/2006" xmlns:o="urn:schemas-microsoft-com:office:office" xmlns:r="http://schemas.openxmlformats.org/officeDocument/2006/relationships" xmlns:m="http://schemas.openxmlformats.org/officeDocument/2006/math" xmlns:v="urn:schemas-microsoft-com:vml" xmlns:wp14="http://schemas.microsoft.com/office/word/2010/wordprocessingDrawing" xmlns:wp="http://schemas.openxmlformats.org/drawingml/2006/wordprocessingDrawing" xmlns:w10="urn:schemas-microsoft-com:office:word" xmlns:w="http://schemas.openxmlformats.org/wordprocessingml/2006/main" xmlns:w14="http://schemas.microsoft.com/office/word/2010/wordml" xmlns:w15="http://schemas.microsoft.com/office/word/2012/wordml" xmlns:w16se="http://schemas.microsoft.com/office/word/2015/wordml/symex" xmlns:wpg="http://schemas.microsoft.com/office/word/2010/wordprocessingGroup" xmlns:wpi="http://schemas.microsoft.com/office/word/2010/wordprocessingInk" xmlns:wne="http://schemas.microsoft.com/office/word/2006/wordml" xmlns:wps="http://schemas.microsoft.com/office/word/2010/wordprocessingShape" mc:Ignorable="w14 w15 w16se wp14">
   <w:abstractNum w:abstractNumId="0" w15:restartNumberingAfterBreak="0">
     <w:nsid w:val="00000001"/>
     <w:multiLevelType w:val="multilevel"/>
@@ -2804,7 +1757,7 @@
 </file>
 
 <file path=word/styles.xml><?xml version="1.0" encoding="utf-8"?>
-<w:styles xmlns:mc="http://schemas.openxmlformats.org/markup-compatibility/2006" xmlns:r="http://schemas.openxmlformats.org/officeDocument/2006/relationships" xmlns:w="http://schemas.openxmlformats.org/wordprocessingml/2006/main" xmlns:w14="http://schemas.microsoft.com/office/word/2010/wordml" xmlns:w15="http://schemas.microsoft.com/office/word/2012/wordml" mc:Ignorable="w14 w15">
+<w:styles xmlns:mc="http://schemas.openxmlformats.org/markup-compatibility/2006" xmlns:r="http://schemas.openxmlformats.org/officeDocument/2006/relationships" xmlns:w="http://schemas.openxmlformats.org/wordprocessingml/2006/main" xmlns:w14="http://schemas.microsoft.com/office/word/2010/wordml" xmlns:w15="http://schemas.microsoft.com/office/word/2012/wordml" xmlns:w16se="http://schemas.microsoft.com/office/word/2015/wordml/symex" mc:Ignorable="w14 w15 w16se">
   <w:docDefaults>
     <w:rPrDefault>
       <w:rPr>
@@ -3404,6 +2357,17 @@
       <w:szCs w:val="16"/>
     </w:rPr>
   </w:style>
+  <w:style w:type="paragraph" w:styleId="ListParagraph">
+    <w:name w:val="List Paragraph"/>
+    <w:basedOn w:val="Normal"/>
+    <w:uiPriority w:val="34"/>
+    <w:qFormat/>
+    <w:rsid w:val="008A343A"/>
+    <w:pPr>
+      <w:ind w:left="720"/>
+      <w:contextualSpacing/>
+    </w:pPr>
+  </w:style>
 </w:styles>
 </file>
 

</xml_diff>

<commit_message>
Should have completed first page of Protocol
</commit_message>
<xml_diff>
--- a/Files/5000-6000/5020/A5020_Protocol.docx
+++ b/Files/5000-6000/5020/A5020_Protocol.docx
@@ -604,14 +604,21 @@
     <w:p>
       <w:pPr>
         <w:pStyle w:val="Heading1"/>
-      </w:pPr>
-      <w:r>
+        <w:rPr>
+          <w:sz w:val="24"/>
+        </w:rPr>
+      </w:pPr>
+      <w:r>
+        <w:rPr>
+          <w:sz w:val="24"/>
+        </w:rPr>
         <w:t>ПРОТОКОЛ ОТ ИЗПИТВАНЕ</w:t>
       </w:r>
     </w:p>
     <w:p>
       <w:pPr>
         <w:rPr>
+          <w:sz w:val="18"/>
           <w:lang w:val="bg-BG"/>
         </w:rPr>
       </w:pPr>
@@ -620,40 +627,40 @@
       <w:pPr>
         <w:jc w:val="center"/>
         <w:rPr>
-          <w:sz w:val="28"/>
-          <w:lang w:val="bg-BG"/>
-        </w:rPr>
-      </w:pPr>
-      <w:r>
-        <w:rPr>
-          <w:sz w:val="28"/>
+          <w:sz w:val="24"/>
+          <w:lang w:val="bg-BG"/>
+        </w:rPr>
+      </w:pPr>
+      <w:r>
+        <w:rPr>
+          <w:sz w:val="24"/>
           <w:lang w:val="bg-BG"/>
         </w:rPr>
         <w:t xml:space="preserve">№ </w:t>
       </w:r>
       <w:r>
         <w:rPr>
-          <w:sz w:val="28"/>
+          <w:sz w:val="24"/>
         </w:rPr>
         <w:t>A5020</w:t>
       </w:r>
       <w:r>
         <w:rPr>
-          <w:sz w:val="28"/>
+          <w:sz w:val="24"/>
           <w:lang w:val="bg-BG"/>
         </w:rPr>
         <w:t>/</w:t>
       </w:r>
       <w:r>
         <w:rPr>
-          <w:sz w:val="28"/>
+          <w:sz w:val="24"/>
           <w:lang w:val="en-GB"/>
         </w:rPr>
         <w:t>07.05.2016</w:t>
       </w:r>
       <w:r>
         <w:rPr>
-          <w:sz w:val="28"/>
+          <w:sz w:val="24"/>
           <w:lang w:val="bg-BG"/>
         </w:rPr>
         <w:t xml:space="preserve"> г.</w:t>
@@ -663,7 +670,7 @@
       <w:pPr>
         <w:jc w:val="center"/>
         <w:rPr>
-          <w:sz w:val="28"/>
+          <w:sz w:val="24"/>
           <w:lang w:val="bg-BG"/>
         </w:rPr>
       </w:pPr>
@@ -675,14 +682,13 @@
           <w:numId w:val="5"/>
         </w:numPr>
         <w:rPr>
-          <w:sz w:val="22"/>
-          <w:lang w:val="bg-BG"/>
-        </w:rPr>
-      </w:pPr>
-      <w:r>
-        <w:rPr>
-          <w:b/>
-          <w:sz w:val="28"/>
+          <w:lang w:val="bg-BG"/>
+        </w:rPr>
+      </w:pPr>
+      <w:r>
+        <w:rPr>
+          <w:b/>
+          <w:sz w:val="24"/>
           <w:lang w:val="bg-BG"/>
         </w:rPr>
         <w:t>Вид на пробата/образеца:</w:t>
@@ -690,148 +696,44 @@
       <w:r>
         <w:rPr>
           <w:b/>
-          <w:sz w:val="28"/>
+          <w:sz w:val="24"/>
           <w:lang w:val="bg-BG"/>
         </w:rPr>
         <w:br/>
       </w:r>
       <w:r>
         <w:rPr>
-          <w:sz w:val="22"/>
           <w:lang w:val="bg-BG"/>
         </w:rPr>
         <w:t>(наименование на продукта – тип, марка, вид и др.)</w:t>
       </w:r>
-      <w:r>
-        <w:rPr>
+    </w:p>
+    <w:p>
+      <w:pPr>
+        <w:ind w:left="360"/>
+        <w:rPr>
+          <w:sz w:val="24"/>
+          <w:szCs w:val="28"/>
+          <w:lang w:val="bg-BG"/>
+        </w:rPr>
+      </w:pPr>
+      <w:r>
+        <w:rPr>
+          <w:sz w:val="24"/>
+          <w:szCs w:val="28"/>
           <w:lang w:val="en-GB"/>
-          <w:b/>
-          <w:sz w:val="28"/>
-          <w:szCs w:val="28"/>
-        </w:rPr>
-        <w:t>Месо и месни продукти:
+        </w:rPr>
+        <w:t>1. Лучени кръгчета
 </w:t>
       </w:r>
       <w:r>
         <w:rPr>
+          <w:sz w:val="24"/>
+          <w:szCs w:val="28"/>
           <w:lang w:val="en-GB"/>
-          <w:b/>
-          <w:sz w:val="28"/>
-          <w:szCs w:val="28"/>
         </w:rPr>
         <w:br/>
       </w:r>
-      <w:r>
-        <w:rPr>
-          <w:lang w:val="en-GB"/>
-        </w:rPr>
-        <w:t>/ Наименование на пробата – тип, марка, вид и др. /
-</w:t>
-      </w:r>
-      <w:r>
-        <w:rPr>
-          <w:lang w:val="en-GB"/>
-        </w:rPr>
-        <w:br/>
-      </w:r>
-      <w:r>
-        <w:rPr>
-          <w:lang w:val="en-GB"/>
-        </w:rPr>
-        <w:t xml:space="preserve">     </w:t>
-      </w:r>
-      <w:r>
-        <w:rPr>
-          <w:lang w:val="en-GB"/>
-          <w:sz w:val="28"/>
-          <w:szCs w:val="28"/>
-        </w:rPr>
-        <w:t>1 - Лучени кръгчета
-</w:t>
-      </w:r>
-      <w:r>
-        <w:rPr>
-          <w:lang w:val="en-GB"/>
-          <w:sz w:val="28"/>
-          <w:szCs w:val="28"/>
-        </w:rPr>
-        <w:br/>
-      </w:r>
-      <w:r>
-        <w:rPr>
-          <w:lang w:val="en-GB"/>
-          <w:b/>
-          <w:sz w:val="28"/>
-          <w:szCs w:val="28"/>
-        </w:rPr>
-        <w:t>categoriika:
-</w:t>
-      </w:r>
-      <w:r>
-        <w:rPr>
-          <w:lang w:val="en-GB"/>
-          <w:b/>
-          <w:sz w:val="28"/>
-          <w:szCs w:val="28"/>
-        </w:rPr>
-        <w:br/>
-      </w:r>
-      <w:r>
-        <w:rPr>
-          <w:lang w:val="en-GB"/>
-          <w:b/>
-          <w:sz w:val="28"/>
-          <w:szCs w:val="28"/>
-        </w:rPr>
-        <w:t xml:space="preserve">    </w:t>
-      </w:r>
-      <w:r>
-        <w:rPr>
-          <w:lang w:val="en-GB"/>
-          <w:sz w:val="28"/>
-          <w:szCs w:val="28"/>
-        </w:rPr>
-        <w:t>1 - Лучени кръгчета
-</w:t>
-      </w:r>
-      <w:r>
-        <w:rPr>
-          <w:lang w:val="en-GB"/>
-          <w:sz w:val="28"/>
-          <w:szCs w:val="28"/>
-        </w:rPr>
-        <w:br/>
-      </w:r>
-    </w:p>
-    <w:p>
-      <w:pPr>
-        <w:ind w:left="360"/>
-        <w:rPr>
-          <w:sz w:val="28"/>
-          <w:szCs w:val="28"/>
-          <w:lang w:val="en-GB"/>
-        </w:rPr>
-      </w:pPr>
-      <w:bookmarkStart w:id="0" w:name="_GoBack"/>
-      <w:bookmarkEnd w:id="0"/>
-      <w:r>
-        <w:rPr>
-          <w:sz w:val="28"/>
-          <w:szCs w:val="28"/>
-          <w:lang w:val="en-GB"/>
-        </w:rPr>
-        <w:t>#</w:t>
-      </w:r>
-      <w:proofErr w:type="spellStart"/>
-      <w:r>
-        <w:rPr>
-          <w:sz w:val="28"/>
-          <w:szCs w:val="28"/>
-          <w:lang w:val="en-GB"/>
-        </w:rPr>
-        <w:t>ProductsList</w:t>
-      </w:r>
-      <w:proofErr w:type="spellEnd"/>
     </w:p>
     <w:p>
       <w:pPr>
@@ -840,14 +742,14 @@
           <w:numId w:val="5"/>
         </w:numPr>
         <w:rPr>
-          <w:sz w:val="28"/>
-          <w:lang w:val="bg-BG"/>
-        </w:rPr>
-      </w:pPr>
-      <w:r>
-        <w:rPr>
-          <w:b/>
-          <w:sz w:val="28"/>
+          <w:sz w:val="24"/>
+          <w:lang w:val="bg-BG"/>
+        </w:rPr>
+      </w:pPr>
+      <w:r>
+        <w:rPr>
+          <w:b/>
+          <w:sz w:val="24"/>
           <w:lang w:val="bg-BG"/>
         </w:rPr>
         <w:t>Заявител на изпитването</w:t>
@@ -855,21 +757,21 @@
       <w:r>
         <w:rPr>
           <w:b/>
-          <w:sz w:val="28"/>
+          <w:sz w:val="24"/>
           <w:lang w:val="bg-BG"/>
         </w:rPr>
         <w:t>:</w:t>
       </w:r>
       <w:r>
         <w:rPr>
-          <w:sz w:val="28"/>
+          <w:sz w:val="24"/>
           <w:lang w:val="bg-BG"/>
         </w:rPr>
         <w:t xml:space="preserve"> </w:t>
       </w:r>
       <w:r>
         <w:rPr>
-          <w:sz w:val="28"/>
+          <w:sz w:val="24"/>
           <w:lang w:val="en-GB"/>
         </w:rPr>
         <w:t>nov tester</w:t>
@@ -877,49 +779,49 @@
       <w:r>
         <w:rPr>
           <w:b/>
-          <w:sz w:val="28"/>
+          <w:sz w:val="24"/>
           <w:lang w:val="bg-BG"/>
         </w:rPr>
         <w:t xml:space="preserve"> </w:t>
       </w:r>
       <w:r>
         <w:rPr>
-          <w:sz w:val="28"/>
+          <w:sz w:val="24"/>
           <w:lang w:val="bg-BG"/>
         </w:rPr>
         <w:t>(собственик:</w:t>
       </w:r>
       <w:r>
         <w:rPr>
-          <w:sz w:val="28"/>
+          <w:sz w:val="24"/>
           <w:lang w:val="bg-BG"/>
         </w:rPr>
         <w:t xml:space="preserve"> </w:t>
       </w:r>
       <w:r>
         <w:rPr>
-          <w:sz w:val="28"/>
+          <w:sz w:val="24"/>
           <w:lang w:val="en-GB"/>
         </w:rPr>
         <w:t>Microsoft solutions</w:t>
       </w:r>
       <w:r>
         <w:rPr>
-          <w:sz w:val="28"/>
+          <w:sz w:val="24"/>
           <w:lang w:val="bg-BG"/>
         </w:rPr>
         <w:t>,</w:t>
       </w:r>
       <w:r>
         <w:rPr>
-          <w:sz w:val="28"/>
+          <w:sz w:val="24"/>
           <w:lang w:val="en-GB"/>
         </w:rPr>
         <w:t xml:space="preserve"> </w:t>
       </w:r>
       <w:r>
         <w:rPr>
-          <w:sz w:val="28"/>
+          <w:sz w:val="24"/>
           <w:szCs w:val="28"/>
           <w:lang w:val="bg-BG"/>
         </w:rPr>
@@ -927,39 +829,33 @@
       </w:r>
       <w:r>
         <w:rPr>
-          <w:sz w:val="28"/>
+          <w:sz w:val="24"/>
           <w:szCs w:val="28"/>
           <w:lang w:val="en-GB"/>
         </w:rPr>
-        <w:t>№999</w:t>
-      </w:r>
-      <w:r>
-        <w:rPr>
-          <w:sz w:val="28"/>
+        <w:t xml:space="preserve">№999 </w:t>
+      </w:r>
+      <w:bookmarkStart w:id="0" w:name="_GoBack"/>
+      <w:bookmarkEnd w:id="0"/>
+      <w:r>
+        <w:rPr>
+          <w:sz w:val="24"/>
+          <w:szCs w:val="28"/>
+          <w:lang w:val="bg-BG"/>
+        </w:rPr>
+        <w:t xml:space="preserve">от </w:t>
+      </w:r>
+      <w:r>
+        <w:rPr>
+          <w:sz w:val="24"/>
           <w:szCs w:val="28"/>
           <w:lang w:val="en-GB"/>
         </w:rPr>
-        <w:t xml:space="preserve"> </w:t>
-      </w:r>
-      <w:r>
-        <w:rPr>
-          <w:sz w:val="28"/>
-          <w:szCs w:val="28"/>
-          <w:lang w:val="bg-BG"/>
-        </w:rPr>
-        <w:t xml:space="preserve">от </w:t>
-      </w:r>
-      <w:r>
-        <w:rPr>
-          <w:sz w:val="28"/>
-          <w:szCs w:val="28"/>
-          <w:lang w:val="en-GB"/>
-        </w:rPr>
         <w:t>28.07.2015</w:t>
       </w:r>
       <w:r>
         <w:rPr>
-          <w:sz w:val="28"/>
+          <w:sz w:val="24"/>
           <w:szCs w:val="28"/>
           <w:lang w:val="bg-BG"/>
         </w:rPr>
@@ -967,7 +863,7 @@
       </w:r>
       <w:r>
         <w:rPr>
-          <w:sz w:val="28"/>
+          <w:sz w:val="24"/>
           <w:szCs w:val="28"/>
           <w:lang w:val="bg-BG"/>
         </w:rPr>
@@ -979,15 +875,15 @@
         <w:jc w:val="both"/>
         <w:rPr>
           <w:b/>
-          <w:sz w:val="28"/>
-          <w:szCs w:val="28"/>
-          <w:lang w:val="bg-BG"/>
-        </w:rPr>
-      </w:pPr>
-      <w:r>
-        <w:rPr>
-          <w:b/>
-          <w:sz w:val="28"/>
+          <w:sz w:val="24"/>
+          <w:szCs w:val="28"/>
+          <w:lang w:val="bg-BG"/>
+        </w:rPr>
+      </w:pPr>
+      <w:r>
+        <w:rPr>
+          <w:b/>
+          <w:sz w:val="24"/>
           <w:szCs w:val="28"/>
           <w:lang w:val="bg-BG"/>
         </w:rPr>
@@ -1004,15 +900,15 @@
           <w:tab w:val="left" w:pos="7725"/>
         </w:tabs>
         <w:rPr>
-          <w:sz w:val="28"/>
-          <w:szCs w:val="28"/>
-          <w:lang w:val="bg-BG"/>
-        </w:rPr>
-      </w:pPr>
-      <w:r>
-        <w:rPr>
-          <w:b/>
-          <w:sz w:val="28"/>
+          <w:sz w:val="24"/>
+          <w:szCs w:val="28"/>
+          <w:lang w:val="bg-BG"/>
+        </w:rPr>
+      </w:pPr>
+      <w:r>
+        <w:rPr>
+          <w:b/>
+          <w:sz w:val="24"/>
           <w:szCs w:val="28"/>
           <w:lang w:val="bg-BG"/>
         </w:rPr>
@@ -1021,7 +917,7 @@
       <w:r>
         <w:rPr>
           <w:b/>
-          <w:sz w:val="28"/>
+          <w:sz w:val="24"/>
           <w:szCs w:val="28"/>
           <w:lang w:val="bg-BG"/>
         </w:rPr>
@@ -1030,7 +926,7 @@
       <w:r>
         <w:rPr>
           <w:b/>
-          <w:sz w:val="28"/>
+          <w:sz w:val="24"/>
           <w:szCs w:val="28"/>
           <w:lang w:val="bg-BG"/>
         </w:rPr>
@@ -1039,7 +935,7 @@
       <w:r>
         <w:rPr>
           <w:b/>
-          <w:sz w:val="28"/>
+          <w:sz w:val="24"/>
           <w:szCs w:val="28"/>
           <w:lang w:val="bg-BG"/>
         </w:rPr>
@@ -1047,21 +943,21 @@
       </w:r>
       <w:r>
         <w:rPr>
-          <w:sz w:val="28"/>
+          <w:sz w:val="24"/>
           <w:szCs w:val="28"/>
         </w:rPr>
         <w:t xml:space="preserve"> </w:t>
       </w:r>
       <w:r>
         <w:rPr>
-          <w:sz w:val="28"/>
+          <w:sz w:val="24"/>
           <w:szCs w:val="28"/>
         </w:rPr>
         <w:br/>
       </w:r>
       <w:r>
         <w:rPr>
-          <w:sz w:val="28"/>
+          <w:sz w:val="24"/>
           <w:szCs w:val="28"/>
         </w:rPr>
         <w:t>1. Бацилус -  БДС ...
@@ -1069,20 +965,11 @@
       </w:r>
       <w:r>
         <w:rPr>
-          <w:sz w:val="28"/>
+          <w:sz w:val="24"/>
           <w:szCs w:val="28"/>
         </w:rPr>
         <w:br/>
       </w:r>
-    </w:p>
-    <w:p>
-      <w:pPr>
-        <w:rPr>
-          <w:sz w:val="28"/>
-          <w:szCs w:val="28"/>
-          <w:lang w:val="bg-BG"/>
-        </w:rPr>
-      </w:pPr>
     </w:p>
     <w:p>
       <w:pPr>
@@ -1091,15 +978,15 @@
           <w:numId w:val="6"/>
         </w:numPr>
         <w:rPr>
-          <w:sz w:val="28"/>
-          <w:szCs w:val="28"/>
-          <w:lang w:val="bg-BG"/>
-        </w:rPr>
-      </w:pPr>
-      <w:r>
-        <w:rPr>
-          <w:b/>
-          <w:sz w:val="28"/>
+          <w:sz w:val="24"/>
+          <w:szCs w:val="28"/>
+          <w:lang w:val="bg-BG"/>
+        </w:rPr>
+      </w:pPr>
+      <w:r>
+        <w:rPr>
+          <w:b/>
+          <w:sz w:val="24"/>
           <w:szCs w:val="28"/>
           <w:lang w:val="bg-BG"/>
         </w:rPr>
@@ -1108,7 +995,7 @@
       <w:r>
         <w:rPr>
           <w:b/>
-          <w:sz w:val="28"/>
+          <w:sz w:val="24"/>
           <w:szCs w:val="28"/>
           <w:lang w:val="bg-BG"/>
         </w:rPr>
@@ -1117,7 +1004,7 @@
       <w:r>
         <w:rPr>
           <w:b/>
-          <w:sz w:val="28"/>
+          <w:sz w:val="24"/>
           <w:szCs w:val="28"/>
           <w:lang w:val="bg-BG"/>
         </w:rPr>
@@ -1125,7 +1012,7 @@
       </w:r>
       <w:r>
         <w:rPr>
-          <w:sz w:val="28"/>
+          <w:sz w:val="24"/>
           <w:szCs w:val="28"/>
           <w:lang w:val="bg-BG"/>
         </w:rPr>
@@ -1133,7 +1020,7 @@
       </w:r>
       <w:r>
         <w:rPr>
-          <w:sz w:val="28"/>
+          <w:sz w:val="24"/>
           <w:szCs w:val="28"/>
           <w:lang w:val="en-GB"/>
         </w:rPr>
@@ -1144,7 +1031,7 @@
       <w:pPr>
         <w:jc w:val="both"/>
         <w:rPr>
-          <w:sz w:val="28"/>
+          <w:sz w:val="24"/>
           <w:szCs w:val="28"/>
           <w:lang w:val="bg-BG"/>
         </w:rPr>
@@ -1157,49 +1044,75 @@
           <w:numId w:val="6"/>
         </w:numPr>
         <w:rPr>
-          <w:sz w:val="28"/>
-        </w:rPr>
-      </w:pPr>
-      <w:r>
-        <w:rPr>
-          <w:b/>
-          <w:sz w:val="28"/>
+          <w:sz w:val="24"/>
+        </w:rPr>
+      </w:pPr>
+      <w:r>
+        <w:rPr>
+          <w:b/>
+          <w:sz w:val="24"/>
           <w:lang w:val="bg-BG"/>
         </w:rPr>
         <w:t>Номер на образеца от вх/изх. дневник, дата и час на получаване на образците за изпитване в лабораторията:</w:t>
       </w:r>
       <w:r>
         <w:rPr>
-          <w:b/>
-          <w:sz w:val="28"/>
+          <w:sz w:val="24"/>
           <w:lang w:val="bg-BG"/>
         </w:rPr>
         <w:t xml:space="preserve"> </w:t>
       </w:r>
       <w:r>
         <w:rPr>
-          <w:sz w:val="28"/>
+          <w:sz w:val="24"/>
+          <w:lang w:val="bg-BG"/>
+        </w:rPr>
+        <w:t xml:space="preserve">№ </w:t>
+      </w:r>
+      <w:r>
+        <w:rPr>
+          <w:sz w:val="24"/>
+        </w:rPr>
+        <w:t>A5020</w:t>
+      </w:r>
+      <w:r>
+        <w:rPr>
+          <w:sz w:val="24"/>
+        </w:rPr>
+        <w:t xml:space="preserve"> -</w:t>
+      </w:r>
+      <w:r>
+        <w:rPr>
+          <w:b/>
+          <w:sz w:val="24"/>
+          <w:lang w:val="bg-BG"/>
+        </w:rPr>
+        <w:t xml:space="preserve"> </w:t>
+      </w:r>
+      <w:r>
+        <w:rPr>
+          <w:sz w:val="24"/>
           <w:lang w:val="en-GB"/>
         </w:rPr>
         <w:t>18.08.2015</w:t>
       </w:r>
       <w:r>
         <w:rPr>
-          <w:sz w:val="28"/>
+          <w:sz w:val="24"/>
           <w:lang w:val="bg-BG"/>
         </w:rPr>
         <w:t xml:space="preserve"> г, </w:t>
       </w:r>
       <w:r>
         <w:rPr>
-          <w:sz w:val="28"/>
+          <w:sz w:val="24"/>
           <w:lang w:val="en-GB"/>
         </w:rPr>
         <w:t>23</w:t>
       </w:r>
       <w:r>
         <w:rPr>
-          <w:sz w:val="28"/>
+          <w:sz w:val="24"/>
           <w:vertAlign w:val="superscript"/>
           <w:lang w:val="en-GB"/>
         </w:rPr>
@@ -1207,7 +1120,7 @@
       </w:r>
       <w:r>
         <w:rPr>
-          <w:sz w:val="28"/>
+          <w:sz w:val="24"/>
           <w:vertAlign w:val="superscript"/>
           <w:lang w:val="en-GB"/>
         </w:rPr>
@@ -1215,19 +1128,20 @@
       </w:r>
       <w:r>
         <w:rPr>
-          <w:sz w:val="28"/>
+          <w:sz w:val="24"/>
           <w:lang w:val="en-GB"/>
         </w:rPr>
         <w:t>h</w:t>
       </w:r>
       <w:r>
         <w:rPr>
-          <w:sz w:val="28"/>
+          <w:sz w:val="24"/>
         </w:rPr>
         <w:t>.</w:t>
       </w:r>
       <w:r>
         <w:rPr>
+          <w:sz w:val="18"/>
           <w:lang w:val="bg-BG"/>
         </w:rPr>
         <w:t xml:space="preserve"> </w:t>
@@ -1237,7 +1151,7 @@
       <w:pPr>
         <w:jc w:val="both"/>
         <w:rPr>
-          <w:sz w:val="24"/>
+          <w:sz w:val="22"/>
           <w:szCs w:val="24"/>
           <w:lang w:val="bg-BG"/>
         </w:rPr>
@@ -1250,53 +1164,53 @@
           <w:numId w:val="6"/>
         </w:numPr>
         <w:rPr>
-          <w:sz w:val="28"/>
-          <w:lang w:val="bg-BG"/>
-        </w:rPr>
-      </w:pPr>
-      <w:r>
-        <w:rPr>
-          <w:b/>
-          <w:sz w:val="28"/>
+          <w:sz w:val="24"/>
+          <w:lang w:val="bg-BG"/>
+        </w:rPr>
+      </w:pPr>
+      <w:r>
+        <w:rPr>
+          <w:b/>
+          <w:sz w:val="24"/>
           <w:lang w:val="bg-BG"/>
         </w:rPr>
         <w:t xml:space="preserve">Дата на извършване на изпитването: </w:t>
       </w:r>
       <w:r>
         <w:rPr>
-          <w:sz w:val="28"/>
+          <w:sz w:val="24"/>
           <w:lang w:val="en-GB"/>
         </w:rPr>
         <w:t>18.08.2015</w:t>
       </w:r>
       <w:r>
         <w:rPr>
-          <w:sz w:val="28"/>
+          <w:sz w:val="24"/>
         </w:rPr>
         <w:t>-</w:t>
       </w:r>
       <w:r>
         <w:rPr>
-          <w:sz w:val="28"/>
+          <w:sz w:val="24"/>
         </w:rPr>
         <w:t>07.05.2016</w:t>
       </w:r>
       <w:r>
         <w:rPr>
-          <w:sz w:val="28"/>
+          <w:sz w:val="24"/>
         </w:rPr>
         <w:t xml:space="preserve"> </w:t>
       </w:r>
       <w:r>
         <w:rPr>
-          <w:sz w:val="28"/>
+          <w:sz w:val="24"/>
           <w:lang w:val="bg-BG"/>
         </w:rPr>
         <w:t>г</w:t>
       </w:r>
       <w:r>
         <w:rPr>
-          <w:sz w:val="28"/>
+          <w:sz w:val="24"/>
           <w:lang w:val="bg-BG"/>
         </w:rPr>
         <w:t>.</w:t>
@@ -1306,9 +1220,6 @@
       <w:pPr>
         <w:pStyle w:val="BodyTextIndent3"/>
         <w:ind w:firstLine="0"/>
-        <w:rPr>
-          <w:sz w:val="28"/>
-        </w:rPr>
       </w:pPr>
     </w:p>
     <w:p>
@@ -1316,14 +1227,14 @@
         <w:ind w:left="1440"/>
         <w:rPr>
           <w:b/>
-          <w:sz w:val="28"/>
-          <w:lang w:val="bg-BG"/>
-        </w:rPr>
-      </w:pPr>
-      <w:r>
-        <w:rPr>
-          <w:b/>
-          <w:sz w:val="28"/>
+          <w:sz w:val="24"/>
+          <w:lang w:val="bg-BG"/>
+        </w:rPr>
+      </w:pPr>
+      <w:r>
+        <w:rPr>
+          <w:b/>
+          <w:sz w:val="24"/>
           <w:lang w:val="bg-BG"/>
         </w:rPr>
         <w:t xml:space="preserve">                               Ръководител на лабораторията:</w:t>
@@ -1334,21 +1245,22 @@
         <w:ind w:left="1440"/>
         <w:rPr>
           <w:b/>
-          <w:sz w:val="28"/>
-          <w:lang w:val="bg-BG"/>
-        </w:rPr>
-      </w:pPr>
-    </w:p>
-    <w:p>
-      <w:pPr>
-        <w:rPr>
-          <w:lang w:val="bg-BG"/>
-        </w:rPr>
-      </w:pPr>
-      <w:r>
-        <w:rPr>
-          <w:b/>
-          <w:sz w:val="28"/>
+          <w:sz w:val="24"/>
+          <w:lang w:val="bg-BG"/>
+        </w:rPr>
+      </w:pPr>
+    </w:p>
+    <w:p>
+      <w:pPr>
+        <w:rPr>
+          <w:sz w:val="18"/>
+          <w:lang w:val="bg-BG"/>
+        </w:rPr>
+      </w:pPr>
+      <w:r>
+        <w:rPr>
+          <w:b/>
+          <w:sz w:val="24"/>
           <w:lang w:val="bg-BG"/>
         </w:rPr>
         <w:t xml:space="preserve">        </w:t>
@@ -1356,23 +1268,23 @@
       <w:r>
         <w:rPr>
           <w:b/>
-          <w:sz w:val="28"/>
-          <w:lang w:val="bg-BG"/>
-        </w:rPr>
-        <w:tab/>
-      </w:r>
-      <w:r>
-        <w:rPr>
-          <w:b/>
-          <w:sz w:val="28"/>
-          <w:lang w:val="bg-BG"/>
-        </w:rPr>
-        <w:tab/>
-      </w:r>
-      <w:r>
-        <w:rPr>
-          <w:b/>
-          <w:sz w:val="28"/>
+          <w:sz w:val="24"/>
+          <w:lang w:val="bg-BG"/>
+        </w:rPr>
+        <w:tab/>
+      </w:r>
+      <w:r>
+        <w:rPr>
+          <w:b/>
+          <w:sz w:val="24"/>
+          <w:lang w:val="bg-BG"/>
+        </w:rPr>
+        <w:tab/>
+      </w:r>
+      <w:r>
+        <w:rPr>
+          <w:b/>
+          <w:sz w:val="24"/>
           <w:lang w:val="bg-BG"/>
         </w:rPr>
         <w:tab/>
@@ -1381,15 +1293,15 @@
       <w:r>
         <w:rPr>
           <w:b/>
-          <w:sz w:val="28"/>
+          <w:sz w:val="24"/>
           <w:lang w:val="en-GB"/>
         </w:rPr>
-        <w:t>#LABLEADER</w:t>
-      </w:r>
-      <w:r>
-        <w:rPr>
-          <w:b/>
-          <w:sz w:val="28"/>
+        <w:t>Pepo</w:t>
+      </w:r>
+      <w:r>
+        <w:rPr>
+          <w:b/>
+          <w:sz w:val="24"/>
           <w:lang w:val="en-GB"/>
         </w:rPr>
         <w:t>)</w:t>

</xml_diff>

<commit_message>
More development on the Protocol creation
</commit_message>
<xml_diff>
--- a/Files/5000-6000/5020/A5020_Protocol.docx
+++ b/Files/5000-6000/5020/A5020_Protocol.docx
@@ -1,6 +1,6 @@
 
 <file path=word/document.xml><?xml version="1.0" encoding="utf-8"?>
-<w:document xmlns:wpc="http://schemas.microsoft.com/office/word/2010/wordprocessingCanvas" xmlns:cx="http://schemas.microsoft.com/office/drawing/2014/chartex" xmlns:cx1="http://schemas.microsoft.com/office/drawing/2015/9/8/chartex" xmlns:mc="http://schemas.openxmlformats.org/markup-compatibility/2006" xmlns:o="urn:schemas-microsoft-com:office:office" xmlns:r="http://schemas.openxmlformats.org/officeDocument/2006/relationships" xmlns:m="http://schemas.openxmlformats.org/officeDocument/2006/math" xmlns:v="urn:schemas-microsoft-com:vml" xmlns:wp14="http://schemas.microsoft.com/office/word/2010/wordprocessingDrawing" xmlns:wp="http://schemas.openxmlformats.org/drawingml/2006/wordprocessingDrawing" xmlns:w10="urn:schemas-microsoft-com:office:word" xmlns:w="http://schemas.openxmlformats.org/wordprocessingml/2006/main" xmlns:w14="http://schemas.microsoft.com/office/word/2010/wordml" xmlns:w15="http://schemas.microsoft.com/office/word/2012/wordml" xmlns:w16se="http://schemas.microsoft.com/office/word/2015/wordml/symex" xmlns:wpg="http://schemas.microsoft.com/office/word/2010/wordprocessingGroup" xmlns:wpi="http://schemas.microsoft.com/office/word/2010/wordprocessingInk" xmlns:wne="http://schemas.microsoft.com/office/word/2006/wordml" xmlns:wps="http://schemas.microsoft.com/office/word/2010/wordprocessingShape" mc:Ignorable="w14 w15 w16se wp14">
+<w:document xmlns:wpc="http://schemas.microsoft.com/office/word/2010/wordprocessingCanvas" xmlns:cx="http://schemas.microsoft.com/office/drawing/2014/chartex" xmlns:cx1="http://schemas.microsoft.com/office/drawing/2015/9/8/chartex" xmlns:mc="http://schemas.openxmlformats.org/markup-compatibility/2006" xmlns:o="urn:schemas-microsoft-com:office:office" xmlns:r="http://schemas.openxmlformats.org/officeDocument/2006/relationships" xmlns:m="http://schemas.openxmlformats.org/officeDocument/2006/math" xmlns:v="urn:schemas-microsoft-com:vml" xmlns:wp14="http://schemas.microsoft.com/office/word/2010/wordprocessingDrawing" xmlns:wp="http://schemas.openxmlformats.org/drawingml/2006/wordprocessingDrawing" xmlns:w10="urn:schemas-microsoft-com:office:word" xmlns:w="http://schemas.openxmlformats.org/wordprocessingml/2006/main" xmlns:w14="http://schemas.microsoft.com/office/word/2010/wordml" xmlns:w15="http://schemas.microsoft.com/office/word/2012/wordml" xmlns:w16se="http://schemas.microsoft.com/office/word/2015/wordml/symex" xmlns:wpg="http://schemas.microsoft.com/office/word/2010/wordprocessingGroup" xmlns:wpi="http://schemas.microsoft.com/office/word/2010/wordprocessingInk" xmlns:wne="http://schemas.microsoft.com/office/word/2006/wordml" xmlns:wps="http://schemas.microsoft.com/office/word/2010/wordprocessingShape" xmlns:ve="http://schemas.openxmlformats.org/markup-compatibility/2006" xmlns:a="http://schemas.openxmlformats.org/drawingml/2006/main" xmlns:c="http://schemas.openxmlformats.org/drawingml/2006/chart" ve:Ignorable="w14 w15 w16se wp14">
   <w:body>
     <w:p>
       <w:pPr>
@@ -187,26 +187,33 @@
     </w:p>
     <w:p>
       <w:pPr>
-        <w:pStyle w:val="Heading4"/>
-        <w:numPr>
-          <w:ilvl w:val="0"/>
-          <w:numId w:val="0"/>
-        </w:numPr>
+        <w:jc w:val="center"/>
+        <w:rPr>
+          <w:b/>
+        </w:rPr>
+      </w:pPr>
+      <w:r>
         <w:rPr>
           <w:b/>
           <w:sz w:val="32"/>
-          <w:szCs w:val="32"/>
-          <w:u w:val="none"/>
-        </w:rPr>
-      </w:pPr>
+        </w:rPr>
+        <w:t>„</w:t>
+      </w:r>
+      <w:proofErr w:type="gramStart"/>
       <w:r>
         <w:rPr>
           <w:b/>
           <w:sz w:val="32"/>
-          <w:szCs w:val="32"/>
-          <w:u w:val="none"/>
-        </w:rPr>
-        <w:t>„РАЙОННА  ВЕТЕРИНАРНА  СТАНЦИЯ  -  РУСЕ”   ЕООД</w:t>
+        </w:rPr>
+        <w:t>РАЙОННА  ВЕТЕРИНАРНА</w:t>
+      </w:r>
+      <w:proofErr w:type="gramEnd"/>
+      <w:r>
+        <w:rPr>
+          <w:b/>
+          <w:sz w:val="32"/>
+        </w:rPr>
+        <w:t xml:space="preserve">  СТАНЦИЯ  -  РУСЕ”   ЕООД</w:t>
       </w:r>
     </w:p>
     <w:p>
@@ -603,18 +610,24 @@
     </w:p>
     <w:p>
       <w:pPr>
-        <w:pStyle w:val="Heading1"/>
-        <w:rPr>
-          <w:sz w:val="24"/>
-        </w:rPr>
-      </w:pPr>
-      <w:r>
-        <w:rPr>
-          <w:sz w:val="24"/>
+        <w:jc w:val="center"/>
+        <w:rPr>
+          <w:b/>
+          <w:sz w:val="24"/>
+          <w:u w:val="single"/>
+        </w:rPr>
+      </w:pPr>
+      <w:bookmarkStart w:id="0" w:name="_GoBack"/>
+      <w:r>
+        <w:rPr>
+          <w:b/>
+          <w:sz w:val="24"/>
+          <w:u w:val="single"/>
         </w:rPr>
         <w:t>ПРОТОКОЛ ОТ ИЗПИТВАНЕ</w:t>
       </w:r>
     </w:p>
+    <w:bookmarkEnd w:id="0"/>
     <w:p>
       <w:pPr>
         <w:rPr>
@@ -835,8 +848,6 @@
         </w:rPr>
         <w:t xml:space="preserve">№999 </w:t>
       </w:r>
-      <w:bookmarkStart w:id="0" w:name="_GoBack"/>
-      <w:bookmarkEnd w:id="0"/>
       <w:r>
         <w:rPr>
           <w:sz w:val="24"/>
@@ -1317,6 +1328,299 @@
       <w:cols w:space="708"/>
       <w:docGrid w:linePitch="360"/>
     </w:sectPr>
+    <w:p>
+      <w:pPr>
+        <w:sectPr>
+          <w:type w:val="continuous"/>
+        </w:sectPr>
+      </w:pPr>
+    </w:p>
+    <w:sectPr>
+      <w:pgSz w:w="16838" w:h="11906" w:orient="landscape"/>
+      <w:pgMar w:top="1440" w:right="1440" w:bottom="1440" w:left="1440" w:header="708" w:footer="708" w:gutter="0"/>
+      <w:cols w:space="708"/>
+      <w:docGrid w:linePitch="360"/>
+    </w:sectPr>
+    <w:p>
+      <w:pPr/>
+      <w:r>
+        <w:rPr>
+          <w:lang w:val="en-GB"/>
+          <w:rFonts w:ascii="Times New Roman" w:hAnsi="Times New Roman" w:cs="Times New Roman"/>
+          <w:b/>
+          <w:sz w:val="24"/>
+          <w:szCs w:val="24"/>
+        </w:rPr>
+        <w:t>7. РЕЗУЛТАТИ ОТ ИЗПИТВАНЕ</w:t>
+      </w:r>
+    </w:p>
+    <w:p>
+      <w:pPr/>
+      <w:r>
+        <w:rPr>
+          <w:lang w:val="en-GB"/>
+          <w:rFonts w:ascii="Times New Roman" w:hAnsi="Times New Roman" w:cs="Times New Roman"/>
+          <w:b/>
+          <w:sz w:val="24"/>
+          <w:szCs w:val="24"/>
+        </w:rPr>
+        <w:t>7.1 РЕЗУЛТАТИ ОТ ФИЗИКОХИМИЧНО И ОРГАНОЛЕПТИЧНО ИЗПИТВАНЕ:</w:t>
+      </w:r>
+    </w:p>
+    <w:tbl>
+      <w:tblPr>
+        <w:tblStyle w:val="TableGrid"/>
+        <w:tblW w:w="5000" w:type="auto"/>
+        <w:tblLook w:val="04A0"/>
+      </w:tblPr>
+      <w:tblGrid>
+        <w:gridCol w:w="2310"/>
+        <w:gridCol w:w="2310"/>
+        <w:gridCol w:w="2310"/>
+        <w:gridCol w:w="2310"/>
+        <w:gridCol w:w="2310"/>
+        <w:gridCol w:w="2310"/>
+        <w:gridCol w:w="2310"/>
+        <w:gridCol w:w="2310"/>
+        <w:gridCol w:w="2310"/>
+      </w:tblGrid>
+      <w:tr>
+        <w:tc>
+          <w:tcPr>
+            <w:tcW w:w="12.45" w:type="dxa"/>
+            <w:vAlign w:val="center"/>
+            <w:tcBorders>
+              <w:top w:val="single" w:sz="2" w:space="0" w:color="Black"/>
+              <w:bottom w:val="single" w:sz="2" w:space="0" w:color="Black"/>
+              <w:left w:val="single" w:sz="2" w:space="0" w:color="Black"/>
+              <w:right w:val="single" w:sz="2" w:space="0" w:color="Black"/>
+            </w:tcBorders>
+          </w:tcPr>
+          <w:p>
+            <w:pPr>
+              <w:jc w:val="center"/>
+            </w:pPr>
+            <w:r>
+              <w:rPr>
+                <w:lang w:val="en-GB"/>
+                <w:rFonts w:ascii="Times New Roman" w:hAnsi="Times New Roman" w:cs="Times New Roman"/>
+                <w:sz w:val="18"/>
+                <w:szCs w:val="18"/>
+              </w:rPr>
+              <w:t>№ по ред</w:t>
+            </w:r>
+          </w:p>
+        </w:tc>
+        <w:tc>
+          <w:tcPr>
+            <w:tcW w:w="29.55" w:type="dxa"/>
+            <w:vAlign w:val="center"/>
+            <w:tcBorders>
+              <w:top w:val="single" w:sz="2" w:space="0" w:color="Black"/>
+              <w:bottom w:val="single" w:sz="2" w:space="0" w:color="Black"/>
+              <w:left w:val="single" w:sz="2" w:space="0" w:color="Black"/>
+              <w:right w:val="single" w:sz="2" w:space="0" w:color="Black"/>
+            </w:tcBorders>
+          </w:tcPr>
+          <w:p>
+            <w:pPr>
+              <w:jc w:val="center"/>
+            </w:pPr>
+            <w:r>
+              <w:rPr>
+                <w:lang w:val="en-GB"/>
+                <w:rFonts w:ascii="Times New Roman" w:hAnsi="Times New Roman" w:cs="Times New Roman"/>
+                <w:sz w:val="18"/>
+                <w:szCs w:val="18"/>
+              </w:rPr>
+              <w:t>№ на образеца по вх/изх. дневник</w:t>
+            </w:r>
+          </w:p>
+        </w:tc>
+        <w:tc>
+          <w:tcPr>
+            <w:tcW w:w="90" w:type="dxa"/>
+            <w:vAlign w:val="center"/>
+            <w:tcBorders>
+              <w:top w:val="single" w:sz="2" w:space="0" w:color="Black"/>
+              <w:bottom w:val="single" w:sz="2" w:space="0" w:color="Black"/>
+              <w:left w:val="single" w:sz="2" w:space="0" w:color="Black"/>
+              <w:right w:val="single" w:sz="2" w:space="0" w:color="Black"/>
+            </w:tcBorders>
+          </w:tcPr>
+          <w:p>
+            <w:pPr>
+              <w:jc w:val="center"/>
+            </w:pPr>
+            <w:r>
+              <w:rPr>
+                <w:lang w:val="en-GB"/>
+                <w:rFonts w:ascii="Times New Roman" w:hAnsi="Times New Roman" w:cs="Times New Roman"/>
+                <w:sz w:val="18"/>
+                <w:szCs w:val="18"/>
+              </w:rPr>
+              <w:t>Продукт</w:t>
+            </w:r>
+          </w:p>
+        </w:tc>
+        <w:tc>
+          <w:tcPr>
+            <w:tcW w:w="44.85" w:type="dxa"/>
+            <w:vAlign w:val="center"/>
+            <w:tcBorders>
+              <w:top w:val="single" w:sz="2" w:space="0" w:color="Black"/>
+              <w:bottom w:val="single" w:sz="2" w:space="0" w:color="Black"/>
+              <w:left w:val="single" w:sz="2" w:space="0" w:color="Black"/>
+              <w:right w:val="single" w:sz="2" w:space="0" w:color="Black"/>
+            </w:tcBorders>
+          </w:tcPr>
+          <w:p>
+            <w:pPr>
+              <w:jc w:val="center"/>
+            </w:pPr>
+            <w:r>
+              <w:rPr>
+                <w:lang w:val="en-GB"/>
+                <w:rFonts w:ascii="Times New Roman" w:hAnsi="Times New Roman" w:cs="Times New Roman"/>
+                <w:sz w:val="18"/>
+                <w:szCs w:val="18"/>
+              </w:rPr>
+              <w:t>Изпитван показател</w:t>
+            </w:r>
+          </w:p>
+        </w:tc>
+        <w:tc>
+          <w:tcPr>
+            <w:tcW w:w="26.1" w:type="dxa"/>
+            <w:vAlign w:val="center"/>
+            <w:tcBorders>
+              <w:top w:val="single" w:sz="2" w:space="0" w:color="Black"/>
+              <w:bottom w:val="single" w:sz="2" w:space="0" w:color="Black"/>
+              <w:left w:val="single" w:sz="2" w:space="0" w:color="Black"/>
+              <w:right w:val="single" w:sz="2" w:space="0" w:color="Black"/>
+            </w:tcBorders>
+          </w:tcPr>
+          <w:p>
+            <w:pPr>
+              <w:jc w:val="center"/>
+            </w:pPr>
+            <w:r>
+              <w:rPr>
+                <w:lang w:val="en-GB"/>
+                <w:rFonts w:ascii="Times New Roman" w:hAnsi="Times New Roman" w:cs="Times New Roman"/>
+                <w:sz w:val="18"/>
+                <w:szCs w:val="18"/>
+              </w:rPr>
+              <w:t>Единица на величина</w:t>
+            </w:r>
+          </w:p>
+        </w:tc>
+        <w:tc>
+          <w:tcPr>
+            <w:tcW w:w="12.45" w:type="dxa"/>
+            <w:vAlign w:val="center"/>
+            <w:tcBorders>
+              <w:top w:val="single" w:sz="2" w:space="0" w:color="Black"/>
+              <w:bottom w:val="single" w:sz="2" w:space="0" w:color="Black"/>
+              <w:left w:val="single" w:sz="2" w:space="0" w:color="Black"/>
+              <w:right w:val="single" w:sz="2" w:space="0" w:color="Black"/>
+            </w:tcBorders>
+          </w:tcPr>
+          <w:p>
+            <w:pPr>
+              <w:jc w:val="center"/>
+            </w:pPr>
+            <w:r>
+              <w:rPr>
+                <w:lang w:val="en-GB"/>
+                <w:rFonts w:ascii="Times New Roman" w:hAnsi="Times New Roman" w:cs="Times New Roman"/>
+                <w:sz w:val="18"/>
+                <w:szCs w:val="18"/>
+              </w:rPr>
+              <w:t>Метод на изследване</w:t>
+            </w:r>
+          </w:p>
+        </w:tc>
+        <w:tc>
+          <w:tcPr>
+            <w:tcW w:w="12.45" w:type="dxa"/>
+            <w:vAlign w:val="center"/>
+            <w:tcBorders>
+              <w:top w:val="single" w:sz="2" w:space="0" w:color="Black"/>
+              <w:bottom w:val="single" w:sz="2" w:space="0" w:color="Black"/>
+              <w:left w:val="single" w:sz="2" w:space="0" w:color="Black"/>
+              <w:right w:val="single" w:sz="2" w:space="0" w:color="Black"/>
+            </w:tcBorders>
+          </w:tcPr>
+          <w:p>
+            <w:pPr>
+              <w:jc w:val="center"/>
+            </w:pPr>
+            <w:r>
+              <w:rPr>
+                <w:lang w:val="en-GB"/>
+                <w:rFonts w:ascii="Times New Roman" w:hAnsi="Times New Roman" w:cs="Times New Roman"/>
+                <w:sz w:val="18"/>
+                <w:szCs w:val="18"/>
+              </w:rPr>
+              <w:t>Резултат от изпитването</w:t>
+            </w:r>
+          </w:p>
+        </w:tc>
+        <w:tc>
+          <w:tcPr>
+            <w:tcW w:w="12.45" w:type="dxa"/>
+            <w:vAlign w:val="center"/>
+            <w:tcBorders>
+              <w:top w:val="single" w:sz="2" w:space="0" w:color="Black"/>
+              <w:bottom w:val="single" w:sz="2" w:space="0" w:color="Black"/>
+              <w:left w:val="single" w:sz="2" w:space="0" w:color="Black"/>
+              <w:right w:val="single" w:sz="2" w:space="0" w:color="Black"/>
+            </w:tcBorders>
+          </w:tcPr>
+          <w:p>
+            <w:pPr>
+              <w:jc w:val="center"/>
+            </w:pPr>
+            <w:r>
+              <w:rPr>
+                <w:lang w:val="en-GB"/>
+                <w:rFonts w:ascii="Times New Roman" w:hAnsi="Times New Roman" w:cs="Times New Roman"/>
+                <w:sz w:val="18"/>
+                <w:szCs w:val="18"/>
+              </w:rPr>
+              <w:t>Стойност и допуск на показателя</w:t>
+            </w:r>
+          </w:p>
+        </w:tc>
+        <w:tc>
+          <w:tcPr>
+            <w:tcW w:w="12.45" w:type="dxa"/>
+            <w:vAlign w:val="center"/>
+            <w:tcBorders>
+              <w:top w:val="single" w:sz="2" w:space="0" w:color="Black"/>
+              <w:bottom w:val="single" w:sz="2" w:space="0" w:color="Black"/>
+              <w:left w:val="single" w:sz="2" w:space="0" w:color="Black"/>
+              <w:right w:val="single" w:sz="2" w:space="0" w:color="Black"/>
+            </w:tcBorders>
+          </w:tcPr>
+          <w:p>
+            <w:pPr>
+              <w:jc w:val="center"/>
+            </w:pPr>
+            <w:r>
+              <w:rPr>
+                <w:lang w:val="en-GB"/>
+                <w:rFonts w:ascii="Times New Roman" w:hAnsi="Times New Roman" w:cs="Times New Roman"/>
+                <w:sz w:val="18"/>
+                <w:szCs w:val="18"/>
+              </w:rPr>
+              <w:t>Условия на изпитването</w:t>
+            </w:r>
+          </w:p>
+        </w:tc>
+      </w:tr>
+    </w:tbl>
   </w:body>
 </w:document>
 </file>
@@ -2280,6 +2584,338 @@
       <w:contextualSpacing/>
     </w:pPr>
   </w:style>
+  <w:style w:type="paragraph" w:styleId="Heading1">
+    <w:name w:val="heading 1"/>
+    <w:basedOn w:val="Normal"/>
+    <w:next w:val="Normal"/>
+    <w:link w:val="Heading1Char"/>
+    <w:uiPriority w:val="9"/>
+    <w:qFormat/>
+    <w:rsid w:val="00263428"/>
+    <w:pPr>
+      <w:keepNext/>
+      <w:keepLines/>
+      <w:spacing w:before="480" w:after="0"/>
+      <w:outlineLvl w:val="0"/>
+    </w:pPr>
+    <w:rPr>
+      <w:rFonts w:asciiTheme="majorHAnsi" w:eastAsiaTheme="majorEastAsia" w:hAnsiTheme="majorHAnsi" w:cstheme="majorBidi"/>
+      <w:b/>
+      <w:bCs/>
+      <w:color w:val="365F91" w:themeColor="accent1" w:themeShade="BF"/>
+      <w:sz w:val="28"/>
+      <w:szCs w:val="28"/>
+    </w:rPr>
+  </w:style>
+  <w:style w:type="paragraph" w:styleId="Heading2">
+    <w:name w:val="heading 2"/>
+    <w:basedOn w:val="Normal"/>
+    <w:next w:val="Normal"/>
+    <w:link w:val="Heading2Char"/>
+    <w:uiPriority w:val="9"/>
+    <w:unhideWhenUsed/>
+    <w:qFormat/>
+    <w:rsid w:val="00263428"/>
+    <w:pPr>
+      <w:keepNext/>
+      <w:keepLines/>
+      <w:spacing w:before="200" w:after="0"/>
+      <w:outlineLvl w:val="1"/>
+    </w:pPr>
+    <w:rPr>
+      <w:rFonts w:asciiTheme="majorHAnsi" w:eastAsiaTheme="majorEastAsia" w:hAnsiTheme="majorHAnsi" w:cstheme="majorBidi"/>
+      <w:b/>
+      <w:bCs/>
+      <w:color w:val="4F81BD" w:themeColor="accent1"/>
+      <w:sz w:val="26"/>
+      <w:szCs w:val="26"/>
+    </w:rPr>
+  </w:style>
+  <w:style w:type="paragraph" w:styleId="Heading3">
+    <w:name w:val="heading 3"/>
+    <w:basedOn w:val="Normal"/>
+    <w:next w:val="Normal"/>
+    <w:link w:val="Heading3Char"/>
+    <w:uiPriority w:val="9"/>
+    <w:unhideWhenUsed/>
+    <w:qFormat/>
+    <w:rsid w:val="00263428"/>
+    <w:pPr>
+      <w:keepNext/>
+      <w:keepLines/>
+      <w:spacing w:before="200" w:after="0"/>
+      <w:outlineLvl w:val="2"/>
+    </w:pPr>
+    <w:rPr>
+      <w:rFonts w:asciiTheme="majorHAnsi" w:eastAsiaTheme="majorEastAsia" w:hAnsiTheme="majorHAnsi" w:cstheme="majorBidi"/>
+      <w:b/>
+      <w:bCs/>
+      <w:color w:val="4F81BD" w:themeColor="accent1"/>
+    </w:rPr>
+  </w:style>
+  <w:style w:type="paragraph" w:styleId="Heading4">
+    <w:name w:val="heading 4"/>
+    <w:basedOn w:val="Normal"/>
+    <w:next w:val="Normal"/>
+    <w:link w:val="Heading4Char"/>
+    <w:uiPriority w:val="9"/>
+    <w:unhideWhenUsed/>
+    <w:qFormat/>
+    <w:rsid w:val="00263428"/>
+    <w:pPr>
+      <w:keepNext/>
+      <w:keepLines/>
+      <w:spacing w:before="200" w:after="0"/>
+      <w:outlineLvl w:val="3"/>
+    </w:pPr>
+    <w:rPr>
+      <w:rFonts w:asciiTheme="majorHAnsi" w:eastAsiaTheme="majorEastAsia" w:hAnsiTheme="majorHAnsi" w:cstheme="majorBidi"/>
+      <w:b/>
+      <w:bCs/>
+      <w:i/>
+      <w:iCs/>
+      <w:color w:val="4F81BD" w:themeColor="accent1"/>
+    </w:rPr>
+  </w:style>
+  <w:style w:type="paragraph" w:styleId="Heading5">
+    <w:name w:val="heading 5"/>
+    <w:basedOn w:val="Normal"/>
+    <w:next w:val="Normal"/>
+    <w:link w:val="Heading5Char"/>
+    <w:uiPriority w:val="9"/>
+    <w:unhideWhenUsed/>
+    <w:qFormat/>
+    <w:rsid w:val="00263428"/>
+    <w:pPr>
+      <w:keepNext/>
+      <w:keepLines/>
+      <w:spacing w:before="200" w:after="0"/>
+      <w:outlineLvl w:val="4"/>
+    </w:pPr>
+    <w:rPr>
+      <w:rFonts w:asciiTheme="majorHAnsi" w:eastAsiaTheme="majorEastAsia" w:hAnsiTheme="majorHAnsi" w:cstheme="majorBidi"/>
+      <w:color w:val="243F60" w:themeColor="accent1" w:themeShade="7F"/>
+    </w:rPr>
+  </w:style>
+  <w:style w:type="paragraph" w:styleId="Heading6">
+    <w:name w:val="heading 6"/>
+    <w:basedOn w:val="Normal"/>
+    <w:next w:val="Normal"/>
+    <w:link w:val="Heading6Char"/>
+    <w:uiPriority w:val="9"/>
+    <w:unhideWhenUsed/>
+    <w:qFormat/>
+    <w:rsid w:val="00263428"/>
+    <w:pPr>
+      <w:keepNext/>
+      <w:keepLines/>
+      <w:spacing w:before="200" w:after="0"/>
+      <w:outlineLvl w:val="5"/>
+    </w:pPr>
+    <w:rPr>
+      <w:rFonts w:asciiTheme="majorHAnsi" w:eastAsiaTheme="majorEastAsia" w:hAnsiTheme="majorHAnsi" w:cstheme="majorBidi"/>
+      <w:i/>
+      <w:iCs/>
+      <w:color w:val="243F60" w:themeColor="accent1" w:themeShade="7F"/>
+    </w:rPr>
+  </w:style>
+  <w:style w:type="paragraph" w:styleId="Heading7">
+    <w:name w:val="heading 7"/>
+    <w:basedOn w:val="Normal"/>
+    <w:next w:val="Normal"/>
+    <w:link w:val="Heading7Char"/>
+    <w:uiPriority w:val="9"/>
+    <w:unhideWhenUsed/>
+    <w:qFormat/>
+    <w:rsid w:val="00263428"/>
+    <w:pPr>
+      <w:keepNext/>
+      <w:keepLines/>
+      <w:spacing w:before="200" w:after="0"/>
+      <w:outlineLvl w:val="6"/>
+    </w:pPr>
+    <w:rPr>
+      <w:rFonts w:asciiTheme="majorHAnsi" w:eastAsiaTheme="majorEastAsia" w:hAnsiTheme="majorHAnsi" w:cstheme="majorBidi"/>
+      <w:i/>
+      <w:iCs/>
+      <w:color w:val="404040" w:themeColor="text1" w:themeTint="BF"/>
+    </w:rPr>
+  </w:style>
+  <w:style w:type="paragraph" w:styleId="Heading8">
+    <w:name w:val="heading 8"/>
+    <w:basedOn w:val="Normal"/>
+    <w:next w:val="Normal"/>
+    <w:link w:val="Heading8Char"/>
+    <w:uiPriority w:val="9"/>
+    <w:unhideWhenUsed/>
+    <w:qFormat/>
+    <w:rsid w:val="00263428"/>
+    <w:pPr>
+      <w:keepNext/>
+      <w:keepLines/>
+      <w:spacing w:before="200" w:after="0"/>
+      <w:outlineLvl w:val="7"/>
+    </w:pPr>
+    <w:rPr>
+      <w:rFonts w:asciiTheme="majorHAnsi" w:eastAsiaTheme="majorEastAsia" w:hAnsiTheme="majorHAnsi" w:cstheme="majorBidi"/>
+      <w:color w:val="404040" w:themeColor="text1" w:themeTint="BF"/>
+      <w:sz w:val="20"/>
+      <w:szCs w:val="20"/>
+    </w:rPr>
+  </w:style>
+  <w:style w:type="paragraph" w:styleId="Heading9">
+    <w:name w:val="heading 9"/>
+    <w:basedOn w:val="Normal"/>
+    <w:next w:val="Normal"/>
+    <w:link w:val="Heading9Char"/>
+    <w:uiPriority w:val="9"/>
+    <w:unhideWhenUsed/>
+    <w:qFormat/>
+    <w:rsid w:val="00263428"/>
+    <w:pPr>
+      <w:keepNext/>
+      <w:keepLines/>
+      <w:spacing w:before="200" w:after="0"/>
+      <w:outlineLvl w:val="8"/>
+    </w:pPr>
+    <w:rPr>
+      <w:rFonts w:asciiTheme="majorHAnsi" w:eastAsiaTheme="majorEastAsia" w:hAnsiTheme="majorHAnsi" w:cstheme="majorBidi"/>
+      <w:i/>
+      <w:iCs/>
+      <w:color w:val="404040" w:themeColor="text1" w:themeTint="BF"/>
+      <w:sz w:val="20"/>
+      <w:szCs w:val="20"/>
+    </w:rPr>
+  </w:style>
+  <w:style w:type="character" w:customStyle="1" w:styleId="Heading2Char">
+    <w:name w:val="Heading 2 Char"/>
+    <w:basedOn w:val="DefaultParagraphFont"/>
+    <w:link w:val="Heading2"/>
+    <w:uiPriority w:val="9"/>
+    <w:rsid w:val="00263428"/>
+    <w:rPr>
+      <w:rFonts w:asciiTheme="majorHAnsi" w:eastAsiaTheme="majorEastAsia" w:hAnsiTheme="majorHAnsi" w:cstheme="majorBidi"/>
+      <w:b/>
+      <w:bCs/>
+      <w:color w:val="4F81BD" w:themeColor="accent1"/>
+      <w:sz w:val="26"/>
+      <w:szCs w:val="26"/>
+    </w:rPr>
+  </w:style>
+  <w:style w:type="character" w:customStyle="1" w:styleId="Heading3Char">
+    <w:name w:val="Heading 3 Char"/>
+    <w:basedOn w:val="DefaultParagraphFont"/>
+    <w:link w:val="Heading3"/>
+    <w:uiPriority w:val="9"/>
+    <w:rsid w:val="00263428"/>
+    <w:rPr>
+      <w:rFonts w:asciiTheme="majorHAnsi" w:eastAsiaTheme="majorEastAsia" w:hAnsiTheme="majorHAnsi" w:cstheme="majorBidi"/>
+      <w:b/>
+      <w:bCs/>
+      <w:color w:val="4F81BD" w:themeColor="accent1"/>
+    </w:rPr>
+  </w:style>
+  <w:style w:type="character" w:customStyle="1" w:styleId="Heading4Char">
+    <w:name w:val="Heading 4 Char"/>
+    <w:basedOn w:val="DefaultParagraphFont"/>
+    <w:link w:val="Heading4"/>
+    <w:uiPriority w:val="9"/>
+    <w:rsid w:val="00263428"/>
+    <w:rPr>
+      <w:rFonts w:asciiTheme="majorHAnsi" w:eastAsiaTheme="majorEastAsia" w:hAnsiTheme="majorHAnsi" w:cstheme="majorBidi"/>
+      <w:b/>
+      <w:bCs/>
+      <w:i/>
+      <w:iCs/>
+      <w:color w:val="4F81BD" w:themeColor="accent1"/>
+    </w:rPr>
+  </w:style>
+  <w:style w:type="character" w:customStyle="1" w:styleId="Heading5Char">
+    <w:name w:val="Heading 5 Char"/>
+    <w:basedOn w:val="DefaultParagraphFont"/>
+    <w:link w:val="Heading5"/>
+    <w:uiPriority w:val="9"/>
+    <w:rsid w:val="00263428"/>
+    <w:rPr>
+      <w:rFonts w:asciiTheme="majorHAnsi" w:eastAsiaTheme="majorEastAsia" w:hAnsiTheme="majorHAnsi" w:cstheme="majorBidi"/>
+      <w:color w:val="243F60" w:themeColor="accent1" w:themeShade="7F"/>
+    </w:rPr>
+  </w:style>
+  <w:style w:type="character" w:customStyle="1" w:styleId="Heading6Char">
+    <w:name w:val="Heading 6 Char"/>
+    <w:basedOn w:val="DefaultParagraphFont"/>
+    <w:link w:val="Heading6"/>
+    <w:uiPriority w:val="9"/>
+    <w:rsid w:val="00263428"/>
+    <w:rPr>
+      <w:rFonts w:asciiTheme="majorHAnsi" w:eastAsiaTheme="majorEastAsia" w:hAnsiTheme="majorHAnsi" w:cstheme="majorBidi"/>
+      <w:i/>
+      <w:iCs/>
+      <w:color w:val="243F60" w:themeColor="accent1" w:themeShade="7F"/>
+    </w:rPr>
+  </w:style>
+  <w:style w:type="character" w:customStyle="1" w:styleId="Heading7Char">
+    <w:name w:val="Heading 7 Char"/>
+    <w:basedOn w:val="DefaultParagraphFont"/>
+    <w:link w:val="Heading7"/>
+    <w:uiPriority w:val="9"/>
+    <w:rsid w:val="00263428"/>
+    <w:rPr>
+      <w:rFonts w:asciiTheme="majorHAnsi" w:eastAsiaTheme="majorEastAsia" w:hAnsiTheme="majorHAnsi" w:cstheme="majorBidi"/>
+      <w:i/>
+      <w:iCs/>
+      <w:color w:val="404040" w:themeColor="text1" w:themeTint="BF"/>
+    </w:rPr>
+  </w:style>
+  <w:style w:type="character" w:customStyle="1" w:styleId="Heading8Char">
+    <w:name w:val="Heading 8 Char"/>
+    <w:basedOn w:val="DefaultParagraphFont"/>
+    <w:link w:val="Heading8"/>
+    <w:uiPriority w:val="9"/>
+    <w:rsid w:val="00263428"/>
+    <w:rPr>
+      <w:rFonts w:asciiTheme="majorHAnsi" w:eastAsiaTheme="majorEastAsia" w:hAnsiTheme="majorHAnsi" w:cstheme="majorBidi"/>
+      <w:color w:val="404040" w:themeColor="text1" w:themeTint="BF"/>
+      <w:sz w:val="20"/>
+      <w:szCs w:val="20"/>
+    </w:rPr>
+  </w:style>
+  <w:style w:type="character" w:customStyle="1" w:styleId="Heading9Char">
+    <w:name w:val="Heading 9 Char"/>
+    <w:basedOn w:val="DefaultParagraphFont"/>
+    <w:link w:val="Heading9"/>
+    <w:uiPriority w:val="9"/>
+    <w:rsid w:val="00263428"/>
+    <w:rPr>
+      <w:rFonts w:asciiTheme="majorHAnsi" w:eastAsiaTheme="majorEastAsia" w:hAnsiTheme="majorHAnsi" w:cstheme="majorBidi"/>
+      <w:i/>
+      <w:iCs/>
+      <w:color w:val="404040" w:themeColor="text1" w:themeTint="BF"/>
+      <w:sz w:val="20"/>
+      <w:szCs w:val="20"/>
+    </w:rPr>
+  </w:style>
+  <w:style w:type="paragraph" w:default="1" w:styleId="Normal">
+    <w:name w:val="Normal"/>
+    <w:qFormat/>
+    <w:rsid w:val="00B3465E"/>
+  </w:style>
+  <w:style w:type="table" w:default="1" w:styleId="TableNormal">
+    <w:name w:val="Normal Table"/>
+    <w:uiPriority w:val="99"/>
+    <w:semiHidden/>
+    <w:unhideWhenUsed/>
+    <w:qFormat/>
+    <w:tblPr>
+      <w:tblInd w:w="0" w:type="dxa"/>
+      <w:tblCellMar>
+        <w:top w:w="0" w:type="dxa"/>
+        <w:left w:w="108" w:type="dxa"/>
+        <w:bottom w:w="0" w:type="dxa"/>
+        <w:right w:w="108" w:type="dxa"/>
+      </w:tblCellMar>
+    </w:tblPr>
+  </w:style>
 </w:styles>
 </file>
 

</xml_diff>

<commit_message>
before updating the tool
</commit_message>
<xml_diff>
--- a/Files/5000-6000/5020/A5020_Protocol.docx
+++ b/Files/5000-6000/5020/A5020_Protocol.docx
@@ -617,7 +617,6 @@
           <w:u w:val="single"/>
         </w:rPr>
       </w:pPr>
-      <w:bookmarkStart w:id="0" w:name="_GoBack"/>
       <w:r>
         <w:rPr>
           <w:b/>
@@ -627,7 +626,6 @@
         <w:t>ПРОТОКОЛ ОТ ИЗПИТВАНЕ</w:t>
       </w:r>
     </w:p>
-    <w:bookmarkEnd w:id="0"/>
     <w:p>
       <w:pPr>
         <w:rPr>
@@ -1319,7 +1317,12 @@
       </w:r>
     </w:p>
     <w:sectPr>
-      <w:headerReference w:type="default" r:id="rId15"/>
+      <w:headerReference w:type="even" r:id="rId15"/>
+      <w:headerReference w:type="default" r:id="rId16"/>
+      <w:footerReference w:type="even" r:id="rId17"/>
+      <w:footerReference w:type="default" r:id="rId18"/>
+      <w:headerReference w:type="first" r:id="rId19"/>
+      <w:footerReference w:type="first" r:id="rId20"/>
       <w:footnotePr>
         <w:pos w:val="beneathText"/>
       </w:footnotePr>
@@ -1342,7 +1345,9 @@
       <w:docGrid w:linePitch="360"/>
     </w:sectPr>
     <w:p>
-      <w:pPr/>
+      <w:pPr>
+        <w:ind w:left="1140"/>
+      </w:pPr>
       <w:r>
         <w:rPr>
           <w:lang w:val="en-GB"/>
@@ -1355,7 +1360,9 @@
       </w:r>
     </w:p>
     <w:p>
-      <w:pPr/>
+      <w:pPr>
+        <w:ind w:left="1140"/>
+      </w:pPr>
       <w:r>
         <w:rPr>
           <w:lang w:val="en-GB"/>
@@ -1365,6 +1372,19 @@
           <w:szCs w:val="24"/>
         </w:rPr>
         <w:t>7.1 РЕЗУЛТАТИ ОТ ФИЗИКОХИМИЧНО И ОРГАНОЛЕПТИЧНО ИЗПИТВАНЕ:</w:t>
+      </w:r>
+      <w:r>
+        <w:rPr>
+          <w:lang w:val="en-GB"/>
+        </w:rPr>
+        <w:t>
+</w:t>
+      </w:r>
+      <w:r>
+        <w:rPr>
+          <w:lang w:val="en-GB"/>
+        </w:rPr>
+        <w:br/>
       </w:r>
     </w:p>
     <w:tbl>
@@ -1387,7 +1407,7 @@
       <w:tr>
         <w:tc>
           <w:tcPr>
-            <w:tcW w:w="12.45" w:type="dxa"/>
+            <w:tcW w:w="30" w:type="dxa"/>
             <w:vAlign w:val="center"/>
             <w:tcBorders>
               <w:top w:val="single" w:sz="2" w:space="0" w:color="Black"/>
@@ -1398,6 +1418,7 @@
           </w:tcPr>
           <w:p>
             <w:pPr>
+              <w:ind/>
               <w:jc w:val="center"/>
             </w:pPr>
             <w:r>
@@ -1413,7 +1434,7 @@
         </w:tc>
         <w:tc>
           <w:tcPr>
-            <w:tcW w:w="29.55" w:type="dxa"/>
+            <w:tcW w:w="30" w:type="dxa"/>
             <w:vAlign w:val="center"/>
             <w:tcBorders>
               <w:top w:val="single" w:sz="2" w:space="0" w:color="Black"/>
@@ -1439,7 +1460,7 @@
         </w:tc>
         <w:tc>
           <w:tcPr>
-            <w:tcW w:w="90" w:type="dxa"/>
+            <w:tcW w:w="30" w:type="dxa"/>
             <w:vAlign w:val="center"/>
             <w:tcBorders>
               <w:top w:val="single" w:sz="2" w:space="0" w:color="Black"/>
@@ -1465,7 +1486,7 @@
         </w:tc>
         <w:tc>
           <w:tcPr>
-            <w:tcW w:w="44.85" w:type="dxa"/>
+            <w:tcW w:w="30" w:type="dxa"/>
             <w:vAlign w:val="center"/>
             <w:tcBorders>
               <w:top w:val="single" w:sz="2" w:space="0" w:color="Black"/>
@@ -1491,7 +1512,7 @@
         </w:tc>
         <w:tc>
           <w:tcPr>
-            <w:tcW w:w="26.1" w:type="dxa"/>
+            <w:tcW w:w="30" w:type="dxa"/>
             <w:vAlign w:val="center"/>
             <w:tcBorders>
               <w:top w:val="single" w:sz="2" w:space="0" w:color="Black"/>
@@ -1517,7 +1538,7 @@
         </w:tc>
         <w:tc>
           <w:tcPr>
-            <w:tcW w:w="12.45" w:type="dxa"/>
+            <w:tcW w:w="30" w:type="dxa"/>
             <w:vAlign w:val="center"/>
             <w:tcBorders>
               <w:top w:val="single" w:sz="2" w:space="0" w:color="Black"/>
@@ -1543,7 +1564,7 @@
         </w:tc>
         <w:tc>
           <w:tcPr>
-            <w:tcW w:w="12.45" w:type="dxa"/>
+            <w:tcW w:w="30" w:type="dxa"/>
             <w:vAlign w:val="center"/>
             <w:tcBorders>
               <w:top w:val="single" w:sz="2" w:space="0" w:color="Black"/>
@@ -1569,7 +1590,7 @@
         </w:tc>
         <w:tc>
           <w:tcPr>
-            <w:tcW w:w="12.45" w:type="dxa"/>
+            <w:tcW w:w="30" w:type="dxa"/>
             <w:vAlign w:val="center"/>
             <w:tcBorders>
               <w:top w:val="single" w:sz="2" w:space="0" w:color="Black"/>
@@ -1595,7 +1616,7 @@
         </w:tc>
         <w:tc>
           <w:tcPr>
-            <w:tcW w:w="12.45" w:type="dxa"/>
+            <w:tcW w:w="30" w:type="dxa"/>
             <w:vAlign w:val="center"/>
             <w:tcBorders>
               <w:top w:val="single" w:sz="2" w:space="0" w:color="Black"/>
@@ -1620,6 +1641,670 @@
           </w:p>
         </w:tc>
       </w:tr>
+      <w:tr>
+        <w:tc>
+          <w:tcPr>
+            <w:tcW w:w="30" w:type="dxa"/>
+            <w:vAlign w:val="center"/>
+            <w:tcBorders>
+              <w:top w:val="single" w:sz="2" w:space="0" w:color="Black"/>
+              <w:bottom w:val="single" w:sz="2" w:space="0" w:color="Black"/>
+              <w:left w:val="single" w:sz="2" w:space="0" w:color="Black"/>
+              <w:right w:val="single" w:sz="2" w:space="0" w:color="Black"/>
+            </w:tcBorders>
+          </w:tcPr>
+          <w:p>
+            <w:pPr>
+              <w:jc w:val="center"/>
+            </w:pPr>
+            <w:r>
+              <w:rPr>
+                <w:lang w:val="en-GB"/>
+                <w:rFonts w:ascii="Times New Roman" w:hAnsi="Times New Roman" w:cs="Times New Roman"/>
+                <w:b/>
+                <w:sz w:val="18"/>
+                <w:szCs w:val="18"/>
+              </w:rPr>
+              <w:t>1</w:t>
+            </w:r>
+          </w:p>
+        </w:tc>
+        <w:tc>
+          <w:tcPr>
+            <w:tcW w:w="30" w:type="dxa"/>
+            <w:vAlign w:val="center"/>
+            <w:tcBorders>
+              <w:top w:val="single" w:sz="2" w:space="0" w:color="Black"/>
+              <w:bottom w:val="single" w:sz="2" w:space="0" w:color="Black"/>
+              <w:left w:val="single" w:sz="2" w:space="0" w:color="Black"/>
+              <w:right w:val="single" w:sz="2" w:space="0" w:color="Black"/>
+            </w:tcBorders>
+          </w:tcPr>
+          <w:p>
+            <w:pPr>
+              <w:jc w:val="center"/>
+            </w:pPr>
+            <w:r>
+              <w:rPr>
+                <w:lang w:val="en-GB"/>
+                <w:rFonts w:ascii="Times New Roman" w:hAnsi="Times New Roman" w:cs="Times New Roman"/>
+                <w:b/>
+                <w:sz w:val="18"/>
+                <w:szCs w:val="18"/>
+              </w:rPr>
+              <w:t>2</w:t>
+            </w:r>
+          </w:p>
+        </w:tc>
+        <w:tc>
+          <w:tcPr>
+            <w:tcW w:w="30" w:type="dxa"/>
+            <w:vAlign w:val="center"/>
+            <w:tcBorders>
+              <w:top w:val="single" w:sz="2" w:space="0" w:color="Black"/>
+              <w:bottom w:val="single" w:sz="2" w:space="0" w:color="Black"/>
+              <w:left w:val="single" w:sz="2" w:space="0" w:color="Black"/>
+              <w:right w:val="single" w:sz="2" w:space="0" w:color="Black"/>
+            </w:tcBorders>
+          </w:tcPr>
+          <w:p>
+            <w:pPr>
+              <w:jc w:val="center"/>
+            </w:pPr>
+            <w:r>
+              <w:rPr>
+                <w:lang w:val="en-GB"/>
+                <w:rFonts w:ascii="Times New Roman" w:hAnsi="Times New Roman" w:cs="Times New Roman"/>
+                <w:b/>
+                <w:sz w:val="18"/>
+                <w:szCs w:val="18"/>
+              </w:rPr>
+              <w:t>3</w:t>
+            </w:r>
+          </w:p>
+        </w:tc>
+        <w:tc>
+          <w:tcPr>
+            <w:tcW w:w="30" w:type="dxa"/>
+            <w:vAlign w:val="center"/>
+            <w:tcBorders>
+              <w:top w:val="single" w:sz="2" w:space="0" w:color="Black"/>
+              <w:bottom w:val="single" w:sz="2" w:space="0" w:color="Black"/>
+              <w:left w:val="single" w:sz="2" w:space="0" w:color="Black"/>
+              <w:right w:val="single" w:sz="2" w:space="0" w:color="Black"/>
+            </w:tcBorders>
+          </w:tcPr>
+          <w:p>
+            <w:pPr>
+              <w:jc w:val="center"/>
+            </w:pPr>
+            <w:r>
+              <w:rPr>
+                <w:lang w:val="en-GB"/>
+                <w:rFonts w:ascii="Times New Roman" w:hAnsi="Times New Roman" w:cs="Times New Roman"/>
+                <w:b/>
+                <w:sz w:val="18"/>
+                <w:szCs w:val="18"/>
+              </w:rPr>
+              <w:t>4</w:t>
+            </w:r>
+          </w:p>
+        </w:tc>
+        <w:tc>
+          <w:tcPr>
+            <w:tcW w:w="30" w:type="dxa"/>
+            <w:vAlign w:val="center"/>
+            <w:tcBorders>
+              <w:top w:val="single" w:sz="2" w:space="0" w:color="Black"/>
+              <w:bottom w:val="single" w:sz="2" w:space="0" w:color="Black"/>
+              <w:left w:val="single" w:sz="2" w:space="0" w:color="Black"/>
+              <w:right w:val="single" w:sz="2" w:space="0" w:color="Black"/>
+            </w:tcBorders>
+          </w:tcPr>
+          <w:p>
+            <w:pPr>
+              <w:jc w:val="center"/>
+            </w:pPr>
+            <w:r>
+              <w:rPr>
+                <w:lang w:val="en-GB"/>
+                <w:rFonts w:ascii="Times New Roman" w:hAnsi="Times New Roman" w:cs="Times New Roman"/>
+                <w:b/>
+                <w:sz w:val="18"/>
+                <w:szCs w:val="18"/>
+              </w:rPr>
+              <w:t>5</w:t>
+            </w:r>
+          </w:p>
+        </w:tc>
+        <w:tc>
+          <w:tcPr>
+            <w:tcW w:w="30" w:type="dxa"/>
+            <w:vAlign w:val="center"/>
+            <w:tcBorders>
+              <w:top w:val="single" w:sz="2" w:space="0" w:color="Black"/>
+              <w:bottom w:val="single" w:sz="2" w:space="0" w:color="Black"/>
+              <w:left w:val="single" w:sz="2" w:space="0" w:color="Black"/>
+              <w:right w:val="single" w:sz="2" w:space="0" w:color="Black"/>
+            </w:tcBorders>
+          </w:tcPr>
+          <w:p>
+            <w:pPr>
+              <w:jc w:val="center"/>
+            </w:pPr>
+            <w:r>
+              <w:rPr>
+                <w:lang w:val="en-GB"/>
+                <w:rFonts w:ascii="Times New Roman" w:hAnsi="Times New Roman" w:cs="Times New Roman"/>
+                <w:b/>
+                <w:sz w:val="18"/>
+                <w:szCs w:val="18"/>
+              </w:rPr>
+              <w:t>6</w:t>
+            </w:r>
+          </w:p>
+        </w:tc>
+        <w:tc>
+          <w:tcPr>
+            <w:tcW w:w="30" w:type="dxa"/>
+            <w:vAlign w:val="center"/>
+            <w:tcBorders>
+              <w:top w:val="single" w:sz="2" w:space="0" w:color="Black"/>
+              <w:bottom w:val="single" w:sz="2" w:space="0" w:color="Black"/>
+              <w:left w:val="single" w:sz="2" w:space="0" w:color="Black"/>
+              <w:right w:val="single" w:sz="2" w:space="0" w:color="Black"/>
+            </w:tcBorders>
+          </w:tcPr>
+          <w:p>
+            <w:pPr>
+              <w:jc w:val="center"/>
+            </w:pPr>
+            <w:r>
+              <w:rPr>
+                <w:lang w:val="en-GB"/>
+                <w:rFonts w:ascii="Times New Roman" w:hAnsi="Times New Roman" w:cs="Times New Roman"/>
+                <w:b/>
+                <w:sz w:val="18"/>
+                <w:szCs w:val="18"/>
+              </w:rPr>
+              <w:t>7</w:t>
+            </w:r>
+          </w:p>
+        </w:tc>
+        <w:tc>
+          <w:tcPr>
+            <w:tcW w:w="30" w:type="dxa"/>
+            <w:vAlign w:val="center"/>
+            <w:tcBorders>
+              <w:top w:val="single" w:sz="2" w:space="0" w:color="Black"/>
+              <w:bottom w:val="single" w:sz="2" w:space="0" w:color="Black"/>
+              <w:left w:val="single" w:sz="2" w:space="0" w:color="Black"/>
+              <w:right w:val="single" w:sz="2" w:space="0" w:color="Black"/>
+            </w:tcBorders>
+          </w:tcPr>
+          <w:p>
+            <w:pPr>
+              <w:jc w:val="center"/>
+            </w:pPr>
+            <w:r>
+              <w:rPr>
+                <w:lang w:val="en-GB"/>
+                <w:rFonts w:ascii="Times New Roman" w:hAnsi="Times New Roman" w:cs="Times New Roman"/>
+                <w:b/>
+                <w:sz w:val="18"/>
+                <w:szCs w:val="18"/>
+              </w:rPr>
+              <w:t>8</w:t>
+            </w:r>
+          </w:p>
+        </w:tc>
+        <w:tc>
+          <w:tcPr>
+            <w:tcW w:w="30" w:type="dxa"/>
+            <w:vAlign w:val="center"/>
+            <w:tcBorders>
+              <w:top w:val="single" w:sz="2" w:space="0" w:color="Black"/>
+              <w:bottom w:val="single" w:sz="2" w:space="0" w:color="Black"/>
+              <w:left w:val="single" w:sz="2" w:space="0" w:color="Black"/>
+              <w:right w:val="single" w:sz="2" w:space="0" w:color="Black"/>
+            </w:tcBorders>
+          </w:tcPr>
+          <w:p>
+            <w:pPr>
+              <w:jc w:val="center"/>
+            </w:pPr>
+            <w:r>
+              <w:rPr>
+                <w:lang w:val="en-GB"/>
+                <w:rFonts w:ascii="Times New Roman" w:hAnsi="Times New Roman" w:cs="Times New Roman"/>
+                <w:b/>
+                <w:sz w:val="18"/>
+                <w:szCs w:val="18"/>
+              </w:rPr>
+              <w:t>9</w:t>
+            </w:r>
+          </w:p>
+        </w:tc>
+      </w:tr>
+      <w:tr>
+        <w:tc>
+          <w:tcPr>
+            <w:tcW w:w="30" w:type="dxa"/>
+            <w:vAlign w:val="center"/>
+            <w:tcBorders>
+              <w:top w:val="single" w:sz="2" w:space="0" w:color="Black"/>
+              <w:bottom w:val="single" w:sz="2" w:space="0" w:color="Black"/>
+              <w:left w:val="single" w:sz="2" w:space="0" w:color="Black"/>
+              <w:right w:val="single" w:sz="2" w:space="0" w:color="Black"/>
+            </w:tcBorders>
+          </w:tcPr>
+          <w:p>
+            <w:pPr>
+              <w:ind/>
+              <w:jc w:val="center"/>
+            </w:pPr>
+            <w:r>
+              <w:rPr>
+                <w:lang w:val="en-GB"/>
+                <w:rFonts w:ascii="Times New Roman" w:hAnsi="Times New Roman" w:cs="Times New Roman"/>
+                <w:sz w:val="18"/>
+                <w:szCs w:val="18"/>
+              </w:rPr>
+              <w:t>1.</w:t>
+            </w:r>
+          </w:p>
+        </w:tc>
+        <w:tc>
+          <w:tcPr>
+            <w:tcW w:w="30" w:type="dxa"/>
+            <w:vAlign w:val="center"/>
+            <w:tcBorders>
+              <w:top w:val="single" w:sz="2" w:space="0" w:color="Black"/>
+              <w:bottom w:val="single" w:sz="2" w:space="0" w:color="Black"/>
+              <w:left w:val="single" w:sz="2" w:space="0" w:color="Black"/>
+              <w:right w:val="single" w:sz="2" w:space="0" w:color="Black"/>
+            </w:tcBorders>
+          </w:tcPr>
+          <w:p>
+            <w:pPr>
+              <w:jc w:val="center"/>
+            </w:pPr>
+            <w:r>
+              <w:rPr>
+                <w:lang w:val="en-GB"/>
+                <w:rFonts w:ascii="Times New Roman" w:hAnsi="Times New Roman" w:cs="Times New Roman"/>
+                <w:sz w:val="18"/>
+                <w:szCs w:val="18"/>
+              </w:rPr>
+              <w:t xml:space="preserve">A5020-1-N1               </w:t>
+            </w:r>
+          </w:p>
+        </w:tc>
+        <w:tc>
+          <w:tcPr>
+            <w:tcW w:w="30" w:type="dxa"/>
+            <w:vAlign w:val="center"/>
+            <w:tcBorders>
+              <w:top w:val="single" w:sz="2" w:space="0" w:color="Black"/>
+              <w:bottom w:val="single" w:sz="2" w:space="0" w:color="Black"/>
+              <w:left w:val="single" w:sz="2" w:space="0" w:color="Black"/>
+              <w:right w:val="single" w:sz="2" w:space="0" w:color="Black"/>
+            </w:tcBorders>
+          </w:tcPr>
+          <w:p>
+            <w:pPr>
+              <w:jc w:val="center"/>
+            </w:pPr>
+            <w:r>
+              <w:rPr>
+                <w:lang w:val="en-GB"/>
+                <w:rFonts w:ascii="Times New Roman" w:hAnsi="Times New Roman" w:cs="Times New Roman"/>
+                <w:sz w:val="18"/>
+                <w:szCs w:val="18"/>
+              </w:rPr>
+              <w:t>Лучени кръгчета</w:t>
+            </w:r>
+          </w:p>
+        </w:tc>
+        <w:tc>
+          <w:tcPr>
+            <w:tcW w:w="30" w:type="dxa"/>
+            <w:vAlign w:val="center"/>
+            <w:tcBorders>
+              <w:top w:val="single" w:sz="2" w:space="0" w:color="Black"/>
+              <w:bottom w:val="single" w:sz="2" w:space="0" w:color="Black"/>
+              <w:left w:val="single" w:sz="2" w:space="0" w:color="Black"/>
+              <w:right w:val="single" w:sz="2" w:space="0" w:color="Black"/>
+            </w:tcBorders>
+          </w:tcPr>
+          <w:p>
+            <w:pPr>
+              <w:jc w:val="center"/>
+            </w:pPr>
+            <w:r>
+              <w:rPr>
+                <w:lang w:val="en-GB"/>
+                <w:rFonts w:ascii="Times New Roman" w:hAnsi="Times New Roman" w:cs="Times New Roman"/>
+                <w:sz w:val="18"/>
+                <w:szCs w:val="18"/>
+              </w:rPr>
+              <w:t>Бацилус</w:t>
+            </w:r>
+          </w:p>
+        </w:tc>
+        <w:tc>
+          <w:tcPr>
+            <w:tcW w:w="30" w:type="dxa"/>
+            <w:vAlign w:val="center"/>
+            <w:tcBorders>
+              <w:top w:val="single" w:sz="2" w:space="0" w:color="Black"/>
+              <w:bottom w:val="single" w:sz="2" w:space="0" w:color="Black"/>
+              <w:left w:val="single" w:sz="2" w:space="0" w:color="Black"/>
+              <w:right w:val="single" w:sz="2" w:space="0" w:color="Black"/>
+            </w:tcBorders>
+          </w:tcPr>
+          <w:p>
+            <w:pPr>
+              <w:jc w:val="center"/>
+            </w:pPr>
+          </w:p>
+        </w:tc>
+        <w:tc>
+          <w:tcPr>
+            <w:tcW w:w="30" w:type="dxa"/>
+            <w:vAlign w:val="center"/>
+            <w:tcBorders>
+              <w:top w:val="single" w:sz="2" w:space="0" w:color="Black"/>
+              <w:bottom w:val="single" w:sz="2" w:space="0" w:color="Black"/>
+              <w:left w:val="single" w:sz="2" w:space="0" w:color="Black"/>
+              <w:right w:val="single" w:sz="2" w:space="0" w:color="Black"/>
+            </w:tcBorders>
+          </w:tcPr>
+          <w:p>
+            <w:pPr>
+              <w:jc w:val="center"/>
+            </w:pPr>
+            <w:r>
+              <w:rPr>
+                <w:lang w:val="en-GB"/>
+                <w:rFonts w:ascii="Times New Roman" w:hAnsi="Times New Roman" w:cs="Times New Roman"/>
+                <w:sz w:val="18"/>
+                <w:szCs w:val="18"/>
+              </w:rPr>
+              <w:t xml:space="preserve"> БДС ...</w:t>
+            </w:r>
+          </w:p>
+        </w:tc>
+        <w:tc>
+          <w:tcPr>
+            <w:tcW w:w="30" w:type="dxa"/>
+            <w:vAlign w:val="center"/>
+            <w:tcBorders>
+              <w:top w:val="single" w:sz="2" w:space="0" w:color="Black"/>
+              <w:bottom w:val="single" w:sz="2" w:space="0" w:color="Black"/>
+              <w:left w:val="single" w:sz="2" w:space="0" w:color="Black"/>
+              <w:right w:val="single" w:sz="2" w:space="0" w:color="Black"/>
+            </w:tcBorders>
+          </w:tcPr>
+          <w:p>
+            <w:pPr>
+              <w:jc w:val="center"/>
+            </w:pPr>
+            <w:r>
+              <w:rPr>
+                <w:lang w:val="en-GB"/>
+                <w:rFonts w:ascii="Times New Roman" w:hAnsi="Times New Roman" w:cs="Times New Roman"/>
+                <w:sz w:val="18"/>
+                <w:szCs w:val="18"/>
+              </w:rPr>
+              <w:t>qweasd</w:t>
+            </w:r>
+          </w:p>
+        </w:tc>
+        <w:tc>
+          <w:tcPr>
+            <w:tcW w:w="30" w:type="dxa"/>
+            <w:vAlign w:val="center"/>
+            <w:tcBorders>
+              <w:top w:val="single" w:sz="2" w:space="0" w:color="Black"/>
+              <w:bottom w:val="single" w:sz="2" w:space="0" w:color="Black"/>
+              <w:left w:val="single" w:sz="2" w:space="0" w:color="Black"/>
+              <w:right w:val="single" w:sz="2" w:space="0" w:color="Black"/>
+            </w:tcBorders>
+          </w:tcPr>
+          <w:p>
+            <w:pPr>
+              <w:jc w:val="center"/>
+            </w:pPr>
+          </w:p>
+        </w:tc>
+        <w:tc>
+          <w:tcPr>
+            <w:tcW w:w="30" w:type="dxa"/>
+            <w:vAlign w:val="center"/>
+            <w:tcBorders>
+              <w:top w:val="single" w:sz="2" w:space="0" w:color="Black"/>
+              <w:bottom w:val="single" w:sz="2" w:space="0" w:color="Black"/>
+              <w:left w:val="single" w:sz="2" w:space="0" w:color="Black"/>
+              <w:right w:val="single" w:sz="2" w:space="0" w:color="Black"/>
+            </w:tcBorders>
+          </w:tcPr>
+          <w:p>
+            <w:pPr>
+              <w:jc w:val="center"/>
+            </w:pPr>
+          </w:p>
+        </w:tc>
+      </w:tr>
+      <w:tr>
+        <w:tc>
+          <w:tcPr>
+            <w:tcW w:w="30" w:type="dxa"/>
+            <w:vAlign w:val="center"/>
+            <w:tcBorders>
+              <w:top w:val="single" w:sz="2" w:space="0" w:color="Black"/>
+              <w:bottom w:val="single" w:sz="2" w:space="0" w:color="Black"/>
+              <w:left w:val="single" w:sz="2" w:space="0" w:color="Black"/>
+              <w:right w:val="single" w:sz="2" w:space="0" w:color="Black"/>
+            </w:tcBorders>
+          </w:tcPr>
+          <w:p>
+            <w:pPr>
+              <w:jc w:val="center"/>
+            </w:pPr>
+            <w:r>
+              <w:rPr>
+                <w:lang w:val="en-GB"/>
+                <w:rFonts w:ascii="Times New Roman" w:hAnsi="Times New Roman" w:cs="Times New Roman"/>
+                <w:sz w:val="18"/>
+                <w:szCs w:val="18"/>
+              </w:rPr>
+              <w:t>1.</w:t>
+            </w:r>
+          </w:p>
+        </w:tc>
+        <w:tc>
+          <w:tcPr>
+            <w:tcW w:w="30" w:type="dxa"/>
+            <w:vAlign w:val="center"/>
+            <w:tcBorders>
+              <w:top w:val="single" w:sz="2" w:space="0" w:color="Black"/>
+              <w:bottom w:val="single" w:sz="2" w:space="0" w:color="Black"/>
+              <w:left w:val="single" w:sz="2" w:space="0" w:color="Black"/>
+              <w:right w:val="single" w:sz="2" w:space="0" w:color="Black"/>
+            </w:tcBorders>
+          </w:tcPr>
+          <w:p>
+            <w:pPr>
+              <w:jc w:val="center"/>
+            </w:pPr>
+            <w:r>
+              <w:rPr>
+                <w:lang w:val="en-GB"/>
+                <w:rFonts w:ascii="Times New Roman" w:hAnsi="Times New Roman" w:cs="Times New Roman"/>
+                <w:sz w:val="18"/>
+                <w:szCs w:val="18"/>
+              </w:rPr>
+              <w:t xml:space="preserve">A5020-1-N2               </w:t>
+            </w:r>
+          </w:p>
+        </w:tc>
+        <w:tc>
+          <w:tcPr>
+            <w:tcW w:w="30" w:type="dxa"/>
+            <w:vAlign w:val="center"/>
+            <w:tcBorders>
+              <w:top w:val="single" w:sz="2" w:space="0" w:color="Black"/>
+              <w:bottom w:val="single" w:sz="2" w:space="0" w:color="Black"/>
+              <w:left w:val="single" w:sz="2" w:space="0" w:color="Black"/>
+              <w:right w:val="single" w:sz="2" w:space="0" w:color="Black"/>
+            </w:tcBorders>
+          </w:tcPr>
+          <w:p>
+            <w:pPr>
+              <w:jc w:val="center"/>
+            </w:pPr>
+            <w:r>
+              <w:rPr>
+                <w:lang w:val="en-GB"/>
+                <w:rFonts w:ascii="Times New Roman" w:hAnsi="Times New Roman" w:cs="Times New Roman"/>
+                <w:sz w:val="18"/>
+                <w:szCs w:val="18"/>
+              </w:rPr>
+              <w:t>Лучени кръгчета</w:t>
+            </w:r>
+          </w:p>
+        </w:tc>
+        <w:tc>
+          <w:tcPr>
+            <w:tcW w:w="30" w:type="dxa"/>
+            <w:vAlign w:val="center"/>
+            <w:tcBorders>
+              <w:top w:val="single" w:sz="2" w:space="0" w:color="Black"/>
+              <w:bottom w:val="single" w:sz="2" w:space="0" w:color="Black"/>
+              <w:left w:val="single" w:sz="2" w:space="0" w:color="Black"/>
+              <w:right w:val="single" w:sz="2" w:space="0" w:color="Black"/>
+            </w:tcBorders>
+          </w:tcPr>
+          <w:p>
+            <w:pPr>
+              <w:jc w:val="center"/>
+            </w:pPr>
+            <w:r>
+              <w:rPr>
+                <w:lang w:val="en-GB"/>
+                <w:rFonts w:ascii="Times New Roman" w:hAnsi="Times New Roman" w:cs="Times New Roman"/>
+                <w:sz w:val="18"/>
+                <w:szCs w:val="18"/>
+              </w:rPr>
+              <w:t>Бацилус</w:t>
+            </w:r>
+          </w:p>
+        </w:tc>
+        <w:tc>
+          <w:tcPr>
+            <w:tcW w:w="30" w:type="dxa"/>
+            <w:vAlign w:val="center"/>
+            <w:tcBorders>
+              <w:top w:val="single" w:sz="2" w:space="0" w:color="Black"/>
+              <w:bottom w:val="single" w:sz="2" w:space="0" w:color="Black"/>
+              <w:left w:val="single" w:sz="2" w:space="0" w:color="Black"/>
+              <w:right w:val="single" w:sz="2" w:space="0" w:color="Black"/>
+            </w:tcBorders>
+          </w:tcPr>
+          <w:p>
+            <w:pPr>
+              <w:jc w:val="center"/>
+            </w:pPr>
+          </w:p>
+        </w:tc>
+        <w:tc>
+          <w:tcPr>
+            <w:tcW w:w="30" w:type="dxa"/>
+            <w:vAlign w:val="center"/>
+            <w:tcBorders>
+              <w:top w:val="single" w:sz="2" w:space="0" w:color="Black"/>
+              <w:bottom w:val="single" w:sz="2" w:space="0" w:color="Black"/>
+              <w:left w:val="single" w:sz="2" w:space="0" w:color="Black"/>
+              <w:right w:val="single" w:sz="2" w:space="0" w:color="Black"/>
+            </w:tcBorders>
+          </w:tcPr>
+          <w:p>
+            <w:pPr>
+              <w:jc w:val="center"/>
+            </w:pPr>
+            <w:r>
+              <w:rPr>
+                <w:lang w:val="en-GB"/>
+                <w:rFonts w:ascii="Times New Roman" w:hAnsi="Times New Roman" w:cs="Times New Roman"/>
+                <w:sz w:val="18"/>
+                <w:szCs w:val="18"/>
+              </w:rPr>
+              <w:t xml:space="preserve"> БДС ...</w:t>
+            </w:r>
+          </w:p>
+        </w:tc>
+        <w:tc>
+          <w:tcPr>
+            <w:tcW w:w="30" w:type="dxa"/>
+            <w:vAlign w:val="center"/>
+            <w:tcBorders>
+              <w:top w:val="single" w:sz="2" w:space="0" w:color="Black"/>
+              <w:bottom w:val="single" w:sz="2" w:space="0" w:color="Black"/>
+              <w:left w:val="single" w:sz="2" w:space="0" w:color="Black"/>
+              <w:right w:val="single" w:sz="2" w:space="0" w:color="Black"/>
+            </w:tcBorders>
+          </w:tcPr>
+          <w:p>
+            <w:pPr>
+              <w:jc w:val="center"/>
+            </w:pPr>
+            <w:r>
+              <w:rPr>
+                <w:lang w:val="en-GB"/>
+                <w:rFonts w:ascii="Times New Roman" w:hAnsi="Times New Roman" w:cs="Times New Roman"/>
+                <w:sz w:val="18"/>
+                <w:szCs w:val="18"/>
+              </w:rPr>
+              <w:t>asd</w:t>
+            </w:r>
+          </w:p>
+        </w:tc>
+        <w:tc>
+          <w:tcPr>
+            <w:tcW w:w="30" w:type="dxa"/>
+            <w:vAlign w:val="center"/>
+            <w:tcBorders>
+              <w:top w:val="single" w:sz="2" w:space="0" w:color="Black"/>
+              <w:bottom w:val="single" w:sz="2" w:space="0" w:color="Black"/>
+              <w:left w:val="single" w:sz="2" w:space="0" w:color="Black"/>
+              <w:right w:val="single" w:sz="2" w:space="0" w:color="Black"/>
+            </w:tcBorders>
+          </w:tcPr>
+          <w:p>
+            <w:pPr>
+              <w:jc w:val="center"/>
+            </w:pPr>
+          </w:p>
+        </w:tc>
+        <w:tc>
+          <w:tcPr>
+            <w:tcW w:w="30" w:type="dxa"/>
+            <w:vAlign w:val="center"/>
+            <w:tcBorders>
+              <w:top w:val="single" w:sz="2" w:space="0" w:color="Black"/>
+              <w:bottom w:val="single" w:sz="2" w:space="0" w:color="Black"/>
+              <w:left w:val="single" w:sz="2" w:space="0" w:color="Black"/>
+              <w:right w:val="single" w:sz="2" w:space="0" w:color="Black"/>
+            </w:tcBorders>
+          </w:tcPr>
+          <w:p>
+            <w:pPr>
+              <w:jc w:val="center"/>
+            </w:pPr>
+          </w:p>
+        </w:tc>
+      </w:tr>
     </w:tbl>
   </w:body>
 </w:document>
@@ -1650,6 +2335,36 @@
 </w:endnotes>
 </file>
 
+<file path=word/footer1.xml><?xml version="1.0" encoding="utf-8"?>
+<w:ftr xmlns:wpc="http://schemas.microsoft.com/office/word/2010/wordprocessingCanvas" xmlns:cx="http://schemas.microsoft.com/office/drawing/2014/chartex" xmlns:cx1="http://schemas.microsoft.com/office/drawing/2015/9/8/chartex" xmlns:mc="http://schemas.openxmlformats.org/markup-compatibility/2006" xmlns:o="urn:schemas-microsoft-com:office:office" xmlns:r="http://schemas.openxmlformats.org/officeDocument/2006/relationships" xmlns:m="http://schemas.openxmlformats.org/officeDocument/2006/math" xmlns:v="urn:schemas-microsoft-com:vml" xmlns:wp14="http://schemas.microsoft.com/office/word/2010/wordprocessingDrawing" xmlns:wp="http://schemas.openxmlformats.org/drawingml/2006/wordprocessingDrawing" xmlns:w10="urn:schemas-microsoft-com:office:word" xmlns:w="http://schemas.openxmlformats.org/wordprocessingml/2006/main" xmlns:w14="http://schemas.microsoft.com/office/word/2010/wordml" xmlns:w15="http://schemas.microsoft.com/office/word/2012/wordml" xmlns:w16se="http://schemas.microsoft.com/office/word/2015/wordml/symex" xmlns:wpg="http://schemas.microsoft.com/office/word/2010/wordprocessingGroup" xmlns:wpi="http://schemas.microsoft.com/office/word/2010/wordprocessingInk" xmlns:wne="http://schemas.microsoft.com/office/word/2006/wordml" xmlns:wps="http://schemas.microsoft.com/office/word/2010/wordprocessingShape" mc:Ignorable="w14 w15 w16se wp14">
+  <w:p>
+    <w:pPr>
+      <w:pStyle w:val="Footer"/>
+    </w:pPr>
+  </w:p>
+</w:ftr>
+</file>
+
+<file path=word/footer2.xml><?xml version="1.0" encoding="utf-8"?>
+<w:ftr xmlns:wpc="http://schemas.microsoft.com/office/word/2010/wordprocessingCanvas" xmlns:cx="http://schemas.microsoft.com/office/drawing/2014/chartex" xmlns:cx1="http://schemas.microsoft.com/office/drawing/2015/9/8/chartex" xmlns:mc="http://schemas.openxmlformats.org/markup-compatibility/2006" xmlns:o="urn:schemas-microsoft-com:office:office" xmlns:r="http://schemas.openxmlformats.org/officeDocument/2006/relationships" xmlns:m="http://schemas.openxmlformats.org/officeDocument/2006/math" xmlns:v="urn:schemas-microsoft-com:vml" xmlns:wp14="http://schemas.microsoft.com/office/word/2010/wordprocessingDrawing" xmlns:wp="http://schemas.openxmlformats.org/drawingml/2006/wordprocessingDrawing" xmlns:w10="urn:schemas-microsoft-com:office:word" xmlns:w="http://schemas.openxmlformats.org/wordprocessingml/2006/main" xmlns:w14="http://schemas.microsoft.com/office/word/2010/wordml" xmlns:w15="http://schemas.microsoft.com/office/word/2012/wordml" xmlns:w16se="http://schemas.microsoft.com/office/word/2015/wordml/symex" xmlns:wpg="http://schemas.microsoft.com/office/word/2010/wordprocessingGroup" xmlns:wpi="http://schemas.microsoft.com/office/word/2010/wordprocessingInk" xmlns:wne="http://schemas.microsoft.com/office/word/2006/wordml" xmlns:wps="http://schemas.microsoft.com/office/word/2010/wordprocessingShape" mc:Ignorable="w14 w15 w16se wp14">
+  <w:p>
+    <w:pPr>
+      <w:pStyle w:val="Footer"/>
+    </w:pPr>
+  </w:p>
+</w:ftr>
+</file>
+
+<file path=word/footer3.xml><?xml version="1.0" encoding="utf-8"?>
+<w:ftr xmlns:wpc="http://schemas.microsoft.com/office/word/2010/wordprocessingCanvas" xmlns:cx="http://schemas.microsoft.com/office/drawing/2014/chartex" xmlns:cx1="http://schemas.microsoft.com/office/drawing/2015/9/8/chartex" xmlns:mc="http://schemas.openxmlformats.org/markup-compatibility/2006" xmlns:o="urn:schemas-microsoft-com:office:office" xmlns:r="http://schemas.openxmlformats.org/officeDocument/2006/relationships" xmlns:m="http://schemas.openxmlformats.org/officeDocument/2006/math" xmlns:v="urn:schemas-microsoft-com:vml" xmlns:wp14="http://schemas.microsoft.com/office/word/2010/wordprocessingDrawing" xmlns:wp="http://schemas.openxmlformats.org/drawingml/2006/wordprocessingDrawing" xmlns:w10="urn:schemas-microsoft-com:office:word" xmlns:w="http://schemas.openxmlformats.org/wordprocessingml/2006/main" xmlns:w14="http://schemas.microsoft.com/office/word/2010/wordml" xmlns:w15="http://schemas.microsoft.com/office/word/2012/wordml" xmlns:w16se="http://schemas.microsoft.com/office/word/2015/wordml/symex" xmlns:wpg="http://schemas.microsoft.com/office/word/2010/wordprocessingGroup" xmlns:wpi="http://schemas.microsoft.com/office/word/2010/wordprocessingInk" xmlns:wne="http://schemas.microsoft.com/office/word/2006/wordml" xmlns:wps="http://schemas.microsoft.com/office/word/2010/wordprocessingShape" mc:Ignorable="w14 w15 w16se wp14">
+  <w:p>
+    <w:pPr>
+      <w:pStyle w:val="Footer"/>
+    </w:pPr>
+  </w:p>
+</w:ftr>
+</file>
+
 <file path=word/footnotes.xml><?xml version="1.0" encoding="utf-8"?>
 <w:footnotes xmlns:wpc="http://schemas.microsoft.com/office/word/2010/wordprocessingCanvas" xmlns:cx="http://schemas.microsoft.com/office/drawing/2014/chartex" xmlns:cx1="http://schemas.microsoft.com/office/drawing/2015/9/8/chartex" xmlns:mc="http://schemas.openxmlformats.org/markup-compatibility/2006" xmlns:o="urn:schemas-microsoft-com:office:office" xmlns:r="http://schemas.openxmlformats.org/officeDocument/2006/relationships" xmlns:m="http://schemas.openxmlformats.org/officeDocument/2006/math" xmlns:v="urn:schemas-microsoft-com:vml" xmlns:wp14="http://schemas.microsoft.com/office/word/2010/wordprocessingDrawing" xmlns:wp="http://schemas.openxmlformats.org/drawingml/2006/wordprocessingDrawing" xmlns:w10="urn:schemas-microsoft-com:office:word" xmlns:w="http://schemas.openxmlformats.org/wordprocessingml/2006/main" xmlns:w14="http://schemas.microsoft.com/office/word/2010/wordml" xmlns:w15="http://schemas.microsoft.com/office/word/2012/wordml" xmlns:w16se="http://schemas.microsoft.com/office/word/2015/wordml/symex" xmlns:wpg="http://schemas.microsoft.com/office/word/2010/wordprocessingGroup" xmlns:wpi="http://schemas.microsoft.com/office/word/2010/wordprocessingInk" xmlns:wne="http://schemas.microsoft.com/office/word/2006/wordml" xmlns:wps="http://schemas.microsoft.com/office/word/2010/wordprocessingShape" mc:Ignorable="w14 w15 w16se wp14">
   <w:footnote w:type="separator" w:id="-1">
@@ -1676,6 +2391,16 @@
 </file>
 
 <file path=word/header1.xml><?xml version="1.0" encoding="utf-8"?>
+<w:hdr xmlns:wpc="http://schemas.microsoft.com/office/word/2010/wordprocessingCanvas" xmlns:cx="http://schemas.microsoft.com/office/drawing/2014/chartex" xmlns:cx1="http://schemas.microsoft.com/office/drawing/2015/9/8/chartex" xmlns:mc="http://schemas.openxmlformats.org/markup-compatibility/2006" xmlns:o="urn:schemas-microsoft-com:office:office" xmlns:r="http://schemas.openxmlformats.org/officeDocument/2006/relationships" xmlns:m="http://schemas.openxmlformats.org/officeDocument/2006/math" xmlns:v="urn:schemas-microsoft-com:vml" xmlns:wp14="http://schemas.microsoft.com/office/word/2010/wordprocessingDrawing" xmlns:wp="http://schemas.openxmlformats.org/drawingml/2006/wordprocessingDrawing" xmlns:w10="urn:schemas-microsoft-com:office:word" xmlns:w="http://schemas.openxmlformats.org/wordprocessingml/2006/main" xmlns:w14="http://schemas.microsoft.com/office/word/2010/wordml" xmlns:w15="http://schemas.microsoft.com/office/word/2012/wordml" xmlns:w16se="http://schemas.microsoft.com/office/word/2015/wordml/symex" xmlns:wpg="http://schemas.microsoft.com/office/word/2010/wordprocessingGroup" xmlns:wpi="http://schemas.microsoft.com/office/word/2010/wordprocessingInk" xmlns:wne="http://schemas.microsoft.com/office/word/2006/wordml" xmlns:wps="http://schemas.microsoft.com/office/word/2010/wordprocessingShape" mc:Ignorable="w14 w15 w16se wp14">
+  <w:p>
+    <w:pPr>
+      <w:pStyle w:val="Header"/>
+    </w:pPr>
+  </w:p>
+</w:hdr>
+</file>
+
+<file path=word/header2.xml><?xml version="1.0" encoding="utf-8"?>
 <w:hdr xmlns:wpc="http://schemas.microsoft.com/office/word/2010/wordprocessingCanvas" xmlns:cx="http://schemas.microsoft.com/office/drawing/2014/chartex" xmlns:cx1="http://schemas.microsoft.com/office/drawing/2015/9/8/chartex" xmlns:mc="http://schemas.openxmlformats.org/markup-compatibility/2006" xmlns:o="urn:schemas-microsoft-com:office:office" xmlns:r="http://schemas.openxmlformats.org/officeDocument/2006/relationships" xmlns:m="http://schemas.openxmlformats.org/officeDocument/2006/math" xmlns:v="urn:schemas-microsoft-com:vml" xmlns:wp14="http://schemas.microsoft.com/office/word/2010/wordprocessingDrawing" xmlns:wp="http://schemas.openxmlformats.org/drawingml/2006/wordprocessingDrawing" xmlns:w10="urn:schemas-microsoft-com:office:word" xmlns:w="http://schemas.openxmlformats.org/wordprocessingml/2006/main" xmlns:w14="http://schemas.microsoft.com/office/word/2010/wordml" xmlns:w15="http://schemas.microsoft.com/office/word/2012/wordml" xmlns:w16se="http://schemas.microsoft.com/office/word/2015/wordml/symex" xmlns:wpg="http://schemas.microsoft.com/office/word/2010/wordprocessingGroup" xmlns:wpi="http://schemas.microsoft.com/office/word/2010/wordprocessingInk" xmlns:wne="http://schemas.microsoft.com/office/word/2006/wordml" xmlns:wps="http://schemas.microsoft.com/office/word/2010/wordprocessingShape" mc:Ignorable="w14 w15 w16se wp14">
   <w:p>
     <w:pPr>
@@ -1751,6 +2476,53 @@
     <w:r>
       <w:fldChar w:fldCharType="end"/>
     </w:r>
+  </w:p>
+  <w:p>
+    <w:pPr>
+      <w:pStyle w:val="Header"/>
+      <w:jc w:val="right"/>
+      <w:rPr>
+        <w:lang w:val="en-GB"/>
+      </w:rPr>
+    </w:pPr>
+    <w:proofErr w:type="spellStart"/>
+    <w:r>
+      <w:t>Протокол</w:t>
+    </w:r>
+    <w:proofErr w:type="spellEnd"/>
+    <w:r>
+      <w:t xml:space="preserve"> №</w:t>
+    </w:r>
+    <w:r>
+      <w:rPr>
+        <w:lang w:val="en-GB"/>
+      </w:rPr>
+      <w:t>A5020</w:t>
+    </w:r>
+    <w:r>
+      <w:rPr>
+        <w:lang w:val="en-GB"/>
+      </w:rPr>
+      <w:t>/</w:t>
+    </w:r>
+    <w:r>
+      <w:rPr>
+        <w:lang w:val="en-GB"/>
+      </w:rPr>
+      <w:t>07.05.2016</w:t>
+    </w:r>
+    <w:bookmarkStart w:id="0" w:name="_GoBack"/>
+    <w:bookmarkEnd w:id="0"/>
+  </w:p>
+</w:hdr>
+</file>
+
+<file path=word/header3.xml><?xml version="1.0" encoding="utf-8"?>
+<w:hdr xmlns:wpc="http://schemas.microsoft.com/office/word/2010/wordprocessingCanvas" xmlns:cx="http://schemas.microsoft.com/office/drawing/2014/chartex" xmlns:cx1="http://schemas.microsoft.com/office/drawing/2015/9/8/chartex" xmlns:mc="http://schemas.openxmlformats.org/markup-compatibility/2006" xmlns:o="urn:schemas-microsoft-com:office:office" xmlns:r="http://schemas.openxmlformats.org/officeDocument/2006/relationships" xmlns:m="http://schemas.openxmlformats.org/officeDocument/2006/math" xmlns:v="urn:schemas-microsoft-com:vml" xmlns:wp14="http://schemas.microsoft.com/office/word/2010/wordprocessingDrawing" xmlns:wp="http://schemas.openxmlformats.org/drawingml/2006/wordprocessingDrawing" xmlns:w10="urn:schemas-microsoft-com:office:word" xmlns:w="http://schemas.openxmlformats.org/wordprocessingml/2006/main" xmlns:w14="http://schemas.microsoft.com/office/word/2010/wordml" xmlns:w15="http://schemas.microsoft.com/office/word/2012/wordml" xmlns:w16se="http://schemas.microsoft.com/office/word/2015/wordml/symex" xmlns:wpg="http://schemas.microsoft.com/office/word/2010/wordprocessingGroup" xmlns:wpi="http://schemas.microsoft.com/office/word/2010/wordprocessingInk" xmlns:wne="http://schemas.microsoft.com/office/word/2006/wordml" xmlns:wps="http://schemas.microsoft.com/office/word/2010/wordprocessingShape" mc:Ignorable="w14 w15 w16se wp14">
+  <w:p>
+    <w:pPr>
+      <w:pStyle w:val="Header"/>
+    </w:pPr>
   </w:p>
 </w:hdr>
 </file>

</xml_diff>

<commit_message>
Should be finished with the Protocol ! (may need to polish minor things after I test it more extensively)
</commit_message>
<xml_diff>
--- a/Files/5000-6000/5020/A5020_Protocol.docx
+++ b/Files/5000-6000/5020/A5020_Protocol.docx
@@ -1390,35 +1390,23 @@
     <w:tbl>
       <w:tblPr>
         <w:tblStyle w:val="TableGrid"/>
-        <w:tblW w:w="5000" w:type="auto"/>
+        <w:tblW w:w="5000" w:type="pct"/>
         <w:tblLook w:val="04A0"/>
       </w:tblPr>
-      <w:tblGrid>
-        <w:gridCol w:w="2310"/>
-        <w:gridCol w:w="2310"/>
-        <w:gridCol w:w="2310"/>
-        <w:gridCol w:w="2310"/>
-        <w:gridCol w:w="2310"/>
-        <w:gridCol w:w="2310"/>
-        <w:gridCol w:w="2310"/>
-        <w:gridCol w:w="2310"/>
-        <w:gridCol w:w="2310"/>
-      </w:tblGrid>
       <w:tr>
         <w:tc>
           <w:tcPr>
             <w:tcW w:w="30" w:type="dxa"/>
             <w:vAlign w:val="center"/>
             <w:tcBorders>
-              <w:top w:val="single" w:sz="2" w:space="0" w:color="Black"/>
-              <w:bottom w:val="single" w:sz="2" w:space="0" w:color="Black"/>
-              <w:left w:val="single" w:sz="2" w:space="0" w:color="Black"/>
-              <w:right w:val="single" w:sz="2" w:space="0" w:color="Black"/>
+              <w:top w:val="single" w:sz="2" w:space="0" w:color="000000"/>
+              <w:bottom w:val="single" w:sz="2" w:space="0" w:color="000000"/>
+              <w:left w:val="single" w:sz="2" w:space="0" w:color="000000"/>
+              <w:right w:val="single" w:sz="2" w:space="0" w:color="000000"/>
             </w:tcBorders>
           </w:tcPr>
           <w:p>
             <w:pPr>
-              <w:ind/>
               <w:jc w:val="center"/>
             </w:pPr>
             <w:r>
@@ -1434,13 +1422,13 @@
         </w:tc>
         <w:tc>
           <w:tcPr>
-            <w:tcW w:w="30" w:type="dxa"/>
+            <w:tcW w:w="31.5" w:type="dxa"/>
             <w:vAlign w:val="center"/>
             <w:tcBorders>
-              <w:top w:val="single" w:sz="2" w:space="0" w:color="Black"/>
-              <w:bottom w:val="single" w:sz="2" w:space="0" w:color="Black"/>
-              <w:left w:val="single" w:sz="2" w:space="0" w:color="Black"/>
-              <w:right w:val="single" w:sz="2" w:space="0" w:color="Black"/>
+              <w:top w:val="single" w:sz="2" w:space="0" w:color="000000"/>
+              <w:bottom w:val="single" w:sz="2" w:space="0" w:color="000000"/>
+              <w:left w:val="single" w:sz="2" w:space="0" w:color="000000"/>
+              <w:right w:val="single" w:sz="2" w:space="0" w:color="000000"/>
             </w:tcBorders>
           </w:tcPr>
           <w:p>
@@ -1460,13 +1448,13 @@
         </w:tc>
         <w:tc>
           <w:tcPr>
-            <w:tcW w:w="30" w:type="dxa"/>
+            <w:tcW w:w="33" w:type="dxa"/>
             <w:vAlign w:val="center"/>
             <w:tcBorders>
-              <w:top w:val="single" w:sz="2" w:space="0" w:color="Black"/>
-              <w:bottom w:val="single" w:sz="2" w:space="0" w:color="Black"/>
-              <w:left w:val="single" w:sz="2" w:space="0" w:color="Black"/>
-              <w:right w:val="single" w:sz="2" w:space="0" w:color="Black"/>
+              <w:top w:val="single" w:sz="2" w:space="0" w:color="000000"/>
+              <w:bottom w:val="single" w:sz="2" w:space="0" w:color="000000"/>
+              <w:left w:val="single" w:sz="2" w:space="0" w:color="000000"/>
+              <w:right w:val="single" w:sz="2" w:space="0" w:color="000000"/>
             </w:tcBorders>
           </w:tcPr>
           <w:p>
@@ -1486,13 +1474,13 @@
         </w:tc>
         <w:tc>
           <w:tcPr>
-            <w:tcW w:w="30" w:type="dxa"/>
+            <w:tcW w:w="34.5" w:type="dxa"/>
             <w:vAlign w:val="center"/>
             <w:tcBorders>
-              <w:top w:val="single" w:sz="2" w:space="0" w:color="Black"/>
-              <w:bottom w:val="single" w:sz="2" w:space="0" w:color="Black"/>
-              <w:left w:val="single" w:sz="2" w:space="0" w:color="Black"/>
-              <w:right w:val="single" w:sz="2" w:space="0" w:color="Black"/>
+              <w:top w:val="single" w:sz="2" w:space="0" w:color="000000"/>
+              <w:bottom w:val="single" w:sz="2" w:space="0" w:color="000000"/>
+              <w:left w:val="single" w:sz="2" w:space="0" w:color="000000"/>
+              <w:right w:val="single" w:sz="2" w:space="0" w:color="000000"/>
             </w:tcBorders>
           </w:tcPr>
           <w:p>
@@ -1512,13 +1500,13 @@
         </w:tc>
         <w:tc>
           <w:tcPr>
-            <w:tcW w:w="30" w:type="dxa"/>
+            <w:tcW w:w="36" w:type="dxa"/>
             <w:vAlign w:val="center"/>
             <w:tcBorders>
-              <w:top w:val="single" w:sz="2" w:space="0" w:color="Black"/>
-              <w:bottom w:val="single" w:sz="2" w:space="0" w:color="Black"/>
-              <w:left w:val="single" w:sz="2" w:space="0" w:color="Black"/>
-              <w:right w:val="single" w:sz="2" w:space="0" w:color="Black"/>
+              <w:top w:val="single" w:sz="2" w:space="0" w:color="000000"/>
+              <w:bottom w:val="single" w:sz="2" w:space="0" w:color="000000"/>
+              <w:left w:val="single" w:sz="2" w:space="0" w:color="000000"/>
+              <w:right w:val="single" w:sz="2" w:space="0" w:color="000000"/>
             </w:tcBorders>
           </w:tcPr>
           <w:p>
@@ -1538,13 +1526,13 @@
         </w:tc>
         <w:tc>
           <w:tcPr>
-            <w:tcW w:w="30" w:type="dxa"/>
+            <w:tcW w:w="37.5" w:type="dxa"/>
             <w:vAlign w:val="center"/>
             <w:tcBorders>
-              <w:top w:val="single" w:sz="2" w:space="0" w:color="Black"/>
-              <w:bottom w:val="single" w:sz="2" w:space="0" w:color="Black"/>
-              <w:left w:val="single" w:sz="2" w:space="0" w:color="Black"/>
-              <w:right w:val="single" w:sz="2" w:space="0" w:color="Black"/>
+              <w:top w:val="single" w:sz="2" w:space="0" w:color="000000"/>
+              <w:bottom w:val="single" w:sz="2" w:space="0" w:color="000000"/>
+              <w:left w:val="single" w:sz="2" w:space="0" w:color="000000"/>
+              <w:right w:val="single" w:sz="2" w:space="0" w:color="000000"/>
             </w:tcBorders>
           </w:tcPr>
           <w:p>
@@ -1564,13 +1552,13 @@
         </w:tc>
         <w:tc>
           <w:tcPr>
-            <w:tcW w:w="30" w:type="dxa"/>
+            <w:tcW w:w="39" w:type="dxa"/>
             <w:vAlign w:val="center"/>
             <w:tcBorders>
-              <w:top w:val="single" w:sz="2" w:space="0" w:color="Black"/>
-              <w:bottom w:val="single" w:sz="2" w:space="0" w:color="Black"/>
-              <w:left w:val="single" w:sz="2" w:space="0" w:color="Black"/>
-              <w:right w:val="single" w:sz="2" w:space="0" w:color="Black"/>
+              <w:top w:val="single" w:sz="2" w:space="0" w:color="000000"/>
+              <w:bottom w:val="single" w:sz="2" w:space="0" w:color="000000"/>
+              <w:left w:val="single" w:sz="2" w:space="0" w:color="000000"/>
+              <w:right w:val="single" w:sz="2" w:space="0" w:color="000000"/>
             </w:tcBorders>
           </w:tcPr>
           <w:p>
@@ -1590,13 +1578,13 @@
         </w:tc>
         <w:tc>
           <w:tcPr>
-            <w:tcW w:w="30" w:type="dxa"/>
+            <w:tcW w:w="40.5" w:type="dxa"/>
             <w:vAlign w:val="center"/>
             <w:tcBorders>
-              <w:top w:val="single" w:sz="2" w:space="0" w:color="Black"/>
-              <w:bottom w:val="single" w:sz="2" w:space="0" w:color="Black"/>
-              <w:left w:val="single" w:sz="2" w:space="0" w:color="Black"/>
-              <w:right w:val="single" w:sz="2" w:space="0" w:color="Black"/>
+              <w:top w:val="single" w:sz="2" w:space="0" w:color="000000"/>
+              <w:bottom w:val="single" w:sz="2" w:space="0" w:color="000000"/>
+              <w:left w:val="single" w:sz="2" w:space="0" w:color="000000"/>
+              <w:right w:val="single" w:sz="2" w:space="0" w:color="000000"/>
             </w:tcBorders>
           </w:tcPr>
           <w:p>
@@ -1616,13 +1604,13 @@
         </w:tc>
         <w:tc>
           <w:tcPr>
-            <w:tcW w:w="30" w:type="dxa"/>
+            <w:tcW w:w="42" w:type="dxa"/>
             <w:vAlign w:val="center"/>
             <w:tcBorders>
-              <w:top w:val="single" w:sz="2" w:space="0" w:color="Black"/>
-              <w:bottom w:val="single" w:sz="2" w:space="0" w:color="Black"/>
-              <w:left w:val="single" w:sz="2" w:space="0" w:color="Black"/>
-              <w:right w:val="single" w:sz="2" w:space="0" w:color="Black"/>
+              <w:top w:val="single" w:sz="2" w:space="0" w:color="000000"/>
+              <w:bottom w:val="single" w:sz="2" w:space="0" w:color="000000"/>
+              <w:left w:val="single" w:sz="2" w:space="0" w:color="000000"/>
+              <w:right w:val="single" w:sz="2" w:space="0" w:color="000000"/>
             </w:tcBorders>
           </w:tcPr>
           <w:p>
@@ -1647,10 +1635,10 @@
             <w:tcW w:w="30" w:type="dxa"/>
             <w:vAlign w:val="center"/>
             <w:tcBorders>
-              <w:top w:val="single" w:sz="2" w:space="0" w:color="Black"/>
-              <w:bottom w:val="single" w:sz="2" w:space="0" w:color="Black"/>
-              <w:left w:val="single" w:sz="2" w:space="0" w:color="Black"/>
-              <w:right w:val="single" w:sz="2" w:space="0" w:color="Black"/>
+              <w:top w:val="single" w:sz="2" w:space="0" w:color="000000"/>
+              <w:bottom w:val="single" w:sz="2" w:space="0" w:color="000000"/>
+              <w:left w:val="single" w:sz="2" w:space="0" w:color="000000"/>
+              <w:right w:val="single" w:sz="2" w:space="0" w:color="000000"/>
             </w:tcBorders>
           </w:tcPr>
           <w:p>
@@ -1671,13 +1659,13 @@
         </w:tc>
         <w:tc>
           <w:tcPr>
-            <w:tcW w:w="30" w:type="dxa"/>
+            <w:tcW w:w="31.5" w:type="dxa"/>
             <w:vAlign w:val="center"/>
             <w:tcBorders>
-              <w:top w:val="single" w:sz="2" w:space="0" w:color="Black"/>
-              <w:bottom w:val="single" w:sz="2" w:space="0" w:color="Black"/>
-              <w:left w:val="single" w:sz="2" w:space="0" w:color="Black"/>
-              <w:right w:val="single" w:sz="2" w:space="0" w:color="Black"/>
+              <w:top w:val="single" w:sz="2" w:space="0" w:color="000000"/>
+              <w:bottom w:val="single" w:sz="2" w:space="0" w:color="000000"/>
+              <w:left w:val="single" w:sz="2" w:space="0" w:color="000000"/>
+              <w:right w:val="single" w:sz="2" w:space="0" w:color="000000"/>
             </w:tcBorders>
           </w:tcPr>
           <w:p>
@@ -1698,13 +1686,13 @@
         </w:tc>
         <w:tc>
           <w:tcPr>
-            <w:tcW w:w="30" w:type="dxa"/>
+            <w:tcW w:w="33" w:type="dxa"/>
             <w:vAlign w:val="center"/>
             <w:tcBorders>
-              <w:top w:val="single" w:sz="2" w:space="0" w:color="Black"/>
-              <w:bottom w:val="single" w:sz="2" w:space="0" w:color="Black"/>
-              <w:left w:val="single" w:sz="2" w:space="0" w:color="Black"/>
-              <w:right w:val="single" w:sz="2" w:space="0" w:color="Black"/>
+              <w:top w:val="single" w:sz="2" w:space="0" w:color="000000"/>
+              <w:bottom w:val="single" w:sz="2" w:space="0" w:color="000000"/>
+              <w:left w:val="single" w:sz="2" w:space="0" w:color="000000"/>
+              <w:right w:val="single" w:sz="2" w:space="0" w:color="000000"/>
             </w:tcBorders>
           </w:tcPr>
           <w:p>
@@ -1725,13 +1713,13 @@
         </w:tc>
         <w:tc>
           <w:tcPr>
-            <w:tcW w:w="30" w:type="dxa"/>
+            <w:tcW w:w="34.5" w:type="dxa"/>
             <w:vAlign w:val="center"/>
             <w:tcBorders>
-              <w:top w:val="single" w:sz="2" w:space="0" w:color="Black"/>
-              <w:bottom w:val="single" w:sz="2" w:space="0" w:color="Black"/>
-              <w:left w:val="single" w:sz="2" w:space="0" w:color="Black"/>
-              <w:right w:val="single" w:sz="2" w:space="0" w:color="Black"/>
+              <w:top w:val="single" w:sz="2" w:space="0" w:color="000000"/>
+              <w:bottom w:val="single" w:sz="2" w:space="0" w:color="000000"/>
+              <w:left w:val="single" w:sz="2" w:space="0" w:color="000000"/>
+              <w:right w:val="single" w:sz="2" w:space="0" w:color="000000"/>
             </w:tcBorders>
           </w:tcPr>
           <w:p>
@@ -1752,13 +1740,13 @@
         </w:tc>
         <w:tc>
           <w:tcPr>
-            <w:tcW w:w="30" w:type="dxa"/>
+            <w:tcW w:w="36" w:type="dxa"/>
             <w:vAlign w:val="center"/>
             <w:tcBorders>
-              <w:top w:val="single" w:sz="2" w:space="0" w:color="Black"/>
-              <w:bottom w:val="single" w:sz="2" w:space="0" w:color="Black"/>
-              <w:left w:val="single" w:sz="2" w:space="0" w:color="Black"/>
-              <w:right w:val="single" w:sz="2" w:space="0" w:color="Black"/>
+              <w:top w:val="single" w:sz="2" w:space="0" w:color="000000"/>
+              <w:bottom w:val="single" w:sz="2" w:space="0" w:color="000000"/>
+              <w:left w:val="single" w:sz="2" w:space="0" w:color="000000"/>
+              <w:right w:val="single" w:sz="2" w:space="0" w:color="000000"/>
             </w:tcBorders>
           </w:tcPr>
           <w:p>
@@ -1779,13 +1767,13 @@
         </w:tc>
         <w:tc>
           <w:tcPr>
-            <w:tcW w:w="30" w:type="dxa"/>
+            <w:tcW w:w="37.5" w:type="dxa"/>
             <w:vAlign w:val="center"/>
             <w:tcBorders>
-              <w:top w:val="single" w:sz="2" w:space="0" w:color="Black"/>
-              <w:bottom w:val="single" w:sz="2" w:space="0" w:color="Black"/>
-              <w:left w:val="single" w:sz="2" w:space="0" w:color="Black"/>
-              <w:right w:val="single" w:sz="2" w:space="0" w:color="Black"/>
+              <w:top w:val="single" w:sz="2" w:space="0" w:color="000000"/>
+              <w:bottom w:val="single" w:sz="2" w:space="0" w:color="000000"/>
+              <w:left w:val="single" w:sz="2" w:space="0" w:color="000000"/>
+              <w:right w:val="single" w:sz="2" w:space="0" w:color="000000"/>
             </w:tcBorders>
           </w:tcPr>
           <w:p>
@@ -1806,13 +1794,13 @@
         </w:tc>
         <w:tc>
           <w:tcPr>
-            <w:tcW w:w="30" w:type="dxa"/>
+            <w:tcW w:w="39" w:type="dxa"/>
             <w:vAlign w:val="center"/>
             <w:tcBorders>
-              <w:top w:val="single" w:sz="2" w:space="0" w:color="Black"/>
-              <w:bottom w:val="single" w:sz="2" w:space="0" w:color="Black"/>
-              <w:left w:val="single" w:sz="2" w:space="0" w:color="Black"/>
-              <w:right w:val="single" w:sz="2" w:space="0" w:color="Black"/>
+              <w:top w:val="single" w:sz="2" w:space="0" w:color="000000"/>
+              <w:bottom w:val="single" w:sz="2" w:space="0" w:color="000000"/>
+              <w:left w:val="single" w:sz="2" w:space="0" w:color="000000"/>
+              <w:right w:val="single" w:sz="2" w:space="0" w:color="000000"/>
             </w:tcBorders>
           </w:tcPr>
           <w:p>
@@ -1833,13 +1821,13 @@
         </w:tc>
         <w:tc>
           <w:tcPr>
-            <w:tcW w:w="30" w:type="dxa"/>
+            <w:tcW w:w="40.5" w:type="dxa"/>
             <w:vAlign w:val="center"/>
             <w:tcBorders>
-              <w:top w:val="single" w:sz="2" w:space="0" w:color="Black"/>
-              <w:bottom w:val="single" w:sz="2" w:space="0" w:color="Black"/>
-              <w:left w:val="single" w:sz="2" w:space="0" w:color="Black"/>
-              <w:right w:val="single" w:sz="2" w:space="0" w:color="Black"/>
+              <w:top w:val="single" w:sz="2" w:space="0" w:color="000000"/>
+              <w:bottom w:val="single" w:sz="2" w:space="0" w:color="000000"/>
+              <w:left w:val="single" w:sz="2" w:space="0" w:color="000000"/>
+              <w:right w:val="single" w:sz="2" w:space="0" w:color="000000"/>
             </w:tcBorders>
           </w:tcPr>
           <w:p>
@@ -1860,13 +1848,13 @@
         </w:tc>
         <w:tc>
           <w:tcPr>
-            <w:tcW w:w="30" w:type="dxa"/>
+            <w:tcW w:w="42" w:type="dxa"/>
             <w:vAlign w:val="center"/>
             <w:tcBorders>
-              <w:top w:val="single" w:sz="2" w:space="0" w:color="Black"/>
-              <w:bottom w:val="single" w:sz="2" w:space="0" w:color="Black"/>
-              <w:left w:val="single" w:sz="2" w:space="0" w:color="Black"/>
-              <w:right w:val="single" w:sz="2" w:space="0" w:color="Black"/>
+              <w:top w:val="single" w:sz="2" w:space="0" w:color="000000"/>
+              <w:bottom w:val="single" w:sz="2" w:space="0" w:color="000000"/>
+              <w:left w:val="single" w:sz="2" w:space="0" w:color="000000"/>
+              <w:right w:val="single" w:sz="2" w:space="0" w:color="000000"/>
             </w:tcBorders>
           </w:tcPr>
           <w:p>
@@ -1892,15 +1880,14 @@
             <w:tcW w:w="30" w:type="dxa"/>
             <w:vAlign w:val="center"/>
             <w:tcBorders>
-              <w:top w:val="single" w:sz="2" w:space="0" w:color="Black"/>
-              <w:bottom w:val="single" w:sz="2" w:space="0" w:color="Black"/>
-              <w:left w:val="single" w:sz="2" w:space="0" w:color="Black"/>
-              <w:right w:val="single" w:sz="2" w:space="0" w:color="Black"/>
+              <w:top w:val="single" w:sz="2" w:space="0" w:color="000000"/>
+              <w:bottom w:val="single" w:sz="2" w:space="0" w:color="000000"/>
+              <w:left w:val="single" w:sz="2" w:space="0" w:color="000000"/>
+              <w:right w:val="single" w:sz="2" w:space="0" w:color="000000"/>
             </w:tcBorders>
           </w:tcPr>
           <w:p>
             <w:pPr>
-              <w:ind/>
               <w:jc w:val="center"/>
             </w:pPr>
             <w:r>
@@ -1916,13 +1903,13 @@
         </w:tc>
         <w:tc>
           <w:tcPr>
-            <w:tcW w:w="30" w:type="dxa"/>
+            <w:tcW w:w="31.5" w:type="dxa"/>
             <w:vAlign w:val="center"/>
             <w:tcBorders>
-              <w:top w:val="single" w:sz="2" w:space="0" w:color="Black"/>
-              <w:bottom w:val="single" w:sz="2" w:space="0" w:color="Black"/>
-              <w:left w:val="single" w:sz="2" w:space="0" w:color="Black"/>
-              <w:right w:val="single" w:sz="2" w:space="0" w:color="Black"/>
+              <w:top w:val="single" w:sz="2" w:space="0" w:color="000000"/>
+              <w:bottom w:val="single" w:sz="2" w:space="0" w:color="000000"/>
+              <w:left w:val="single" w:sz="2" w:space="0" w:color="000000"/>
+              <w:right w:val="single" w:sz="2" w:space="0" w:color="000000"/>
             </w:tcBorders>
           </w:tcPr>
           <w:p>
@@ -1942,13 +1929,13 @@
         </w:tc>
         <w:tc>
           <w:tcPr>
-            <w:tcW w:w="30" w:type="dxa"/>
+            <w:tcW w:w="33" w:type="dxa"/>
             <w:vAlign w:val="center"/>
             <w:tcBorders>
-              <w:top w:val="single" w:sz="2" w:space="0" w:color="Black"/>
-              <w:bottom w:val="single" w:sz="2" w:space="0" w:color="Black"/>
-              <w:left w:val="single" w:sz="2" w:space="0" w:color="Black"/>
-              <w:right w:val="single" w:sz="2" w:space="0" w:color="Black"/>
+              <w:top w:val="single" w:sz="2" w:space="0" w:color="000000"/>
+              <w:bottom w:val="single" w:sz="2" w:space="0" w:color="000000"/>
+              <w:left w:val="single" w:sz="2" w:space="0" w:color="000000"/>
+              <w:right w:val="single" w:sz="2" w:space="0" w:color="000000"/>
             </w:tcBorders>
           </w:tcPr>
           <w:p>
@@ -1968,13 +1955,13 @@
         </w:tc>
         <w:tc>
           <w:tcPr>
-            <w:tcW w:w="30" w:type="dxa"/>
+            <w:tcW w:w="34.5" w:type="dxa"/>
             <w:vAlign w:val="center"/>
             <w:tcBorders>
-              <w:top w:val="single" w:sz="2" w:space="0" w:color="Black"/>
-              <w:bottom w:val="single" w:sz="2" w:space="0" w:color="Black"/>
-              <w:left w:val="single" w:sz="2" w:space="0" w:color="Black"/>
-              <w:right w:val="single" w:sz="2" w:space="0" w:color="Black"/>
+              <w:top w:val="single" w:sz="2" w:space="0" w:color="000000"/>
+              <w:bottom w:val="single" w:sz="2" w:space="0" w:color="000000"/>
+              <w:left w:val="single" w:sz="2" w:space="0" w:color="000000"/>
+              <w:right w:val="single" w:sz="2" w:space="0" w:color="000000"/>
             </w:tcBorders>
           </w:tcPr>
           <w:p>
@@ -1994,13 +1981,13 @@
         </w:tc>
         <w:tc>
           <w:tcPr>
-            <w:tcW w:w="30" w:type="dxa"/>
+            <w:tcW w:w="36" w:type="dxa"/>
             <w:vAlign w:val="center"/>
             <w:tcBorders>
-              <w:top w:val="single" w:sz="2" w:space="0" w:color="Black"/>
-              <w:bottom w:val="single" w:sz="2" w:space="0" w:color="Black"/>
-              <w:left w:val="single" w:sz="2" w:space="0" w:color="Black"/>
-              <w:right w:val="single" w:sz="2" w:space="0" w:color="Black"/>
+              <w:top w:val="single" w:sz="2" w:space="0" w:color="000000"/>
+              <w:bottom w:val="single" w:sz="2" w:space="0" w:color="000000"/>
+              <w:left w:val="single" w:sz="2" w:space="0" w:color="000000"/>
+              <w:right w:val="single" w:sz="2" w:space="0" w:color="000000"/>
             </w:tcBorders>
           </w:tcPr>
           <w:p>
@@ -2011,13 +1998,13 @@
         </w:tc>
         <w:tc>
           <w:tcPr>
-            <w:tcW w:w="30" w:type="dxa"/>
+            <w:tcW w:w="37.5" w:type="dxa"/>
             <w:vAlign w:val="center"/>
             <w:tcBorders>
-              <w:top w:val="single" w:sz="2" w:space="0" w:color="Black"/>
-              <w:bottom w:val="single" w:sz="2" w:space="0" w:color="Black"/>
-              <w:left w:val="single" w:sz="2" w:space="0" w:color="Black"/>
-              <w:right w:val="single" w:sz="2" w:space="0" w:color="Black"/>
+              <w:top w:val="single" w:sz="2" w:space="0" w:color="000000"/>
+              <w:bottom w:val="single" w:sz="2" w:space="0" w:color="000000"/>
+              <w:left w:val="single" w:sz="2" w:space="0" w:color="000000"/>
+              <w:right w:val="single" w:sz="2" w:space="0" w:color="000000"/>
             </w:tcBorders>
           </w:tcPr>
           <w:p>
@@ -2037,13 +2024,13 @@
         </w:tc>
         <w:tc>
           <w:tcPr>
-            <w:tcW w:w="30" w:type="dxa"/>
+            <w:tcW w:w="39" w:type="dxa"/>
             <w:vAlign w:val="center"/>
             <w:tcBorders>
-              <w:top w:val="single" w:sz="2" w:space="0" w:color="Black"/>
-              <w:bottom w:val="single" w:sz="2" w:space="0" w:color="Black"/>
-              <w:left w:val="single" w:sz="2" w:space="0" w:color="Black"/>
-              <w:right w:val="single" w:sz="2" w:space="0" w:color="Black"/>
+              <w:top w:val="single" w:sz="2" w:space="0" w:color="000000"/>
+              <w:bottom w:val="single" w:sz="2" w:space="0" w:color="000000"/>
+              <w:left w:val="single" w:sz="2" w:space="0" w:color="000000"/>
+              <w:right w:val="single" w:sz="2" w:space="0" w:color="000000"/>
             </w:tcBorders>
           </w:tcPr>
           <w:p>
@@ -2063,13 +2050,13 @@
         </w:tc>
         <w:tc>
           <w:tcPr>
-            <w:tcW w:w="30" w:type="dxa"/>
+            <w:tcW w:w="40.5" w:type="dxa"/>
             <w:vAlign w:val="center"/>
             <w:tcBorders>
-              <w:top w:val="single" w:sz="2" w:space="0" w:color="Black"/>
-              <w:bottom w:val="single" w:sz="2" w:space="0" w:color="Black"/>
-              <w:left w:val="single" w:sz="2" w:space="0" w:color="Black"/>
-              <w:right w:val="single" w:sz="2" w:space="0" w:color="Black"/>
+              <w:top w:val="single" w:sz="2" w:space="0" w:color="000000"/>
+              <w:bottom w:val="single" w:sz="2" w:space="0" w:color="000000"/>
+              <w:left w:val="single" w:sz="2" w:space="0" w:color="000000"/>
+              <w:right w:val="single" w:sz="2" w:space="0" w:color="000000"/>
             </w:tcBorders>
           </w:tcPr>
           <w:p>
@@ -2080,13 +2067,13 @@
         </w:tc>
         <w:tc>
           <w:tcPr>
-            <w:tcW w:w="30" w:type="dxa"/>
+            <w:tcW w:w="42" w:type="dxa"/>
             <w:vAlign w:val="center"/>
             <w:tcBorders>
-              <w:top w:val="single" w:sz="2" w:space="0" w:color="Black"/>
-              <w:bottom w:val="single" w:sz="2" w:space="0" w:color="Black"/>
-              <w:left w:val="single" w:sz="2" w:space="0" w:color="Black"/>
-              <w:right w:val="single" w:sz="2" w:space="0" w:color="Black"/>
+              <w:top w:val="single" w:sz="2" w:space="0" w:color="000000"/>
+              <w:bottom w:val="single" w:sz="2" w:space="0" w:color="000000"/>
+              <w:left w:val="single" w:sz="2" w:space="0" w:color="000000"/>
+              <w:right w:val="single" w:sz="2" w:space="0" w:color="000000"/>
             </w:tcBorders>
           </w:tcPr>
           <w:p>
@@ -2102,36 +2089,27 @@
             <w:tcW w:w="30" w:type="dxa"/>
             <w:vAlign w:val="center"/>
             <w:tcBorders>
-              <w:top w:val="single" w:sz="2" w:space="0" w:color="Black"/>
-              <w:bottom w:val="single" w:sz="2" w:space="0" w:color="Black"/>
-              <w:left w:val="single" w:sz="2" w:space="0" w:color="Black"/>
-              <w:right w:val="single" w:sz="2" w:space="0" w:color="Black"/>
+              <w:top w:val="single" w:sz="2" w:space="0" w:color="000000"/>
+              <w:bottom w:val="single" w:sz="2" w:space="0" w:color="000000"/>
+              <w:left w:val="single" w:sz="2" w:space="0" w:color="000000"/>
+              <w:right w:val="single" w:sz="2" w:space="0" w:color="000000"/>
             </w:tcBorders>
           </w:tcPr>
           <w:p>
             <w:pPr>
               <w:jc w:val="center"/>
             </w:pPr>
-            <w:r>
-              <w:rPr>
-                <w:lang w:val="en-GB"/>
-                <w:rFonts w:ascii="Times New Roman" w:hAnsi="Times New Roman" w:cs="Times New Roman"/>
-                <w:sz w:val="18"/>
-                <w:szCs w:val="18"/>
-              </w:rPr>
-              <w:t>1.</w:t>
-            </w:r>
           </w:p>
         </w:tc>
         <w:tc>
           <w:tcPr>
-            <w:tcW w:w="30" w:type="dxa"/>
+            <w:tcW w:w="31.5" w:type="dxa"/>
             <w:vAlign w:val="center"/>
             <w:tcBorders>
-              <w:top w:val="single" w:sz="2" w:space="0" w:color="Black"/>
-              <w:bottom w:val="single" w:sz="2" w:space="0" w:color="Black"/>
-              <w:left w:val="single" w:sz="2" w:space="0" w:color="Black"/>
-              <w:right w:val="single" w:sz="2" w:space="0" w:color="Black"/>
+              <w:top w:val="single" w:sz="2" w:space="0" w:color="000000"/>
+              <w:bottom w:val="single" w:sz="2" w:space="0" w:color="000000"/>
+              <w:left w:val="single" w:sz="2" w:space="0" w:color="000000"/>
+              <w:right w:val="single" w:sz="2" w:space="0" w:color="000000"/>
             </w:tcBorders>
           </w:tcPr>
           <w:p>
@@ -2151,13 +2129,13 @@
         </w:tc>
         <w:tc>
           <w:tcPr>
-            <w:tcW w:w="30" w:type="dxa"/>
+            <w:tcW w:w="33" w:type="dxa"/>
             <w:vAlign w:val="center"/>
             <w:tcBorders>
-              <w:top w:val="single" w:sz="2" w:space="0" w:color="Black"/>
-              <w:bottom w:val="single" w:sz="2" w:space="0" w:color="Black"/>
-              <w:left w:val="single" w:sz="2" w:space="0" w:color="Black"/>
-              <w:right w:val="single" w:sz="2" w:space="0" w:color="Black"/>
+              <w:top w:val="single" w:sz="2" w:space="0" w:color="000000"/>
+              <w:bottom w:val="single" w:sz="2" w:space="0" w:color="000000"/>
+              <w:left w:val="single" w:sz="2" w:space="0" w:color="000000"/>
+              <w:right w:val="single" w:sz="2" w:space="0" w:color="000000"/>
             </w:tcBorders>
           </w:tcPr>
           <w:p>
@@ -2177,13 +2155,13 @@
         </w:tc>
         <w:tc>
           <w:tcPr>
-            <w:tcW w:w="30" w:type="dxa"/>
+            <w:tcW w:w="34.5" w:type="dxa"/>
             <w:vAlign w:val="center"/>
             <w:tcBorders>
-              <w:top w:val="single" w:sz="2" w:space="0" w:color="Black"/>
-              <w:bottom w:val="single" w:sz="2" w:space="0" w:color="Black"/>
-              <w:left w:val="single" w:sz="2" w:space="0" w:color="Black"/>
-              <w:right w:val="single" w:sz="2" w:space="0" w:color="Black"/>
+              <w:top w:val="single" w:sz="2" w:space="0" w:color="000000"/>
+              <w:bottom w:val="single" w:sz="2" w:space="0" w:color="000000"/>
+              <w:left w:val="single" w:sz="2" w:space="0" w:color="000000"/>
+              <w:right w:val="single" w:sz="2" w:space="0" w:color="000000"/>
             </w:tcBorders>
           </w:tcPr>
           <w:p>
@@ -2203,13 +2181,13 @@
         </w:tc>
         <w:tc>
           <w:tcPr>
-            <w:tcW w:w="30" w:type="dxa"/>
+            <w:tcW w:w="36" w:type="dxa"/>
             <w:vAlign w:val="center"/>
             <w:tcBorders>
-              <w:top w:val="single" w:sz="2" w:space="0" w:color="Black"/>
-              <w:bottom w:val="single" w:sz="2" w:space="0" w:color="Black"/>
-              <w:left w:val="single" w:sz="2" w:space="0" w:color="Black"/>
-              <w:right w:val="single" w:sz="2" w:space="0" w:color="Black"/>
+              <w:top w:val="single" w:sz="2" w:space="0" w:color="000000"/>
+              <w:bottom w:val="single" w:sz="2" w:space="0" w:color="000000"/>
+              <w:left w:val="single" w:sz="2" w:space="0" w:color="000000"/>
+              <w:right w:val="single" w:sz="2" w:space="0" w:color="000000"/>
             </w:tcBorders>
           </w:tcPr>
           <w:p>
@@ -2220,13 +2198,13 @@
         </w:tc>
         <w:tc>
           <w:tcPr>
-            <w:tcW w:w="30" w:type="dxa"/>
+            <w:tcW w:w="37.5" w:type="dxa"/>
             <w:vAlign w:val="center"/>
             <w:tcBorders>
-              <w:top w:val="single" w:sz="2" w:space="0" w:color="Black"/>
-              <w:bottom w:val="single" w:sz="2" w:space="0" w:color="Black"/>
-              <w:left w:val="single" w:sz="2" w:space="0" w:color="Black"/>
-              <w:right w:val="single" w:sz="2" w:space="0" w:color="Black"/>
+              <w:top w:val="single" w:sz="2" w:space="0" w:color="000000"/>
+              <w:bottom w:val="single" w:sz="2" w:space="0" w:color="000000"/>
+              <w:left w:val="single" w:sz="2" w:space="0" w:color="000000"/>
+              <w:right w:val="single" w:sz="2" w:space="0" w:color="000000"/>
             </w:tcBorders>
           </w:tcPr>
           <w:p>
@@ -2246,13 +2224,13 @@
         </w:tc>
         <w:tc>
           <w:tcPr>
-            <w:tcW w:w="30" w:type="dxa"/>
+            <w:tcW w:w="39" w:type="dxa"/>
             <w:vAlign w:val="center"/>
             <w:tcBorders>
-              <w:top w:val="single" w:sz="2" w:space="0" w:color="Black"/>
-              <w:bottom w:val="single" w:sz="2" w:space="0" w:color="Black"/>
-              <w:left w:val="single" w:sz="2" w:space="0" w:color="Black"/>
-              <w:right w:val="single" w:sz="2" w:space="0" w:color="Black"/>
+              <w:top w:val="single" w:sz="2" w:space="0" w:color="000000"/>
+              <w:bottom w:val="single" w:sz="2" w:space="0" w:color="000000"/>
+              <w:left w:val="single" w:sz="2" w:space="0" w:color="000000"/>
+              <w:right w:val="single" w:sz="2" w:space="0" w:color="000000"/>
             </w:tcBorders>
           </w:tcPr>
           <w:p>
@@ -2272,13 +2250,13 @@
         </w:tc>
         <w:tc>
           <w:tcPr>
-            <w:tcW w:w="30" w:type="dxa"/>
+            <w:tcW w:w="40.5" w:type="dxa"/>
             <w:vAlign w:val="center"/>
             <w:tcBorders>
-              <w:top w:val="single" w:sz="2" w:space="0" w:color="Black"/>
-              <w:bottom w:val="single" w:sz="2" w:space="0" w:color="Black"/>
-              <w:left w:val="single" w:sz="2" w:space="0" w:color="Black"/>
-              <w:right w:val="single" w:sz="2" w:space="0" w:color="Black"/>
+              <w:top w:val="single" w:sz="2" w:space="0" w:color="000000"/>
+              <w:bottom w:val="single" w:sz="2" w:space="0" w:color="000000"/>
+              <w:left w:val="single" w:sz="2" w:space="0" w:color="000000"/>
+              <w:right w:val="single" w:sz="2" w:space="0" w:color="000000"/>
             </w:tcBorders>
           </w:tcPr>
           <w:p>
@@ -2289,13 +2267,13 @@
         </w:tc>
         <w:tc>
           <w:tcPr>
-            <w:tcW w:w="30" w:type="dxa"/>
+            <w:tcW w:w="42" w:type="dxa"/>
             <w:vAlign w:val="center"/>
             <w:tcBorders>
-              <w:top w:val="single" w:sz="2" w:space="0" w:color="Black"/>
-              <w:bottom w:val="single" w:sz="2" w:space="0" w:color="Black"/>
-              <w:left w:val="single" w:sz="2" w:space="0" w:color="Black"/>
-              <w:right w:val="single" w:sz="2" w:space="0" w:color="Black"/>
+              <w:top w:val="single" w:sz="2" w:space="0" w:color="000000"/>
+              <w:bottom w:val="single" w:sz="2" w:space="0" w:color="000000"/>
+              <w:left w:val="single" w:sz="2" w:space="0" w:color="000000"/>
+              <w:right w:val="single" w:sz="2" w:space="0" w:color="000000"/>
             </w:tcBorders>
           </w:tcPr>
           <w:p>
@@ -2306,6 +2284,155 @@
         </w:tc>
       </w:tr>
     </w:tbl>
+    <w:p>
+      <w:pPr>
+        <w:ind w:left="1140"/>
+      </w:pPr>
+      <w:r>
+        <w:rPr>
+          <w:lang w:val="en-GB"/>
+          <w:rFonts w:ascii="Times New Roman" w:hAnsi="Times New Roman" w:cs="Times New Roman"/>
+          <w:sz w:val="24"/>
+          <w:szCs w:val="24"/>
+        </w:rPr>
+        <w:t>
+</w:t>
+      </w:r>
+      <w:r>
+        <w:rPr>
+          <w:lang w:val="en-GB"/>
+          <w:rFonts w:ascii="Times New Roman" w:hAnsi="Times New Roman" w:cs="Times New Roman"/>
+          <w:sz w:val="24"/>
+          <w:szCs w:val="24"/>
+        </w:rPr>
+        <w:br/>
+      </w:r>
+      <w:r>
+        <w:rPr>
+          <w:lang w:val="en-GB"/>
+          <w:rFonts w:ascii="Times New Roman" w:hAnsi="Times New Roman" w:cs="Times New Roman"/>
+          <w:sz w:val="24"/>
+          <w:szCs w:val="24"/>
+        </w:rPr>
+        <w:t>Извършил изпитването:</w:t>
+      </w:r>
+    </w:p>
+    <w:p>
+      <w:pPr>
+        <w:ind w:left="1140"/>
+      </w:pPr>
+      <w:r>
+        <w:rPr>
+          <w:lang w:val="en-GB"/>
+          <w:rFonts w:ascii="Times New Roman" w:hAnsi="Times New Roman" w:cs="Times New Roman"/>
+          <w:sz w:val="24"/>
+          <w:szCs w:val="24"/>
+        </w:rPr>
+        <w:t>/Marto     /</w:t>
+      </w:r>
+    </w:p>
+    <w:p>
+      <w:pPr>
+        <w:ind w:left="1140"/>
+      </w:pPr>
+      <w:r>
+        <w:rPr>
+          <w:lang w:val="en-GB"/>
+        </w:rPr>
+        <w:t>
+</w:t>
+      </w:r>
+      <w:r>
+        <w:rPr>
+          <w:lang w:val="en-GB"/>
+        </w:rPr>
+        <w:br/>
+      </w:r>
+      <w:r>
+        <w:rPr>
+          <w:lang w:val="en-GB"/>
+        </w:rPr>
+        <w:t>
+Забележка 1: this
+</w:t>
+      </w:r>
+      <w:r>
+        <w:rPr>
+          <w:lang w:val="en-GB"/>
+        </w:rPr>
+        <w:br/>
+      </w:r>
+      <w:r>
+        <w:rPr>
+          <w:lang w:val="en-GB"/>
+        </w:rPr>
+        <w:t>is
+</w:t>
+      </w:r>
+      <w:r>
+        <w:rPr>
+          <w:lang w:val="en-GB"/>
+        </w:rPr>
+        <w:br/>
+      </w:r>
+      <w:r>
+        <w:rPr>
+          <w:lang w:val="en-GB"/>
+        </w:rPr>
+        <w:t>Sparta
+</w:t>
+      </w:r>
+      <w:r>
+        <w:rPr>
+          <w:lang w:val="en-GB"/>
+        </w:rPr>
+        <w:br/>
+      </w:r>
+      <w:r>
+        <w:rPr>
+          <w:lang w:val="en-GB"/>
+        </w:rPr>
+        <w:t>
+</w:t>
+      </w:r>
+      <w:r>
+        <w:rPr>
+          <w:lang w:val="en-GB"/>
+        </w:rPr>
+        <w:br/>
+      </w:r>
+    </w:p>
+    <w:p>
+      <w:pPr>
+        <w:jc w:val="right"/>
+        <w:ind w:right="1140"/>
+      </w:pPr>
+      <w:r>
+        <w:rPr>
+          <w:lang w:val="en-GB"/>
+          <w:rFonts w:ascii="Times New Roman" w:hAnsi="Times New Roman" w:cs="Times New Roman"/>
+          <w:b/>
+          <w:sz w:val="28"/>
+          <w:szCs w:val="28"/>
+        </w:rPr>
+        <w:t>Ръководител на лабораторията:</w:t>
+      </w:r>
+    </w:p>
+    <w:p>
+      <w:pPr>
+        <w:jc w:val="right"/>
+        <w:ind w:right="570"/>
+      </w:pPr>
+      <w:r>
+        <w:rPr>
+          <w:lang w:val="en-GB"/>
+          <w:rFonts w:ascii="Times New Roman" w:hAnsi="Times New Roman" w:cs="Times New Roman"/>
+          <w:sz w:val="28"/>
+          <w:szCs w:val="28"/>
+        </w:rPr>
+        <w:t>/Pepo/</w:t>
+      </w:r>
+    </w:p>
   </w:body>
 </w:document>
 </file>
@@ -3356,7 +3483,7 @@
       <w:contextualSpacing/>
     </w:pPr>
   </w:style>
-  <w:style w:type="paragraph" w:styleId="Heading1">
+  <w:style w:type="paragraph" w:styleId="a3086d84-34ed-4a32-9a7a-2c017626906a">
     <w:name w:val="heading 1"/>
     <w:basedOn w:val="Normal"/>
     <w:next w:val="Normal"/>
@@ -3379,7 +3506,7 @@
       <w:szCs w:val="28"/>
     </w:rPr>
   </w:style>
-  <w:style w:type="paragraph" w:styleId="Heading2">
+  <w:style w:type="paragraph" w:styleId="c388b2f3-21f9-49ac-8ba8-e3a53f87d9f3">
     <w:name w:val="heading 2"/>
     <w:basedOn w:val="Normal"/>
     <w:next w:val="Normal"/>
@@ -3403,7 +3530,7 @@
       <w:szCs w:val="26"/>
     </w:rPr>
   </w:style>
-  <w:style w:type="paragraph" w:styleId="Heading3">
+  <w:style w:type="paragraph" w:styleId="44191cd3-0ec4-4794-9139-e7239b03a832">
     <w:name w:val="heading 3"/>
     <w:basedOn w:val="Normal"/>
     <w:next w:val="Normal"/>
@@ -3425,7 +3552,7 @@
       <w:color w:val="4F81BD" w:themeColor="accent1"/>
     </w:rPr>
   </w:style>
-  <w:style w:type="paragraph" w:styleId="Heading4">
+  <w:style w:type="paragraph" w:styleId="37c04b37-9fb5-4841-ac83-7ceb958246d7">
     <w:name w:val="heading 4"/>
     <w:basedOn w:val="Normal"/>
     <w:next w:val="Normal"/>
@@ -3449,7 +3576,7 @@
       <w:color w:val="4F81BD" w:themeColor="accent1"/>
     </w:rPr>
   </w:style>
-  <w:style w:type="paragraph" w:styleId="Heading5">
+  <w:style w:type="paragraph" w:styleId="0ff54ec4-fce5-4ac3-9acb-8148d84d7c80">
     <w:name w:val="heading 5"/>
     <w:basedOn w:val="Normal"/>
     <w:next w:val="Normal"/>
@@ -3469,7 +3596,7 @@
       <w:color w:val="243F60" w:themeColor="accent1" w:themeShade="7F"/>
     </w:rPr>
   </w:style>
-  <w:style w:type="paragraph" w:styleId="Heading6">
+  <w:style w:type="paragraph" w:styleId="7613983e-bda7-4a95-98a5-0a3e4a34de24">
     <w:name w:val="heading 6"/>
     <w:basedOn w:val="Normal"/>
     <w:next w:val="Normal"/>
@@ -3491,7 +3618,7 @@
       <w:color w:val="243F60" w:themeColor="accent1" w:themeShade="7F"/>
     </w:rPr>
   </w:style>
-  <w:style w:type="paragraph" w:styleId="Heading7">
+  <w:style w:type="paragraph" w:styleId="658a66b0-ecb3-4bca-b884-9202a2847ba2">
     <w:name w:val="heading 7"/>
     <w:basedOn w:val="Normal"/>
     <w:next w:val="Normal"/>
@@ -3513,7 +3640,7 @@
       <w:color w:val="404040" w:themeColor="text1" w:themeTint="BF"/>
     </w:rPr>
   </w:style>
-  <w:style w:type="paragraph" w:styleId="Heading8">
+  <w:style w:type="paragraph" w:styleId="a0b1fc9e-f61c-452a-9d3c-15bd700ac717">
     <w:name w:val="heading 8"/>
     <w:basedOn w:val="Normal"/>
     <w:next w:val="Normal"/>
@@ -3535,7 +3662,7 @@
       <w:szCs w:val="20"/>
     </w:rPr>
   </w:style>
-  <w:style w:type="paragraph" w:styleId="Heading9">
+  <w:style w:type="paragraph" w:styleId="8a8fc1c4-0d86-4435-b5bc-0a9206cfce3a">
     <w:name w:val="heading 9"/>
     <w:basedOn w:val="Normal"/>
     <w:next w:val="Normal"/>
@@ -3559,7 +3686,7 @@
       <w:szCs w:val="20"/>
     </w:rPr>
   </w:style>
-  <w:style w:type="character" w:customStyle="1" w:styleId="Heading2Char">
+  <w:style w:type="character" w:customStyle="1" w:styleId="c16ecb19-3e7d-4abc-8d32-f951fbd1d2e1">
     <w:name w:val="Heading 2 Char"/>
     <w:basedOn w:val="DefaultParagraphFont"/>
     <w:link w:val="Heading2"/>
@@ -3574,7 +3701,7 @@
       <w:szCs w:val="26"/>
     </w:rPr>
   </w:style>
-  <w:style w:type="character" w:customStyle="1" w:styleId="Heading3Char">
+  <w:style w:type="character" w:customStyle="1" w:styleId="7130e352-5575-480b-8936-9e19ee14e810">
     <w:name w:val="Heading 3 Char"/>
     <w:basedOn w:val="DefaultParagraphFont"/>
     <w:link w:val="Heading3"/>
@@ -3587,7 +3714,7 @@
       <w:color w:val="4F81BD" w:themeColor="accent1"/>
     </w:rPr>
   </w:style>
-  <w:style w:type="character" w:customStyle="1" w:styleId="Heading4Char">
+  <w:style w:type="character" w:customStyle="1" w:styleId="b3778bd8-abc6-457a-93de-605f3621dc97">
     <w:name w:val="Heading 4 Char"/>
     <w:basedOn w:val="DefaultParagraphFont"/>
     <w:link w:val="Heading4"/>
@@ -3602,7 +3729,7 @@
       <w:color w:val="4F81BD" w:themeColor="accent1"/>
     </w:rPr>
   </w:style>
-  <w:style w:type="character" w:customStyle="1" w:styleId="Heading5Char">
+  <w:style w:type="character" w:customStyle="1" w:styleId="b6d530c9-4c7b-49f3-89eb-eeddae6bfcb4">
     <w:name w:val="Heading 5 Char"/>
     <w:basedOn w:val="DefaultParagraphFont"/>
     <w:link w:val="Heading5"/>
@@ -3613,7 +3740,7 @@
       <w:color w:val="243F60" w:themeColor="accent1" w:themeShade="7F"/>
     </w:rPr>
   </w:style>
-  <w:style w:type="character" w:customStyle="1" w:styleId="Heading6Char">
+  <w:style w:type="character" w:customStyle="1" w:styleId="89db2cb7-417d-4724-bb63-1af545ce6c00">
     <w:name w:val="Heading 6 Char"/>
     <w:basedOn w:val="DefaultParagraphFont"/>
     <w:link w:val="Heading6"/>
@@ -3626,7 +3753,7 @@
       <w:color w:val="243F60" w:themeColor="accent1" w:themeShade="7F"/>
     </w:rPr>
   </w:style>
-  <w:style w:type="character" w:customStyle="1" w:styleId="Heading7Char">
+  <w:style w:type="character" w:customStyle="1" w:styleId="abddc176-2605-43b5-909a-5e5c966ebc7c">
     <w:name w:val="Heading 7 Char"/>
     <w:basedOn w:val="DefaultParagraphFont"/>
     <w:link w:val="Heading7"/>
@@ -3639,7 +3766,7 @@
       <w:color w:val="404040" w:themeColor="text1" w:themeTint="BF"/>
     </w:rPr>
   </w:style>
-  <w:style w:type="character" w:customStyle="1" w:styleId="Heading8Char">
+  <w:style w:type="character" w:customStyle="1" w:styleId="5a8432db-c296-4239-9937-3b60b61054ff">
     <w:name w:val="Heading 8 Char"/>
     <w:basedOn w:val="DefaultParagraphFont"/>
     <w:link w:val="Heading8"/>
@@ -3652,7 +3779,7 @@
       <w:szCs w:val="20"/>
     </w:rPr>
   </w:style>
-  <w:style w:type="character" w:customStyle="1" w:styleId="Heading9Char">
+  <w:style w:type="character" w:customStyle="1" w:styleId="fc40ffac-d7dc-4c68-bb47-64b95d63efdf">
     <w:name w:val="Heading 9 Char"/>
     <w:basedOn w:val="DefaultParagraphFont"/>
     <w:link w:val="Heading9"/>
@@ -3667,12 +3794,12 @@
       <w:szCs w:val="20"/>
     </w:rPr>
   </w:style>
-  <w:style w:type="paragraph" w:default="1" w:styleId="Normal">
+  <w:style w:type="paragraph" w:default="1" w:styleId="49d8d335-b07d-4d65-9ce1-cc807b6681cf">
     <w:name w:val="Normal"/>
     <w:qFormat/>
     <w:rsid w:val="00B3465E"/>
   </w:style>
-  <w:style w:type="table" w:default="1" w:styleId="TableNormal">
+  <w:style w:type="table" w:default="1" w:styleId="6f5ea8cd-304e-44c9-90a6-f8421fc75811">
     <w:name w:val="Normal Table"/>
     <w:uiPriority w:val="99"/>
     <w:semiHidden/>

</xml_diff>